<commit_message>
Extended the user manual, added exports of scheduled windows tasks to create and delete the panoramic images
</commit_message>
<xml_diff>
--- a/doc/User Manual.docx
+++ b/doc/User Manual.docx
@@ -1,6 +1,6 @@
 
 <file path=word/document.xml><?xml version="1.0" encoding="utf-8"?>
-<w:document xmlns:wpc="http://schemas.microsoft.com/office/word/2010/wordprocessingCanvas" xmlns:mc="http://schemas.openxmlformats.org/markup-compatibility/2006" xmlns:o="urn:schemas-microsoft-com:office:office" xmlns:r="http://schemas.openxmlformats.org/officeDocument/2006/relationships" xmlns:m="http://schemas.openxmlformats.org/officeDocument/2006/math" xmlns:v="urn:schemas-microsoft-com:vml" xmlns:wp14="http://schemas.microsoft.com/office/word/2010/wordprocessingDrawing" xmlns:wp="http://schemas.openxmlformats.org/drawingml/2006/wordprocessingDrawing" xmlns:w10="urn:schemas-microsoft-com:office:word" xmlns:w="http://schemas.openxmlformats.org/wordprocessingml/2006/main" xmlns:w14="http://schemas.microsoft.com/office/word/2010/wordml" xmlns:wpg="http://schemas.microsoft.com/office/word/2010/wordprocessingGroup" xmlns:wpi="http://schemas.microsoft.com/office/word/2010/wordprocessingInk" xmlns:wne="http://schemas.microsoft.com/office/word/2006/wordml" xmlns:wps="http://schemas.microsoft.com/office/word/2010/wordprocessingShape" mc:Ignorable="w14 wp14">
+<w:document xmlns:wpc="http://schemas.microsoft.com/office/word/2010/wordprocessingCanvas" xmlns:mc="http://schemas.openxmlformats.org/markup-compatibility/2006" xmlns:o="urn:schemas-microsoft-com:office:office" xmlns:r="http://schemas.openxmlformats.org/officeDocument/2006/relationships" xmlns:m="http://schemas.openxmlformats.org/officeDocument/2006/math" xmlns:v="urn:schemas-microsoft-com:vml" xmlns:wp14="http://schemas.microsoft.com/office/word/2010/wordprocessingDrawing" xmlns:wp="http://schemas.openxmlformats.org/drawingml/2006/wordprocessingDrawing" xmlns:w10="urn:schemas-microsoft-com:office:word" xmlns:w="http://schemas.openxmlformats.org/wordprocessingml/2006/main" xmlns:w14="http://schemas.microsoft.com/office/word/2010/wordml" xmlns:w15="http://schemas.microsoft.com/office/word/2012/wordml" xmlns:wpg="http://schemas.microsoft.com/office/word/2010/wordprocessingGroup" xmlns:wpi="http://schemas.microsoft.com/office/word/2010/wordprocessingInk" xmlns:wne="http://schemas.microsoft.com/office/word/2006/wordml" xmlns:wps="http://schemas.microsoft.com/office/word/2010/wordprocessingShape" mc:Ignorable="w14 w15 wp14">
   <w:body>
     <w:sdt>
       <w:sdtPr>
@@ -18,7 +18,7 @@
       <w:sdtContent>
         <w:p>
           <w:pPr>
-            <w:pStyle w:val="KeinLeerraum"/>
+            <w:pStyle w:val="NoSpacing"/>
           </w:pPr>
           <w:r>
             <w:rPr>
@@ -158,7 +158,7 @@
                                   <w:sdtContent>
                                     <w:p>
                                       <w:pPr>
-                                        <w:pStyle w:val="KeinLeerraum"/>
+                                        <w:pStyle w:val="NoSpacing"/>
                                         <w:jc w:val="right"/>
                                         <w:rPr>
                                           <w:color w:val="FFFFFF" w:themeColor="background1"/>
@@ -3472,7 +3472,7 @@
                             <w:sdtContent>
                               <w:p>
                                 <w:pPr>
-                                  <w:pStyle w:val="KeinLeerraum"/>
+                                  <w:pStyle w:val="NoSpacing"/>
                                   <w:jc w:val="right"/>
                                   <w:rPr>
                                     <w:color w:val="FFFFFF" w:themeColor="background1"/>
@@ -3675,7 +3675,7 @@
                             <w:txbxContent>
                               <w:p>
                                 <w:pPr>
-                                  <w:pStyle w:val="KeinLeerraum"/>
+                                  <w:pStyle w:val="NoSpacing"/>
                                   <w:rPr>
                                     <w:color w:val="1CADE4" w:themeColor="accent1"/>
                                     <w:sz w:val="26"/>
@@ -3710,7 +3710,7 @@
                               </w:p>
                               <w:p>
                                 <w:pPr>
-                                  <w:pStyle w:val="KeinLeerraum"/>
+                                  <w:pStyle w:val="NoSpacing"/>
                                   <w:rPr>
                                     <w:color w:val="595959" w:themeColor="text1" w:themeTint="A6"/>
                                   </w:rPr>
@@ -3777,7 +3777,7 @@
                       <w:txbxContent>
                         <w:p>
                           <w:pPr>
-                            <w:pStyle w:val="KeinLeerraum"/>
+                            <w:pStyle w:val="NoSpacing"/>
                             <w:rPr>
                               <w:color w:val="1CADE4" w:themeColor="accent1"/>
                               <w:sz w:val="26"/>
@@ -3812,7 +3812,7 @@
                         </w:p>
                         <w:p>
                           <w:pPr>
-                            <w:pStyle w:val="KeinLeerraum"/>
+                            <w:pStyle w:val="NoSpacing"/>
                             <w:rPr>
                               <w:color w:val="595959" w:themeColor="text1" w:themeTint="A6"/>
                             </w:rPr>
@@ -3931,7 +3931,7 @@
                             <w:txbxContent>
                               <w:p>
                                 <w:pPr>
-                                  <w:pStyle w:val="KeinLeerraum"/>
+                                  <w:pStyle w:val="NoSpacing"/>
                                   <w:spacing w:before="120"/>
                                   <w:rPr>
                                     <w:rFonts w:asciiTheme="majorHAnsi" w:eastAsiaTheme="majorEastAsia" w:hAnsiTheme="majorHAnsi" w:cstheme="majorBidi"/>
@@ -4047,7 +4047,7 @@
                       <w:txbxContent>
                         <w:p>
                           <w:pPr>
-                            <w:pStyle w:val="KeinLeerraum"/>
+                            <w:pStyle w:val="NoSpacing"/>
                             <w:spacing w:before="120"/>
                             <w:rPr>
                               <w:rFonts w:asciiTheme="majorHAnsi" w:eastAsiaTheme="majorEastAsia" w:hAnsiTheme="majorHAnsi" w:cstheme="majorBidi"/>
@@ -4157,16 +4157,10 @@
     </w:sdt>
     <w:p>
       <w:pPr>
-        <w:pStyle w:val="berschrift1"/>
-        <w:rPr>
-          <w:lang w:val="en-US"/>
-        </w:rPr>
+        <w:pStyle w:val="Heading1"/>
       </w:pPr>
-      <w:bookmarkStart w:id="0" w:name="_Toc414878820"/>
-      <w:r>
-        <w:rPr>
-          <w:lang w:val="en-US"/>
-        </w:rPr>
+      <w:bookmarkStart w:id="0" w:name="_Toc414911946"/>
+      <w:r>
         <w:lastRenderedPageBreak/>
         <w:t>Document Summary</w:t>
       </w:r>
@@ -4182,7 +4176,7 @@
       <w:r>
         <w:t>(</w:t>
       </w:r>
-      <w:hyperlink r:id="rId10" w:history="1">
+      <w:hyperlink r:id="rId9" w:history="1">
         <w:r>
           <w:rPr>
             <w:rStyle w:val="Hyperlink"/>
@@ -4249,21 +4243,7 @@
         <w:rPr>
           <w:i/>
         </w:rPr>
-        <w:t xml:space="preserve">Einrichtung von </w:t>
-      </w:r>
-      <w:proofErr w:type="spellStart"/>
-      <w:r>
-        <w:rPr>
-          <w:i/>
-        </w:rPr>
-        <w:t>Scheduled</w:t>
-      </w:r>
-      <w:proofErr w:type="spellEnd"/>
-      <w:r>
-        <w:rPr>
-          <w:i/>
-        </w:rPr>
-        <w:t xml:space="preserve"> Windows Tasks etc. auskennen und </w:t>
+        <w:t xml:space="preserve">Einrichtung von Scheduled Windows Tasks etc. auskennen und </w:t>
       </w:r>
       <w:r>
         <w:rPr>
@@ -4278,7 +4258,7 @@
         <w:t>.</w:t>
       </w:r>
     </w:p>
-    <w:bookmarkStart w:id="1" w:name="_Toc414878821" w:displacedByCustomXml="next"/>
+    <w:bookmarkStart w:id="1" w:name="_Toc414911947" w:displacedByCustomXml="next"/>
     <w:sdt>
       <w:sdtPr>
         <w:rPr>
@@ -4303,7 +4283,7 @@
       <w:sdtContent>
         <w:p>
           <w:pPr>
-            <w:pStyle w:val="berschrift1"/>
+            <w:pStyle w:val="Heading1"/>
           </w:pPr>
           <w:r>
             <w:t>Inhaltsverzeichnis</w:t>
@@ -4312,7 +4292,7 @@
         </w:p>
         <w:p>
           <w:pPr>
-            <w:pStyle w:val="Verzeichnis1"/>
+            <w:pStyle w:val="TOC1"/>
             <w:tabs>
               <w:tab w:val="right" w:leader="dot" w:pos="9062"/>
             </w:tabs>
@@ -4332,12 +4312,11 @@
           <w:r>
             <w:fldChar w:fldCharType="separate"/>
           </w:r>
-          <w:hyperlink w:anchor="_Toc414878820" w:history="1">
+          <w:hyperlink w:anchor="_Toc414911946" w:history="1">
             <w:r>
               <w:rPr>
                 <w:rStyle w:val="Hyperlink"/>
                 <w:noProof/>
-                <w:lang w:val="en-US"/>
               </w:rPr>
               <w:t>Document Summary</w:t>
             </w:r>
@@ -4360,7 +4339,7 @@
                 <w:noProof/>
                 <w:webHidden/>
               </w:rPr>
-              <w:instrText xml:space="preserve"> PAGEREF _Toc414878820 \h </w:instrText>
+              <w:instrText xml:space="preserve"> PAGEREF _Toc414911946 \h </w:instrText>
             </w:r>
             <w:r>
               <w:rPr>
@@ -4393,7 +4372,7 @@
         </w:p>
         <w:p>
           <w:pPr>
-            <w:pStyle w:val="Verzeichnis1"/>
+            <w:pStyle w:val="TOC1"/>
             <w:tabs>
               <w:tab w:val="right" w:leader="dot" w:pos="9062"/>
             </w:tabs>
@@ -4404,7 +4383,7 @@
               <w:lang w:eastAsia="de-CH"/>
             </w:rPr>
           </w:pPr>
-          <w:hyperlink w:anchor="_Toc414878821" w:history="1">
+          <w:hyperlink w:anchor="_Toc414911947" w:history="1">
             <w:r>
               <w:rPr>
                 <w:rStyle w:val="Hyperlink"/>
@@ -4431,7 +4410,7 @@
                 <w:noProof/>
                 <w:webHidden/>
               </w:rPr>
-              <w:instrText xml:space="preserve"> PAGEREF _Toc414878821 \h </w:instrText>
+              <w:instrText xml:space="preserve"> PAGEREF _Toc414911947 \h </w:instrText>
             </w:r>
             <w:r>
               <w:rPr>
@@ -4464,7 +4443,7 @@
         </w:p>
         <w:p>
           <w:pPr>
-            <w:pStyle w:val="Verzeichnis1"/>
+            <w:pStyle w:val="TOC1"/>
             <w:tabs>
               <w:tab w:val="right" w:leader="dot" w:pos="9062"/>
             </w:tabs>
@@ -4475,13 +4454,13 @@
               <w:lang w:eastAsia="de-CH"/>
             </w:rPr>
           </w:pPr>
-          <w:hyperlink w:anchor="_Toc414878822" w:history="1">
+          <w:hyperlink w:anchor="_Toc414911948" w:history="1">
             <w:r>
               <w:rPr>
                 <w:rStyle w:val="Hyperlink"/>
                 <w:noProof/>
               </w:rPr>
-              <w:t>Einrichtung</w:t>
+              <w:t>uf/Einrichtung</w:t>
             </w:r>
             <w:r>
               <w:rPr>
@@ -4502,7 +4481,7 @@
                 <w:noProof/>
                 <w:webHidden/>
               </w:rPr>
-              <w:instrText xml:space="preserve"> PAGEREF _Toc414878822 \h </w:instrText>
+              <w:instrText xml:space="preserve"> PAGEREF _Toc414911948 \h </w:instrText>
             </w:r>
             <w:r>
               <w:rPr>
@@ -4535,7 +4514,7 @@
         </w:p>
         <w:p>
           <w:pPr>
-            <w:pStyle w:val="Verzeichnis2"/>
+            <w:pStyle w:val="TOC2"/>
             <w:tabs>
               <w:tab w:val="right" w:leader="dot" w:pos="9062"/>
             </w:tabs>
@@ -4546,7 +4525,7 @@
               <w:lang w:eastAsia="de-CH"/>
             </w:rPr>
           </w:pPr>
-          <w:hyperlink w:anchor="_Toc414878823" w:history="1">
+          <w:hyperlink w:anchor="_Toc414911949" w:history="1">
             <w:r>
               <w:rPr>
                 <w:rStyle w:val="Hyperlink"/>
@@ -4573,7 +4552,7 @@
                 <w:noProof/>
                 <w:webHidden/>
               </w:rPr>
-              <w:instrText xml:space="preserve"> PAGEREF _Toc414878823 \h </w:instrText>
+              <w:instrText xml:space="preserve"> PAGEREF _Toc414911949 \h </w:instrText>
             </w:r>
             <w:r>
               <w:rPr>
@@ -4606,7 +4585,7 @@
         </w:p>
         <w:p>
           <w:pPr>
-            <w:pStyle w:val="Verzeichnis2"/>
+            <w:pStyle w:val="TOC2"/>
             <w:tabs>
               <w:tab w:val="right" w:leader="dot" w:pos="9062"/>
             </w:tabs>
@@ -4617,13 +4596,13 @@
               <w:lang w:eastAsia="de-CH"/>
             </w:rPr>
           </w:pPr>
-          <w:hyperlink w:anchor="_Toc414878824" w:history="1">
+          <w:hyperlink w:anchor="_Toc414911950" w:history="1">
             <w:r>
               <w:rPr>
                 <w:rStyle w:val="Hyperlink"/>
                 <w:noProof/>
               </w:rPr>
-              <w:t>uf/Panorama-Script</w:t>
+              <w:t>Panorama-Script</w:t>
             </w:r>
             <w:r>
               <w:rPr>
@@ -4644,7 +4623,7 @@
                 <w:noProof/>
                 <w:webHidden/>
               </w:rPr>
-              <w:instrText xml:space="preserve"> PAGEREF _Toc414878824 \h </w:instrText>
+              <w:instrText xml:space="preserve"> PAGEREF _Toc414911950 \h </w:instrText>
             </w:r>
             <w:r>
               <w:rPr>
@@ -4677,7 +4656,7 @@
         </w:p>
         <w:p>
           <w:pPr>
-            <w:pStyle w:val="Verzeichnis2"/>
+            <w:pStyle w:val="TOC2"/>
             <w:tabs>
               <w:tab w:val="right" w:leader="dot" w:pos="9062"/>
             </w:tabs>
@@ -4688,13 +4667,13 @@
               <w:lang w:eastAsia="de-CH"/>
             </w:rPr>
           </w:pPr>
-          <w:hyperlink w:anchor="_Toc414878825" w:history="1">
+          <w:hyperlink w:anchor="_Toc414911951" w:history="1">
             <w:r>
               <w:rPr>
                 <w:rStyle w:val="Hyperlink"/>
                 <w:noProof/>
               </w:rPr>
-              <w:t>uf/Löschen-Script</w:t>
+              <w:t>Löschen-Script</w:t>
             </w:r>
             <w:r>
               <w:rPr>
@@ -4715,7 +4694,7 @@
                 <w:noProof/>
                 <w:webHidden/>
               </w:rPr>
-              <w:instrText xml:space="preserve"> PAGEREF _Toc414878825 \h </w:instrText>
+              <w:instrText xml:space="preserve"> PAGEREF _Toc414911951 \h </w:instrText>
             </w:r>
             <w:r>
               <w:rPr>
@@ -4748,7 +4727,7 @@
         </w:p>
         <w:p>
           <w:pPr>
-            <w:pStyle w:val="Verzeichnis2"/>
+            <w:pStyle w:val="TOC2"/>
             <w:tabs>
               <w:tab w:val="right" w:leader="dot" w:pos="9062"/>
             </w:tabs>
@@ -4759,7 +4738,7 @@
               <w:lang w:eastAsia="de-CH"/>
             </w:rPr>
           </w:pPr>
-          <w:hyperlink w:anchor="_Toc414878826" w:history="1">
+          <w:hyperlink w:anchor="_Toc414911952" w:history="1">
             <w:r>
               <w:rPr>
                 <w:rStyle w:val="Hyperlink"/>
@@ -4786,7 +4765,7 @@
                 <w:noProof/>
                 <w:webHidden/>
               </w:rPr>
-              <w:instrText xml:space="preserve"> PAGEREF _Toc414878826 \h </w:instrText>
+              <w:instrText xml:space="preserve"> PAGEREF _Toc414911952 \h </w:instrText>
             </w:r>
             <w:r>
               <w:rPr>
@@ -4819,7 +4798,7 @@
         </w:p>
         <w:p>
           <w:pPr>
-            <w:pStyle w:val="Verzeichnis1"/>
+            <w:pStyle w:val="TOC1"/>
             <w:tabs>
               <w:tab w:val="right" w:leader="dot" w:pos="9062"/>
             </w:tabs>
@@ -4830,7 +4809,7 @@
               <w:lang w:eastAsia="de-CH"/>
             </w:rPr>
           </w:pPr>
-          <w:hyperlink w:anchor="_Toc414878827" w:history="1">
+          <w:hyperlink w:anchor="_Toc414911953" w:history="1">
             <w:r>
               <w:rPr>
                 <w:rStyle w:val="Hyperlink"/>
@@ -4857,7 +4836,7 @@
                 <w:noProof/>
                 <w:webHidden/>
               </w:rPr>
-              <w:instrText xml:space="preserve"> PAGEREF _Toc414878827 \h </w:instrText>
+              <w:instrText xml:space="preserve"> PAGEREF _Toc414911953 \h </w:instrText>
             </w:r>
             <w:r>
               <w:rPr>
@@ -4890,7 +4869,7 @@
         </w:p>
         <w:p>
           <w:pPr>
-            <w:pStyle w:val="Verzeichnis2"/>
+            <w:pStyle w:val="TOC2"/>
             <w:tabs>
               <w:tab w:val="right" w:leader="dot" w:pos="9062"/>
             </w:tabs>
@@ -4901,7 +4880,7 @@
               <w:lang w:eastAsia="de-CH"/>
             </w:rPr>
           </w:pPr>
-          <w:hyperlink w:anchor="_Toc414878828" w:history="1">
+          <w:hyperlink w:anchor="_Toc414911954" w:history="1">
             <w:r>
               <w:rPr>
                 <w:rStyle w:val="Hyperlink"/>
@@ -4928,7 +4907,7 @@
                 <w:noProof/>
                 <w:webHidden/>
               </w:rPr>
-              <w:instrText xml:space="preserve"> PAGEREF _Toc414878828 \h </w:instrText>
+              <w:instrText xml:space="preserve"> PAGEREF _Toc414911954 \h </w:instrText>
             </w:r>
             <w:r>
               <w:rPr>
@@ -4961,7 +4940,7 @@
         </w:p>
         <w:p>
           <w:pPr>
-            <w:pStyle w:val="Verzeichnis2"/>
+            <w:pStyle w:val="TOC2"/>
             <w:tabs>
               <w:tab w:val="right" w:leader="dot" w:pos="9062"/>
             </w:tabs>
@@ -4972,7 +4951,7 @@
               <w:lang w:eastAsia="de-CH"/>
             </w:rPr>
           </w:pPr>
-          <w:hyperlink w:anchor="_Toc414878829" w:history="1">
+          <w:hyperlink w:anchor="_Toc414911955" w:history="1">
             <w:r>
               <w:rPr>
                 <w:rStyle w:val="Hyperlink"/>
@@ -4999,7 +4978,7 @@
                 <w:noProof/>
                 <w:webHidden/>
               </w:rPr>
-              <w:instrText xml:space="preserve"> PAGEREF _Toc414878829 \h </w:instrText>
+              <w:instrText xml:space="preserve"> PAGEREF _Toc414911955 \h </w:instrText>
             </w:r>
             <w:r>
               <w:rPr>
@@ -5032,7 +5011,7 @@
         </w:p>
         <w:p>
           <w:pPr>
-            <w:pStyle w:val="Verzeichnis1"/>
+            <w:pStyle w:val="TOC1"/>
             <w:tabs>
               <w:tab w:val="right" w:leader="dot" w:pos="9062"/>
             </w:tabs>
@@ -5043,7 +5022,7 @@
               <w:lang w:eastAsia="de-CH"/>
             </w:rPr>
           </w:pPr>
-          <w:hyperlink w:anchor="_Toc414878830" w:history="1">
+          <w:hyperlink w:anchor="_Toc414911956" w:history="1">
             <w:r>
               <w:rPr>
                 <w:rStyle w:val="Hyperlink"/>
@@ -5070,7 +5049,7 @@
                 <w:noProof/>
                 <w:webHidden/>
               </w:rPr>
-              <w:instrText xml:space="preserve"> PAGEREF _Toc414878830 \h </w:instrText>
+              <w:instrText xml:space="preserve"> PAGEREF _Toc414911956 \h </w:instrText>
             </w:r>
             <w:r>
               <w:rPr>
@@ -5103,7 +5082,7 @@
         </w:p>
         <w:p>
           <w:pPr>
-            <w:pStyle w:val="Verzeichnis2"/>
+            <w:pStyle w:val="TOC2"/>
             <w:tabs>
               <w:tab w:val="right" w:leader="dot" w:pos="9062"/>
             </w:tabs>
@@ -5114,7 +5093,7 @@
               <w:lang w:eastAsia="de-CH"/>
             </w:rPr>
           </w:pPr>
-          <w:hyperlink w:anchor="_Toc414878831" w:history="1">
+          <w:hyperlink w:anchor="_Toc414911957" w:history="1">
             <w:r>
               <w:rPr>
                 <w:rStyle w:val="Hyperlink"/>
@@ -5141,7 +5120,7 @@
                 <w:noProof/>
                 <w:webHidden/>
               </w:rPr>
-              <w:instrText xml:space="preserve"> PAGEREF _Toc414878831 \h </w:instrText>
+              <w:instrText xml:space="preserve"> PAGEREF _Toc414911957 \h </w:instrText>
             </w:r>
             <w:r>
               <w:rPr>
@@ -5174,7 +5153,7 @@
         </w:p>
         <w:p>
           <w:pPr>
-            <w:pStyle w:val="Verzeichnis3"/>
+            <w:pStyle w:val="TOC3"/>
             <w:tabs>
               <w:tab w:val="right" w:leader="dot" w:pos="9062"/>
             </w:tabs>
@@ -5185,7 +5164,7 @@
               <w:lang w:eastAsia="de-CH"/>
             </w:rPr>
           </w:pPr>
-          <w:hyperlink w:anchor="_Toc414878832" w:history="1">
+          <w:hyperlink w:anchor="_Toc414911958" w:history="1">
             <w:r>
               <w:rPr>
                 <w:rStyle w:val="Hyperlink"/>
@@ -5212,7 +5191,7 @@
                 <w:noProof/>
                 <w:webHidden/>
               </w:rPr>
-              <w:instrText xml:space="preserve"> PAGEREF _Toc414878832 \h </w:instrText>
+              <w:instrText xml:space="preserve"> PAGEREF _Toc414911958 \h </w:instrText>
             </w:r>
             <w:r>
               <w:rPr>
@@ -5245,7 +5224,7 @@
         </w:p>
         <w:p>
           <w:pPr>
-            <w:pStyle w:val="Verzeichnis3"/>
+            <w:pStyle w:val="TOC3"/>
             <w:tabs>
               <w:tab w:val="right" w:leader="dot" w:pos="9062"/>
             </w:tabs>
@@ -5256,7 +5235,7 @@
               <w:lang w:eastAsia="de-CH"/>
             </w:rPr>
           </w:pPr>
-          <w:hyperlink w:anchor="_Toc414878833" w:history="1">
+          <w:hyperlink w:anchor="_Toc414911959" w:history="1">
             <w:r>
               <w:rPr>
                 <w:rStyle w:val="Hyperlink"/>
@@ -5283,7 +5262,7 @@
                 <w:noProof/>
                 <w:webHidden/>
               </w:rPr>
-              <w:instrText xml:space="preserve"> PAGEREF _Toc414878833 \h </w:instrText>
+              <w:instrText xml:space="preserve"> PAGEREF _Toc414911959 \h </w:instrText>
             </w:r>
             <w:r>
               <w:rPr>
@@ -5316,7 +5295,7 @@
         </w:p>
         <w:p>
           <w:pPr>
-            <w:pStyle w:val="Verzeichnis3"/>
+            <w:pStyle w:val="TOC3"/>
             <w:tabs>
               <w:tab w:val="right" w:leader="dot" w:pos="9062"/>
             </w:tabs>
@@ -5327,7 +5306,7 @@
               <w:lang w:eastAsia="de-CH"/>
             </w:rPr>
           </w:pPr>
-          <w:hyperlink w:anchor="_Toc414878834" w:history="1">
+          <w:hyperlink w:anchor="_Toc414911960" w:history="1">
             <w:r>
               <w:rPr>
                 <w:rStyle w:val="Hyperlink"/>
@@ -5354,7 +5333,7 @@
                 <w:noProof/>
                 <w:webHidden/>
               </w:rPr>
-              <w:instrText xml:space="preserve"> PAGEREF _Toc414878834 \h </w:instrText>
+              <w:instrText xml:space="preserve"> PAGEREF _Toc414911960 \h </w:instrText>
             </w:r>
             <w:r>
               <w:rPr>
@@ -5404,14 +5383,11 @@
     </w:p>
     <w:p>
       <w:pPr>
-        <w:pStyle w:val="berschrift1"/>
+        <w:pStyle w:val="Heading1"/>
       </w:pPr>
-      <w:bookmarkStart w:id="2" w:name="_Toc414878822"/>
+      <w:bookmarkStart w:id="2" w:name="_Toc414911948"/>
       <w:r>
         <w:lastRenderedPageBreak/>
-        <w:t>uf/</w:t>
-      </w:r>
-      <w:r>
         <w:t>Einrichtung</w:t>
       </w:r>
       <w:bookmarkEnd w:id="2"/>
@@ -5467,17 +5443,9 @@
     </w:p>
     <w:p>
       <w:pPr>
-        <w:pStyle w:val="berschrift2"/>
+        <w:pStyle w:val="Heading2"/>
       </w:pPr>
-      <w:bookmarkStart w:id="3" w:name="_Toc414878823"/>
-      <w:proofErr w:type="spellStart"/>
-      <w:r>
-        <w:t>uf</w:t>
-      </w:r>
-      <w:proofErr w:type="spellEnd"/>
-      <w:r>
-        <w:t>/</w:t>
-      </w:r>
+      <w:bookmarkStart w:id="3" w:name="_Toc414911949"/>
       <w:r>
         <w:t>Netzwerkkamera</w:t>
       </w:r>
@@ -5505,9 +5473,39 @@
         <w:rPr>
           <w:i/>
         </w:rPr>
-        <w:t xml:space="preserve">Informationen bezüglich der Installation der Netzwerkkameras finden sie im der </w:t>
-      </w:r>
-      <w:hyperlink r:id="rId11" w:history="1">
+        <w:t xml:space="preserve">Informationen bezüglich der </w:t>
+      </w:r>
+      <w:r>
+        <w:rPr>
+          <w:i/>
+        </w:rPr>
+        <w:t>Grundi</w:t>
+      </w:r>
+      <w:r>
+        <w:rPr>
+          <w:i/>
+        </w:rPr>
+        <w:t xml:space="preserve">nstallation </w:t>
+      </w:r>
+      <w:r>
+        <w:rPr>
+          <w:i/>
+        </w:rPr>
+        <w:t xml:space="preserve">und Troubleshooting </w:t>
+      </w:r>
+      <w:r>
+        <w:rPr>
+          <w:i/>
+        </w:rPr>
+        <w:t>für die</w:t>
+      </w:r>
+      <w:r>
+        <w:rPr>
+          <w:i/>
+        </w:rPr>
+        <w:t xml:space="preserve"> Netzwerkkameras finden sie im der </w:t>
+      </w:r>
+      <w:hyperlink r:id="rId10" w:history="1">
         <w:r>
           <w:rPr>
             <w:rStyle w:val="Hyperlink"/>
@@ -5548,97 +5546,156 @@
       <w:r>
         <w:t>ist, wenn sie dazu verwendet werden soll Panoramabilder aufzunehmen.</w:t>
       </w:r>
-      <w:bookmarkStart w:id="4" w:name="_GoBack"/>
+    </w:p>
+    <w:p>
+      <w:r>
+        <w:t xml:space="preserve">Die </w:t>
+      </w:r>
+      <w:r>
+        <w:t>Kamera</w:t>
+      </w:r>
+      <w:r>
+        <w:t xml:space="preserve"> muss </w:t>
+      </w:r>
+      <w:r>
+        <w:t>über deren IP-Adresse ansprechbar sein</w:t>
+      </w:r>
+      <w:r>
+        <w:t>,</w:t>
+      </w:r>
+      <w:r>
+        <w:t xml:space="preserve"> </w:t>
+      </w:r>
+      <w:r>
+        <w:t>d</w:t>
+      </w:r>
+      <w:r>
+        <w:t xml:space="preserve">eshalb sollte eine feste IP-Adresse verwendet werden und sie sollte sich im gleichen Netzwerk befinden wie der Rechner auf dem das Script </w:t>
+      </w:r>
+      <w:r>
+        <w:t xml:space="preserve">für die Erstellung der Panoramabilder </w:t>
+      </w:r>
+      <w:r>
+        <w:t>läuft.</w:t>
+      </w:r>
+    </w:p>
+    <w:p>
+      <w:r>
+        <w:t xml:space="preserve">Auf dem Rechner auf dem das Script läuft muss an der Kamera </w:t>
+      </w:r>
+      <w:r>
+        <w:t xml:space="preserve">ein </w:t>
+      </w:r>
+      <w:r>
+        <w:t xml:space="preserve">Benutzer </w:t>
+      </w:r>
+      <w:r>
+        <w:t>angemeldet sein</w:t>
+      </w:r>
+      <w:r>
+        <w:t>,</w:t>
+      </w:r>
+      <w:r>
+        <w:t xml:space="preserve"> welcher</w:t>
+      </w:r>
+      <w:r>
+        <w:t xml:space="preserve"> mindestens über die  Berechtigungsstufe „</w:t>
+      </w:r>
+      <w:r>
+        <w:t>camera control access privilege</w:t>
+      </w:r>
+      <w:r>
+        <w:t xml:space="preserve">“ </w:t>
+      </w:r>
+      <w:r>
+        <w:t>verfügt</w:t>
+      </w:r>
+      <w:r>
+        <w:t>.</w:t>
+      </w:r>
+    </w:p>
+    <w:p>
+      <w:r>
+        <w:t>Stellen Sie die Kamera an dem Ort auf, von dem Sie die Panoramaaufnahmen machen möchten. Zentrieren Sie die Home-Position (</w:t>
+      </w:r>
+      <w:r>
+        <w:t>Position beim Einschalten</w:t>
+      </w:r>
+      <w:r>
+        <w:t xml:space="preserve">) </w:t>
+      </w:r>
+      <w:r>
+        <w:t xml:space="preserve">horizontal in </w:t>
+      </w:r>
+      <w:r>
+        <w:t>die Mitte des gewünschten Objektiv</w:t>
+      </w:r>
+      <w:r>
+        <w:t>s</w:t>
+      </w:r>
+      <w:r>
+        <w:t>.</w:t>
+      </w:r>
+    </w:p>
+    <w:p>
+      <w:r>
+        <w:t>Während der Aufnahme eines Panoramabildes durch das Script sollte die Kamera keine externen Steuerungsbefehle erhalten um ein optimales Endergebnis erzielen zu können.</w:t>
+      </w:r>
+    </w:p>
+    <w:p>
+      <w:pPr>
+        <w:pStyle w:val="Heading2"/>
+      </w:pPr>
+      <w:bookmarkStart w:id="4" w:name="_Toc414911950"/>
+      <w:r>
+        <w:t>Panorama-</w:t>
+      </w:r>
+      <w:r>
+        <w:t>Script</w:t>
+      </w:r>
       <w:bookmarkEnd w:id="4"/>
     </w:p>
     <w:p>
       <w:r>
-        <w:t xml:space="preserve">Die </w:t>
-      </w:r>
-      <w:r>
-        <w:t>Kamera</w:t>
-      </w:r>
-      <w:r>
-        <w:t xml:space="preserve"> muss </w:t>
-      </w:r>
-      <w:r>
-        <w:t>über deren IP-Adresse ansprechbar sein</w:t>
-      </w:r>
-      <w:r>
-        <w:t>,</w:t>
+        <w:t xml:space="preserve">Das Script für die automatische Erstellung </w:t>
+      </w:r>
+      <w:r>
+        <w:t>der</w:t>
       </w:r>
       <w:r>
         <w:t xml:space="preserve"> </w:t>
       </w:r>
       <w:r>
-        <w:t>d</w:t>
-      </w:r>
-      <w:r>
-        <w:t xml:space="preserve">eshalb sollte eine feste IP-Adresse verwendet werden und sie sollte sich im gleichen Netzwerk befinden wie der Rechner auf dem das Script </w:t>
-      </w:r>
-      <w:r>
-        <w:t xml:space="preserve">für die Erstellung der Panoramabilder </w:t>
-      </w:r>
-      <w:r>
-        <w:t>läuft.</w:t>
+        <w:t>Panoramabilder</w:t>
+      </w:r>
+      <w:r>
+        <w:t xml:space="preserve"> setzt </w:t>
+      </w:r>
+      <w:r>
+        <w:t>eine vorhandene</w:t>
+      </w:r>
+      <w:r>
+        <w:t xml:space="preserve"> Installation </w:t>
+      </w:r>
+      <w:r>
+        <w:t>des</w:t>
+      </w:r>
+      <w:r>
+        <w:t xml:space="preserve"> .NET Framework 4.5 voraus.</w:t>
       </w:r>
     </w:p>
     <w:p>
       <w:r>
-        <w:t xml:space="preserve">Auf dem Rechner auf dem das Script läuft muss an der Kamera </w:t>
-      </w:r>
-      <w:r>
-        <w:t xml:space="preserve">ein </w:t>
-      </w:r>
-      <w:r>
-        <w:t xml:space="preserve">Benutzer </w:t>
-      </w:r>
-      <w:r>
-        <w:t>angemeldet sein</w:t>
-      </w:r>
-      <w:r>
-        <w:t>,</w:t>
-      </w:r>
-      <w:r>
-        <w:t xml:space="preserve"> welcher</w:t>
-      </w:r>
-      <w:r>
-        <w:t xml:space="preserve"> mindestens über die  Berechtigungsstufe „</w:t>
-      </w:r>
-      <w:proofErr w:type="spellStart"/>
-      <w:r>
-        <w:t>camera</w:t>
-      </w:r>
-      <w:proofErr w:type="spellEnd"/>
-      <w:r>
-        <w:t xml:space="preserve"> </w:t>
-      </w:r>
-      <w:proofErr w:type="spellStart"/>
-      <w:r>
-        <w:t>control</w:t>
-      </w:r>
-      <w:proofErr w:type="spellEnd"/>
-      <w:r>
-        <w:t xml:space="preserve"> </w:t>
-      </w:r>
-      <w:proofErr w:type="spellStart"/>
-      <w:r>
-        <w:t>access</w:t>
-      </w:r>
-      <w:proofErr w:type="spellEnd"/>
-      <w:r>
-        <w:t xml:space="preserve"> </w:t>
-      </w:r>
-      <w:proofErr w:type="spellStart"/>
-      <w:r>
-        <w:t>privilege</w:t>
-      </w:r>
-      <w:proofErr w:type="spellEnd"/>
-      <w:r>
-        <w:t xml:space="preserve">“ </w:t>
-      </w:r>
-      <w:r>
-        <w:t>verfügt</w:t>
+        <w:t xml:space="preserve">Kopieren Sie alle Dateien aus dem Ordner /PanoramaCreator auf den Server der das Script </w:t>
+      </w:r>
+      <w:r>
+        <w:t xml:space="preserve">in Zukunft </w:t>
+      </w:r>
+      <w:r>
+        <w:t xml:space="preserve">ausführen </w:t>
+      </w:r>
+      <w:r>
+        <w:t>soll</w:t>
       </w:r>
       <w:r>
         <w:t>.</w:t>
@@ -5646,253 +5703,85 @@
     </w:p>
     <w:p>
       <w:r>
-        <w:t>Stellen Sie die Kamera an dem Ort auf, von dem Sie die Panoramaaufnahmen machen möchten. Zentrieren Sie die Home-Position (</w:t>
-      </w:r>
-      <w:r>
-        <w:t>Position beim Einschalten</w:t>
-      </w:r>
-      <w:r>
-        <w:t xml:space="preserve">) </w:t>
-      </w:r>
-      <w:r>
-        <w:t xml:space="preserve">horizontal in </w:t>
-      </w:r>
-      <w:r>
-        <w:t>die Mitte des gewünschten Objektiv</w:t>
-      </w:r>
-      <w:r>
-        <w:t>s</w:t>
-      </w:r>
-      <w:r>
-        <w:t>.</w:t>
+        <w:t xml:space="preserve">Das Script wird über die Kommandozeile aufgerufen </w:t>
+      </w:r>
+      <w:r>
+        <w:t>und wird mithilfe von</w:t>
+      </w:r>
+      <w:r>
+        <w:t xml:space="preserve"> </w:t>
+      </w:r>
+      <w:r>
+        <w:t>Kommandozeilenp</w:t>
+      </w:r>
+      <w:r>
+        <w:t>arameter</w:t>
+      </w:r>
+      <w:r>
+        <w:t>n konfiguriert</w:t>
+      </w:r>
+      <w:r>
+        <w:t xml:space="preserve">. </w:t>
+      </w:r>
+      <w:r>
+        <w:t>Die verfügbaren Optionen</w:t>
+      </w:r>
+      <w:r>
+        <w:t xml:space="preserve"> sind im Abschnitt </w:t>
+      </w:r>
+      <w:r>
+        <w:t xml:space="preserve">Konfiguration </w:t>
+      </w:r>
+      <w:r>
+        <w:t xml:space="preserve">&gt; Panorama-Script </w:t>
+      </w:r>
+      <w:r>
+        <w:t>detailliert beschrieben.</w:t>
+      </w:r>
+      <w:r>
+        <w:t xml:space="preserve"> </w:t>
+      </w:r>
+      <w:r>
+        <w:t xml:space="preserve">Dieses Beispiel erstellt Panoramabilder mit Thumbnails und Archivierung für die Website: </w:t>
+      </w:r>
+      <w:r>
+        <w:br/>
+        <w:t xml:space="preserve">PanoramaCreator.exe </w:t>
+      </w:r>
+      <w:r>
+        <w:t>-</w:t>
+      </w:r>
+      <w:r>
+        <w:t>c [</w:t>
+      </w:r>
+      <w:r>
+        <w:t>Kamera</w:t>
+      </w:r>
+      <w:r>
+        <w:t xml:space="preserve">-IP] </w:t>
+      </w:r>
+      <w:r>
+        <w:t>-</w:t>
+      </w:r>
+      <w:r>
+        <w:t>o „C:\xampp\htdocs\[Website-Ordner]\images\panoramic“</w:t>
+      </w:r>
+      <w:r>
+        <w:t xml:space="preserve"> -</w:t>
+      </w:r>
+      <w:r>
+        <w:t>at -f</w:t>
       </w:r>
     </w:p>
     <w:p>
       <w:r>
-        <w:t>Während der Aufnahme eines Panoramabildes durch das Script sollte die Kamera keine externen Steuerungsbefehle erhalten um ein optimales Endergebnis erzielen zu können.</w:t>
-      </w:r>
-    </w:p>
-    <w:p>
-      <w:pPr>
-        <w:pStyle w:val="berschrift2"/>
-      </w:pPr>
-      <w:bookmarkStart w:id="5" w:name="_Toc414878824"/>
-      <w:proofErr w:type="spellStart"/>
-      <w:r>
-        <w:t>uf</w:t>
-      </w:r>
-      <w:proofErr w:type="spellEnd"/>
-      <w:r>
-        <w:t>/</w:t>
-      </w:r>
-      <w:r>
-        <w:t>Panorama-</w:t>
-      </w:r>
-      <w:r>
-        <w:t>Script</w:t>
-      </w:r>
-      <w:bookmarkEnd w:id="5"/>
-    </w:p>
-    <w:p>
-      <w:r>
-        <w:t xml:space="preserve">Das Script für die automatische Erstellung </w:t>
-      </w:r>
-      <w:r>
-        <w:t>der</w:t>
-      </w:r>
-      <w:r>
-        <w:t xml:space="preserve"> </w:t>
-      </w:r>
-      <w:r>
-        <w:t>Panoramabilder</w:t>
-      </w:r>
-      <w:r>
-        <w:t xml:space="preserve"> setzt </w:t>
-      </w:r>
-      <w:r>
-        <w:t>eine vorhandene</w:t>
-      </w:r>
-      <w:r>
-        <w:t xml:space="preserve"> Installation </w:t>
-      </w:r>
-      <w:r>
-        <w:t>des</w:t>
-      </w:r>
-      <w:r>
-        <w:t xml:space="preserve"> .NET Framework 4.5 voraus.</w:t>
-      </w:r>
-    </w:p>
-    <w:p>
-      <w:r>
-        <w:t>Kopieren Sie alle Dateien aus dem Ordner /</w:t>
-      </w:r>
-      <w:proofErr w:type="spellStart"/>
-      <w:r>
-        <w:t>PanoramaCreator</w:t>
-      </w:r>
-      <w:proofErr w:type="spellEnd"/>
-      <w:r>
-        <w:t xml:space="preserve"> auf den Server der das Script </w:t>
-      </w:r>
-      <w:r>
-        <w:t xml:space="preserve">in Zukunft </w:t>
-      </w:r>
-      <w:r>
-        <w:t xml:space="preserve">ausführen </w:t>
-      </w:r>
-      <w:r>
-        <w:t>soll</w:t>
-      </w:r>
-      <w:r>
-        <w:t>.</w:t>
-      </w:r>
-    </w:p>
-    <w:p>
-      <w:r>
-        <w:t xml:space="preserve">Das Script wird über die Kommandozeile aufgerufen </w:t>
-      </w:r>
-      <w:r>
-        <w:t>und wird mithilfe von</w:t>
-      </w:r>
-      <w:r>
-        <w:t xml:space="preserve"> </w:t>
-      </w:r>
-      <w:r>
-        <w:t>Kommandozeilenp</w:t>
-      </w:r>
-      <w:r>
-        <w:t>arameter</w:t>
-      </w:r>
-      <w:r>
-        <w:t>n konfiguriert</w:t>
-      </w:r>
-      <w:r>
-        <w:t xml:space="preserve">. </w:t>
-      </w:r>
-      <w:r>
-        <w:t>Die verfügbaren Optionen</w:t>
-      </w:r>
-      <w:r>
-        <w:t xml:space="preserve"> sind im Abschnitt </w:t>
-      </w:r>
-      <w:r>
-        <w:t xml:space="preserve">Konfiguration </w:t>
-      </w:r>
-      <w:r>
-        <w:t xml:space="preserve">&gt; Panorama-Script </w:t>
-      </w:r>
-      <w:r>
-        <w:t>detailliert beschrieben.</w:t>
-      </w:r>
-      <w:r>
-        <w:t xml:space="preserve"> </w:t>
-      </w:r>
-      <w:r>
-        <w:t xml:space="preserve">Dieses Beispiel erstellt Panoramabilder mit </w:t>
-      </w:r>
-      <w:proofErr w:type="spellStart"/>
-      <w:r>
-        <w:t>Thumbnails</w:t>
-      </w:r>
-      <w:proofErr w:type="spellEnd"/>
-      <w:r>
-        <w:t xml:space="preserve"> und Archivierung für die Website: </w:t>
-      </w:r>
-      <w:r>
-        <w:br/>
-        <w:t xml:space="preserve">PanoramaCreator.exe </w:t>
-      </w:r>
-      <w:r>
-        <w:t>-</w:t>
-      </w:r>
-      <w:r>
-        <w:t>c [</w:t>
-      </w:r>
-      <w:r>
-        <w:t>Kamera</w:t>
-      </w:r>
-      <w:r>
-        <w:t xml:space="preserve">-IP] </w:t>
-      </w:r>
-      <w:r>
-        <w:t>-</w:t>
-      </w:r>
-      <w:r>
-        <w:t>o „C:\</w:t>
-      </w:r>
-      <w:proofErr w:type="spellStart"/>
-      <w:r>
-        <w:t>xampp</w:t>
-      </w:r>
-      <w:proofErr w:type="spellEnd"/>
-      <w:r>
-        <w:t>\</w:t>
-      </w:r>
-      <w:proofErr w:type="spellStart"/>
-      <w:r>
-        <w:t>htdocs</w:t>
-      </w:r>
-      <w:proofErr w:type="spellEnd"/>
-      <w:r>
-        <w:t>\[Website-Ordner]\</w:t>
-      </w:r>
-      <w:proofErr w:type="spellStart"/>
-      <w:r>
-        <w:t>images</w:t>
-      </w:r>
-      <w:proofErr w:type="spellEnd"/>
-      <w:r>
-        <w:t>\</w:t>
-      </w:r>
-      <w:proofErr w:type="spellStart"/>
-      <w:r>
-        <w:t>panoramic</w:t>
-      </w:r>
-      <w:proofErr w:type="spellEnd"/>
-      <w:r>
-        <w:t>“</w:t>
-      </w:r>
-      <w:r>
-        <w:t xml:space="preserve"> -</w:t>
-      </w:r>
-      <w:r>
-        <w:t>at -f</w:t>
-      </w:r>
-    </w:p>
-    <w:p>
-      <w:r>
-        <w:t xml:space="preserve">[Test </w:t>
-      </w:r>
-      <w:proofErr w:type="spellStart"/>
-      <w:r>
-        <w:t>example</w:t>
-      </w:r>
-      <w:proofErr w:type="spellEnd"/>
-    </w:p>
-    <w:p>
-      <w:r>
-        <w:br w:type="page"/>
-      </w:r>
-    </w:p>
-    <w:p>
-      <w:r>
-        <w:lastRenderedPageBreak/>
-        <w:t xml:space="preserve">Das Script muss periodisch aufgerufen werden um immer aktuelle Panoramabilder für die Anzeige auf der Website zu haben. Dies kann relativ einfach durch das Erstellen eines Schedule Windows Tasks </w:t>
-      </w:r>
-      <w:r>
-        <w:t>erreicht</w:t>
-      </w:r>
-      <w:r>
-        <w:t xml:space="preserve"> werden.</w:t>
-      </w:r>
-      <w:r>
-        <w:t xml:space="preserve"> </w:t>
-      </w:r>
-      <w:r>
         <w:t>[</w:t>
       </w:r>
       <w:r>
-        <w:t>Task</w:t>
+        <w:t>_</w:t>
+      </w:r>
+      <w:r>
+        <w:t>Test example</w:t>
       </w:r>
     </w:p>
     <w:p>
@@ -5905,80 +5794,70 @@
         <w:rPr>
           <w:i/>
         </w:rPr>
-        <w:t>Die Erstellung eines Panoramabildes</w:t>
-      </w:r>
-      <w:r>
-        <w:rPr>
-          <w:i/>
-        </w:rPr>
-        <w:t xml:space="preserve"> mithilfe des Scripts</w:t>
-      </w:r>
-      <w:r>
-        <w:rPr>
-          <w:i/>
-        </w:rPr>
-        <w:t xml:space="preserve"> hinterlässt die Kamera möglicherweise nicht in derselben Position und </w:t>
-      </w:r>
-      <w:r>
-        <w:rPr>
-          <w:i/>
-        </w:rPr>
-        <w:t xml:space="preserve">mit </w:t>
-      </w:r>
-      <w:r>
-        <w:rPr>
-          <w:i/>
-        </w:rPr>
-        <w:t>den</w:t>
-      </w:r>
-      <w:r>
-        <w:rPr>
-          <w:i/>
-        </w:rPr>
-        <w:t xml:space="preserve"> gleichen</w:t>
-      </w:r>
-      <w:r>
-        <w:rPr>
-          <w:i/>
-        </w:rPr>
-        <w:t xml:space="preserve"> Einstellungen</w:t>
-      </w:r>
-      <w:r>
-        <w:rPr>
-          <w:i/>
-        </w:rPr>
-        <w:t xml:space="preserve"> wie beim Start</w:t>
-      </w:r>
-      <w:r>
-        <w:rPr>
-          <w:i/>
-        </w:rPr>
-        <w:t xml:space="preserve"> der Aufnahme</w:t>
-      </w:r>
-      <w:r>
-        <w:rPr>
-          <w:i/>
-        </w:rPr>
-        <w:t xml:space="preserve"> zurück.</w:t>
+        <w:t>Die Erstellung eines Panoramabildes mithilfe des Scripts hinterlässt die Kamera möglicherweise nicht in derselben Position und mit den gleichen Einstellungen wie beim Start der Aufnahme zurück.</w:t>
+      </w:r>
+    </w:p>
+    <w:p>
+      <w:r>
+        <w:br w:type="page"/>
+      </w:r>
+    </w:p>
+    <w:p>
+      <w:r>
+        <w:lastRenderedPageBreak/>
+        <w:t xml:space="preserve">Das Script muss periodisch aufgerufen werden um immer aktuelle Panoramabilder für die Anzeige auf der Website zu haben. Dies kann relativ einfach durch das Erstellen eines Schedule Windows Tasks </w:t>
+      </w:r>
+      <w:r>
+        <w:t>erreicht</w:t>
+      </w:r>
+      <w:r>
+        <w:t xml:space="preserve"> werden.</w:t>
+      </w:r>
+      <w:r>
+        <w:t xml:space="preserve"> Die wichtigsten Eigenschaften sind dabei die Ausführung des Scriptes mit den korrekten Parametern jede Minute an jedem Tag.</w:t>
+      </w:r>
+    </w:p>
+    <w:p>
+      <w:r>
+        <w:t>Anb</w:t>
+      </w:r>
+      <w:r>
+        <w:t>ei finden Sie einen Export eines</w:t>
+      </w:r>
+      <w:r>
+        <w:t xml:space="preserve"> passenden Tasks der täglich von 05:00 Uhr bis 22:00 Uhr Panoramabilder aufnimmt</w:t>
+      </w:r>
+      <w:r>
+        <w:t xml:space="preserve"> („WTS Create Panoramic Image</w:t>
+      </w:r>
+      <w:r>
+        <w:t>s</w:t>
+      </w:r>
+      <w:r>
+        <w:t>.xml“)</w:t>
+      </w:r>
+      <w:r>
+        <w:t>.</w:t>
+      </w:r>
+      <w:r>
+        <w:t xml:space="preserve"> Sie können diese Datei im Windows Task Scheduler mit „Aktion“ &gt; „Datei Importieren“ importieren. Achten Sie bitte hier darauf den ausführenden Benutzer (Tab „Generell“) und den Pfad zu PanoramaCreator.exe (Tab „Aktionen“) </w:t>
+      </w:r>
+      <w:r>
+        <w:t xml:space="preserve">sowie dessen Parameter </w:t>
+      </w:r>
+      <w:r>
+        <w:t>bei Bedarf anzupassen.</w:t>
       </w:r>
     </w:p>
     <w:p>
       <w:pPr>
-        <w:pStyle w:val="berschrift2"/>
+        <w:pStyle w:val="Heading2"/>
       </w:pPr>
-      <w:bookmarkStart w:id="6" w:name="_Toc414878825"/>
-      <w:proofErr w:type="spellStart"/>
-      <w:r>
-        <w:t>uf</w:t>
-      </w:r>
-      <w:proofErr w:type="spellEnd"/>
-      <w:r>
-        <w:t>/</w:t>
-      </w:r>
+      <w:bookmarkStart w:id="5" w:name="_Toc414911951"/>
       <w:r>
         <w:t>Löschen-Script</w:t>
       </w:r>
-      <w:bookmarkEnd w:id="6"/>
+      <w:bookmarkEnd w:id="5"/>
     </w:p>
     <w:p>
       <w:r>
@@ -5991,15 +5870,7 @@
         <w:t>ebenfalls</w:t>
       </w:r>
       <w:r>
-        <w:t xml:space="preserve"> ein </w:t>
-      </w:r>
-      <w:proofErr w:type="spellStart"/>
-      <w:r>
-        <w:t>Scheduled</w:t>
-      </w:r>
-      <w:proofErr w:type="spellEnd"/>
-      <w:r>
-        <w:t xml:space="preserve"> Windows Task eingerichtet werden</w:t>
+        <w:t xml:space="preserve"> ein Scheduled Windows Task eingerichtet werden</w:t>
       </w:r>
       <w:r>
         <w:t>,</w:t>
@@ -6077,117 +5948,113 @@
     </w:p>
     <w:p>
       <w:r>
-        <w:t>[Task</w:t>
+        <w:t xml:space="preserve">Auch hier können steht ein Export eines Windows Tasks für den Import bereit („WTS Delete Panoramic Images.xml“). </w:t>
+      </w:r>
+      <w:r>
+        <w:t xml:space="preserve">Dieser führt das ausgewählte Programm täglich um 22:00 Uhr aus. </w:t>
+      </w:r>
+      <w:r>
+        <w:t xml:space="preserve">Achten Sie bitte darauf den Pfad und die Parameter für das zu startende </w:t>
+      </w:r>
+      <w:r>
+        <w:t>Programm</w:t>
+      </w:r>
+      <w:r>
+        <w:t xml:space="preserve"> und den ausführenden Benutzer anzupassen.</w:t>
       </w:r>
     </w:p>
     <w:p>
       <w:pPr>
-        <w:pStyle w:val="berschrift2"/>
+        <w:pStyle w:val="Heading2"/>
       </w:pPr>
-      <w:bookmarkStart w:id="7" w:name="_Toc414878826"/>
+      <w:bookmarkStart w:id="6" w:name="_Toc414911952"/>
       <w:r>
         <w:t>Website</w:t>
+      </w:r>
+      <w:bookmarkEnd w:id="6"/>
+    </w:p>
+    <w:p>
+      <w:r>
+        <w:t>Die Website setzt einen Webserver mit PHP 5.4 oder besser voraus.</w:t>
+      </w:r>
+    </w:p>
+    <w:p>
+      <w:r>
+        <w:t>Kopieren Sie einfach alle Dateien aus dem Ordner /Website in das gewünschte Unterverzeichnis in Ihrem Webserver.</w:t>
+      </w:r>
+      <w:r>
+        <w:t xml:space="preserve"> </w:t>
+      </w:r>
+      <w:r>
+        <w:t>Die Seite sollte dann</w:t>
+      </w:r>
+      <w:r>
+        <w:t xml:space="preserve"> sofort</w:t>
+      </w:r>
+      <w:r>
+        <w:t xml:space="preserve"> erreichbar sein und </w:t>
+      </w:r>
+      <w:r>
+        <w:t>die verfügbaren</w:t>
+      </w:r>
+      <w:r>
+        <w:t xml:space="preserve"> Panoramabilder </w:t>
+      </w:r>
+      <w:r>
+        <w:t xml:space="preserve">automatisch </w:t>
+      </w:r>
+      <w:r>
+        <w:t xml:space="preserve">laufend </w:t>
+      </w:r>
+      <w:r>
+        <w:t>aktualisieren</w:t>
+      </w:r>
+      <w:r>
+        <w:t>.</w:t>
+      </w:r>
+    </w:p>
+    <w:p>
+      <w:r>
+        <w:br w:type="page"/>
+      </w:r>
+    </w:p>
+    <w:p>
+      <w:pPr>
+        <w:pStyle w:val="Heading1"/>
+      </w:pPr>
+      <w:bookmarkStart w:id="7" w:name="_Toc414911953"/>
+      <w:r>
+        <w:lastRenderedPageBreak/>
+        <w:t>Konfiguration</w:t>
       </w:r>
       <w:bookmarkEnd w:id="7"/>
     </w:p>
     <w:p>
       <w:r>
-        <w:t>Die Website setzt einen Webserver mit PHP 5.4 oder besser voraus.</w:t>
-      </w:r>
-    </w:p>
-    <w:p>
-      <w:r>
-        <w:t>Kopieren Sie einfach alle Dateien aus dem Ordner /Website in das gewünschte Unterverzeichnis in Ihrem Webserver.</w:t>
-      </w:r>
-      <w:r>
-        <w:t xml:space="preserve"> </w:t>
-      </w:r>
-      <w:r>
-        <w:t>Die Seite sollte dann</w:t>
-      </w:r>
-      <w:r>
-        <w:t xml:space="preserve"> sofort</w:t>
-      </w:r>
-      <w:r>
-        <w:t xml:space="preserve"> erreichbar sein und </w:t>
-      </w:r>
-      <w:r>
-        <w:t>die verfügbaren</w:t>
-      </w:r>
-      <w:r>
-        <w:t xml:space="preserve"> Panoramabilder </w:t>
-      </w:r>
-      <w:r>
-        <w:t xml:space="preserve">automatisch </w:t>
-      </w:r>
-      <w:r>
-        <w:t xml:space="preserve">laufend </w:t>
-      </w:r>
-      <w:r>
-        <w:t>aktualisieren</w:t>
-      </w:r>
-      <w:r>
-        <w:t>.</w:t>
-      </w:r>
-    </w:p>
-    <w:p>
-      <w:r>
-        <w:br w:type="page"/>
+        <w:t>Nach der Einrichtung</w:t>
+      </w:r>
+      <w:r>
+        <w:t xml:space="preserve"> ist das Gesamtsystem bereits vollständig funktionstüchtig, gewisse Komponenten</w:t>
+      </w:r>
+      <w:r>
+        <w:t xml:space="preserve"> lassen sich </w:t>
+      </w:r>
+      <w:r>
+        <w:t xml:space="preserve">aber </w:t>
+      </w:r>
+      <w:r>
+        <w:t>in ihrem Verhalten konfigurieren.</w:t>
       </w:r>
     </w:p>
     <w:p>
       <w:pPr>
-        <w:pStyle w:val="berschrift1"/>
+        <w:pStyle w:val="Heading2"/>
       </w:pPr>
-      <w:bookmarkStart w:id="8" w:name="_Toc414878827"/>
-      <w:proofErr w:type="spellStart"/>
-      <w:r>
-        <w:lastRenderedPageBreak/>
-        <w:t>uf</w:t>
-      </w:r>
-      <w:proofErr w:type="spellEnd"/>
-      <w:r>
-        <w:t>/</w:t>
-      </w:r>
-      <w:r>
-        <w:t>Konfiguration</w:t>
+      <w:bookmarkStart w:id="8" w:name="_Toc414911954"/>
+      <w:r>
+        <w:t>Panorama-Script</w:t>
       </w:r>
       <w:bookmarkEnd w:id="8"/>
-    </w:p>
-    <w:p>
-      <w:r>
-        <w:t>Nach der Einrichtung</w:t>
-      </w:r>
-      <w:r>
-        <w:t xml:space="preserve"> ist das Gesamtsystem bereits vollständig funktionstüchtig, gewisse Komponenten</w:t>
-      </w:r>
-      <w:r>
-        <w:t xml:space="preserve"> lassen sich </w:t>
-      </w:r>
-      <w:r>
-        <w:t xml:space="preserve">aber </w:t>
-      </w:r>
-      <w:r>
-        <w:t>in ihrem Verhalten konfigurieren.</w:t>
-      </w:r>
-    </w:p>
-    <w:p>
-      <w:pPr>
-        <w:pStyle w:val="berschrift2"/>
-      </w:pPr>
-      <w:bookmarkStart w:id="9" w:name="_Toc414878828"/>
-      <w:proofErr w:type="spellStart"/>
-      <w:r>
-        <w:t>uf</w:t>
-      </w:r>
-      <w:proofErr w:type="spellEnd"/>
-      <w:r>
-        <w:t>/</w:t>
-      </w:r>
-      <w:r>
-        <w:t>Panorama-Script</w:t>
-      </w:r>
-      <w:bookmarkEnd w:id="9"/>
     </w:p>
     <w:p>
       <w:r>
@@ -6289,21 +6156,7 @@
               <w:rPr>
                 <w:b/>
               </w:rPr>
-              <w:t>--</w:t>
-            </w:r>
-            <w:proofErr w:type="spellStart"/>
-            <w:r>
-              <w:rPr>
-                <w:b/>
-              </w:rPr>
-              <w:t>ip-address</w:t>
-            </w:r>
-            <w:proofErr w:type="spellEnd"/>
-            <w:r>
-              <w:rPr>
-                <w:b/>
-              </w:rPr>
-              <w:t>, -c</w:t>
+              <w:t>--ip-address, -c</w:t>
             </w:r>
           </w:p>
         </w:tc>
@@ -6381,6 +6234,14 @@
             <w:r>
               <w:t>[</w:t>
             </w:r>
+            <w:r>
+              <w:t>_</w:t>
+            </w:r>
+            <w:r>
+              <w:t>Insert</w:t>
+            </w:r>
+            <w:bookmarkStart w:id="9" w:name="_GoBack"/>
+            <w:bookmarkEnd w:id="9"/>
           </w:p>
         </w:tc>
         <w:tc>
@@ -6430,15 +6291,7 @@
               <w:spacing w:beforeLines="60" w:before="144" w:afterLines="60" w:after="144"/>
             </w:pPr>
             <w:r>
-              <w:t>--</w:t>
-            </w:r>
-            <w:proofErr w:type="spellStart"/>
-            <w:r>
-              <w:t>merge</w:t>
-            </w:r>
-            <w:proofErr w:type="spellEnd"/>
-            <w:r>
-              <w:t>-mode, -m</w:t>
+              <w:t>--merge-mode, -m</w:t>
             </w:r>
           </w:p>
         </w:tc>
@@ -6450,11 +6303,9 @@
             <w:pPr>
               <w:spacing w:beforeLines="60" w:before="144" w:afterLines="60" w:after="144"/>
             </w:pPr>
-            <w:proofErr w:type="spellStart"/>
             <w:r>
               <w:t>curved</w:t>
             </w:r>
-            <w:proofErr w:type="spellEnd"/>
           </w:p>
         </w:tc>
         <w:tc>
@@ -6465,13 +6316,8 @@
             <w:pPr>
               <w:spacing w:beforeLines="60" w:before="144" w:afterLines="60" w:after="144"/>
             </w:pPr>
-            <w:proofErr w:type="spellStart"/>
-            <w:r>
-              <w:t>curved</w:t>
-            </w:r>
-            <w:proofErr w:type="spellEnd"/>
-            <w:r>
-              <w:t>/ flat</w:t>
+            <w:r>
+              <w:t>curved/ flat</w:t>
             </w:r>
           </w:p>
         </w:tc>
@@ -6509,21 +6355,7 @@
               <w:rPr>
                 <w:b/>
               </w:rPr>
-              <w:t>--</w:t>
-            </w:r>
-            <w:proofErr w:type="spellStart"/>
-            <w:r>
-              <w:rPr>
-                <w:b/>
-              </w:rPr>
-              <w:t>output</w:t>
-            </w:r>
-            <w:proofErr w:type="spellEnd"/>
-            <w:r>
-              <w:rPr>
-                <w:b/>
-              </w:rPr>
-              <w:t>, -o</w:t>
+              <w:t>--output, -o</w:t>
             </w:r>
           </w:p>
         </w:tc>
@@ -6563,55 +6395,19 @@
               <w:spacing w:beforeLines="60" w:before="144" w:afterLines="60" w:after="144"/>
             </w:pPr>
             <w:r>
-              <w:t xml:space="preserve">[„/“  </w:t>
-            </w:r>
-            <w:proofErr w:type="spellStart"/>
-            <w:r>
-              <w:t>vs</w:t>
-            </w:r>
-            <w:proofErr w:type="spellEnd"/>
-            <w:r>
-              <w:t xml:space="preserve"> „“</w:t>
-            </w:r>
-          </w:p>
-          <w:p>
-            <w:pPr>
-              <w:spacing w:beforeLines="60" w:before="144" w:afterLines="60" w:after="144"/>
-            </w:pPr>
-            <w:r>
-              <w:t>Beispiel: „C:\</w:t>
-            </w:r>
-            <w:proofErr w:type="spellStart"/>
-            <w:r>
-              <w:t>xampp</w:t>
-            </w:r>
-            <w:proofErr w:type="spellEnd"/>
-            <w:r>
-              <w:t>\</w:t>
-            </w:r>
-            <w:proofErr w:type="spellStart"/>
-            <w:r>
-              <w:t>htdocs</w:t>
-            </w:r>
-            <w:proofErr w:type="spellEnd"/>
-            <w:r>
-              <w:t>\Panorama-Website\ \</w:t>
-            </w:r>
-            <w:proofErr w:type="spellStart"/>
-            <w:r>
-              <w:t>images</w:t>
-            </w:r>
-            <w:proofErr w:type="spellEnd"/>
-            <w:r>
-              <w:t>\</w:t>
-            </w:r>
-            <w:proofErr w:type="spellStart"/>
-            <w:r>
-              <w:t>panoramic</w:t>
-            </w:r>
-            <w:proofErr w:type="spellEnd"/>
-            <w:r>
-              <w:t>“</w:t>
+              <w:t>Beispiel: „C:\xampp\htdocs\</w:t>
+            </w:r>
+            <w:r>
+              <w:t>p</w:t>
+            </w:r>
+            <w:r>
+              <w:t>anorama-</w:t>
+            </w:r>
+            <w:r>
+              <w:t>w</w:t>
+            </w:r>
+            <w:r>
+              <w:t>ebsite\images\panoramic“</w:t>
             </w:r>
           </w:p>
         </w:tc>
@@ -6625,15 +6421,7 @@
               <w:jc w:val="left"/>
             </w:pPr>
             <w:r>
-              <w:t xml:space="preserve">Der Ordner in welchen das Panoramabild und optional die </w:t>
-            </w:r>
-            <w:proofErr w:type="spellStart"/>
-            <w:r>
-              <w:t>Thumbnails</w:t>
-            </w:r>
-            <w:proofErr w:type="spellEnd"/>
-            <w:r>
-              <w:t xml:space="preserve"> und das archivierte Panoramabild gespeichert werden sollen.</w:t>
+              <w:t>Der Ordner in welchen das Panoramabild und optional die Thumbnails und das archivierte Panoramabild gespeichert werden sollen.</w:t>
             </w:r>
           </w:p>
         </w:tc>
@@ -6648,15 +6436,7 @@
               <w:spacing w:beforeLines="60" w:before="144" w:afterLines="60" w:after="144"/>
             </w:pPr>
             <w:r>
-              <w:t>--</w:t>
-            </w:r>
-            <w:proofErr w:type="spellStart"/>
-            <w:r>
-              <w:t>archive</w:t>
-            </w:r>
-            <w:proofErr w:type="spellEnd"/>
-            <w:r>
-              <w:t>, -a</w:t>
+              <w:t>--archive, -a</w:t>
             </w:r>
           </w:p>
         </w:tc>
@@ -6711,15 +6491,7 @@
               <w:spacing w:beforeLines="60" w:before="144" w:afterLines="60" w:after="144"/>
             </w:pPr>
             <w:r>
-              <w:t>--</w:t>
-            </w:r>
-            <w:proofErr w:type="spellStart"/>
-            <w:r>
-              <w:t>thumbnail</w:t>
-            </w:r>
-            <w:proofErr w:type="spellEnd"/>
-            <w:r>
-              <w:t>, -t</w:t>
+              <w:t>--thumbnail, -t</w:t>
             </w:r>
           </w:p>
         </w:tc>
@@ -6759,16 +6531,11 @@
               <w:jc w:val="left"/>
             </w:pPr>
             <w:r>
-              <w:t xml:space="preserve">Gibt an ob zusätzlich </w:t>
-            </w:r>
-            <w:proofErr w:type="spellStart"/>
-            <w:r>
-              <w:t>Thumbnail</w:t>
+              <w:t>Gibt an ob zusätzlich Thumbnail</w:t>
             </w:r>
             <w:r>
               <w:t>s</w:t>
             </w:r>
-            <w:proofErr w:type="spellEnd"/>
             <w:r>
               <w:t xml:space="preserve"> mit einer reduzierten Auflösung </w:t>
             </w:r>
@@ -6858,13 +6625,8 @@
               <w:spacing w:beforeLines="60" w:before="144" w:afterLines="60" w:after="144"/>
             </w:pPr>
             <w:r>
-              <w:t>--proxy-</w:t>
-            </w:r>
-            <w:proofErr w:type="spellStart"/>
-            <w:r>
-              <w:t>address</w:t>
-            </w:r>
-            <w:proofErr w:type="spellEnd"/>
+              <w:t>--proxy-address</w:t>
+            </w:r>
           </w:p>
         </w:tc>
         <w:tc>
@@ -6944,13 +6706,8 @@
               <w:spacing w:beforeLines="60" w:before="144" w:afterLines="60" w:after="144"/>
             </w:pPr>
             <w:r>
-              <w:t>--proxy-</w:t>
-            </w:r>
-            <w:proofErr w:type="spellStart"/>
-            <w:r>
-              <w:t>username</w:t>
-            </w:r>
-            <w:proofErr w:type="spellEnd"/>
+              <w:t>--proxy-username</w:t>
+            </w:r>
           </w:p>
         </w:tc>
         <w:tc>
@@ -7191,13 +6948,8 @@
               <w:spacing w:beforeLines="60" w:before="144" w:afterLines="60" w:after="144"/>
             </w:pPr>
             <w:r>
-              <w:t>-f, --</w:t>
-            </w:r>
-            <w:proofErr w:type="spellStart"/>
-            <w:r>
-              <w:t>force</w:t>
-            </w:r>
-            <w:proofErr w:type="spellEnd"/>
+              <w:t>-f, --force</w:t>
+            </w:r>
           </w:p>
         </w:tc>
         <w:tc>
@@ -7251,13 +7003,8 @@
               <w:spacing w:beforeLines="60" w:before="144" w:afterLines="60" w:after="144"/>
             </w:pPr>
             <w:r>
-              <w:t>--</w:t>
-            </w:r>
-            <w:proofErr w:type="spellStart"/>
-            <w:r>
-              <w:t>no-camera</w:t>
-            </w:r>
-            <w:proofErr w:type="spellEnd"/>
+              <w:t>--no-camera</w:t>
+            </w:r>
           </w:p>
         </w:tc>
         <w:tc>
@@ -7311,13 +7058,8 @@
               <w:spacing w:beforeLines="60" w:before="144" w:afterLines="60" w:after="144"/>
             </w:pPr>
             <w:r>
-              <w:t>--</w:t>
-            </w:r>
-            <w:proofErr w:type="spellStart"/>
-            <w:r>
-              <w:t>no-merge</w:t>
-            </w:r>
-            <w:proofErr w:type="spellEnd"/>
+              <w:t>--no-merge</w:t>
+            </w:r>
           </w:p>
         </w:tc>
         <w:tc>
@@ -7377,9 +7119,9 @@
     </w:p>
     <w:p>
       <w:pPr>
-        <w:pStyle w:val="berschrift2"/>
+        <w:pStyle w:val="Heading2"/>
       </w:pPr>
-      <w:bookmarkStart w:id="10" w:name="_Toc414878829"/>
+      <w:bookmarkStart w:id="10" w:name="_Toc414911955"/>
       <w:r>
         <w:lastRenderedPageBreak/>
         <w:t>Website</w:t>
@@ -7470,11 +7212,9 @@
             <w:pPr>
               <w:spacing w:beforeLines="60" w:before="144" w:after="60"/>
             </w:pPr>
-            <w:proofErr w:type="spellStart"/>
             <w:r>
               <w:t>debugMode</w:t>
             </w:r>
-            <w:proofErr w:type="spellEnd"/>
           </w:p>
         </w:tc>
         <w:tc>
@@ -7485,11 +7225,9 @@
             <w:pPr>
               <w:spacing w:beforeLines="60" w:before="144" w:after="60"/>
             </w:pPr>
-            <w:proofErr w:type="spellStart"/>
             <w:r>
               <w:t>false</w:t>
             </w:r>
-            <w:proofErr w:type="spellEnd"/>
           </w:p>
         </w:tc>
         <w:tc>
@@ -7502,15 +7240,7 @@
               <w:jc w:val="left"/>
             </w:pPr>
             <w:r>
-              <w:t xml:space="preserve">Ob der </w:t>
-            </w:r>
-            <w:proofErr w:type="spellStart"/>
-            <w:r>
-              <w:t>Debugmodus</w:t>
-            </w:r>
-            <w:proofErr w:type="spellEnd"/>
-            <w:r>
-              <w:t xml:space="preserve"> aktiviert ist oder nicht. Wird nur </w:t>
+              <w:t xml:space="preserve">Ob der Debugmodus aktiviert ist oder nicht. Wird nur </w:t>
             </w:r>
             <w:r>
               <w:t xml:space="preserve">zu </w:t>
@@ -7536,11 +7266,9 @@
             <w:pPr>
               <w:spacing w:beforeLines="60" w:before="144" w:after="60"/>
             </w:pPr>
-            <w:proofErr w:type="spellStart"/>
             <w:r>
               <w:t>testImages</w:t>
             </w:r>
-            <w:proofErr w:type="spellEnd"/>
           </w:p>
         </w:tc>
         <w:tc>
@@ -7551,11 +7279,9 @@
             <w:pPr>
               <w:spacing w:beforeLines="60" w:before="144" w:after="60"/>
             </w:pPr>
-            <w:proofErr w:type="spellStart"/>
             <w:r>
               <w:t>false</w:t>
             </w:r>
-            <w:proofErr w:type="spellEnd"/>
           </w:p>
         </w:tc>
         <w:tc>
@@ -7574,15 +7300,7 @@
               <w:t xml:space="preserve"> für die Anzeige</w:t>
             </w:r>
             <w:r>
-              <w:t xml:space="preserve"> Testbilder anstelle der Bilder im Ordner „</w:t>
-            </w:r>
-            <w:proofErr w:type="spellStart"/>
-            <w:r>
-              <w:t>imageFolder</w:t>
-            </w:r>
-            <w:proofErr w:type="spellEnd"/>
-            <w:r>
-              <w:t>“ verwendet werden sollen. Hilfreich zum Testen, falls noch keine richtigen Bilder vorhanden sind.</w:t>
+              <w:t xml:space="preserve"> Testbilder anstelle der Bilder im Ordner „imageFolder“ verwendet werden sollen. Hilfreich zum Testen, falls noch keine richtigen Bilder vorhanden sind.</w:t>
             </w:r>
           </w:p>
         </w:tc>
@@ -7635,11 +7353,9 @@
             <w:pPr>
               <w:spacing w:beforeLines="60" w:before="144" w:after="60"/>
             </w:pPr>
-            <w:proofErr w:type="spellStart"/>
             <w:r>
               <w:t>imageFolder</w:t>
             </w:r>
-            <w:proofErr w:type="spellEnd"/>
           </w:p>
         </w:tc>
         <w:tc>
@@ -7651,23 +7367,7 @@
               <w:spacing w:beforeLines="60" w:before="144" w:after="60"/>
             </w:pPr>
             <w:r>
-              <w:t>"</w:t>
-            </w:r>
-            <w:proofErr w:type="spellStart"/>
-            <w:r>
-              <w:t>images</w:t>
-            </w:r>
-            <w:proofErr w:type="spellEnd"/>
-            <w:r>
-              <w:t>\</w:t>
-            </w:r>
-            <w:proofErr w:type="spellStart"/>
-            <w:r>
-              <w:t>panoramic</w:t>
-            </w:r>
-            <w:proofErr w:type="spellEnd"/>
-            <w:r>
-              <w:t>"</w:t>
+              <w:t>"images\panoramic"</w:t>
             </w:r>
           </w:p>
         </w:tc>
@@ -7695,11 +7395,9 @@
             <w:pPr>
               <w:spacing w:beforeLines="60" w:before="144" w:after="60"/>
             </w:pPr>
-            <w:proofErr w:type="spellStart"/>
             <w:r>
               <w:t>imageSubfolderFormat</w:t>
             </w:r>
-            <w:proofErr w:type="spellEnd"/>
           </w:p>
         </w:tc>
         <w:tc>
@@ -7734,15 +7432,7 @@
               <w:t xml:space="preserve"> Dateinamen der Archivordner. Wird </w:t>
             </w:r>
             <w:r>
-              <w:t>von der PHP Funktion „</w:t>
-            </w:r>
-            <w:proofErr w:type="spellStart"/>
-            <w:r>
-              <w:t>date</w:t>
-            </w:r>
-            <w:proofErr w:type="spellEnd"/>
-            <w:r>
-              <w:t>“ interpretiert.</w:t>
+              <w:t>von der PHP Funktion „date“ interpretiert.</w:t>
             </w:r>
           </w:p>
         </w:tc>
@@ -7756,11 +7446,9 @@
             <w:pPr>
               <w:spacing w:beforeLines="60" w:before="144" w:after="60"/>
             </w:pPr>
-            <w:proofErr w:type="spellStart"/>
             <w:r>
               <w:t>imageFileFormat</w:t>
             </w:r>
-            <w:proofErr w:type="spellEnd"/>
           </w:p>
         </w:tc>
         <w:tc>
@@ -7772,15 +7460,7 @@
               <w:spacing w:beforeLines="60" w:before="144" w:after="60"/>
             </w:pPr>
             <w:r>
-              <w:t>"Y-m-</w:t>
-            </w:r>
-            <w:proofErr w:type="spellStart"/>
-            <w:r>
-              <w:t>d_H</w:t>
-            </w:r>
-            <w:proofErr w:type="spellEnd"/>
-            <w:r>
-              <w:t>-i-s"</w:t>
+              <w:t>"Y-m-d_H-i-s"</w:t>
             </w:r>
           </w:p>
         </w:tc>
@@ -7794,15 +7474,7 @@
               <w:jc w:val="left"/>
             </w:pPr>
             <w:r>
-              <w:t>Das Format der Dateinamen der Panoramabilder. Wird von der PHP Funktion „</w:t>
-            </w:r>
-            <w:proofErr w:type="spellStart"/>
-            <w:r>
-              <w:t>date</w:t>
-            </w:r>
-            <w:proofErr w:type="spellEnd"/>
-            <w:r>
-              <w:t>“ interpretiert.</w:t>
+              <w:t>Das Format der Dateinamen der Panoramabilder. Wird von der PHP Funktion „date“ interpretiert.</w:t>
             </w:r>
           </w:p>
         </w:tc>
@@ -7816,11 +7488,9 @@
             <w:pPr>
               <w:spacing w:beforeLines="60" w:before="144" w:after="60"/>
             </w:pPr>
-            <w:proofErr w:type="spellStart"/>
             <w:r>
               <w:t>archiveDuration</w:t>
             </w:r>
-            <w:proofErr w:type="spellEnd"/>
           </w:p>
         </w:tc>
         <w:tc>
@@ -7860,11 +7530,9 @@
             <w:pPr>
               <w:spacing w:beforeLines="60" w:before="144" w:after="60"/>
             </w:pPr>
-            <w:proofErr w:type="spellStart"/>
             <w:r>
               <w:t>archiveFrequency</w:t>
             </w:r>
-            <w:proofErr w:type="spellEnd"/>
           </w:p>
         </w:tc>
         <w:tc>
@@ -7910,11 +7578,9 @@
             <w:pPr>
               <w:spacing w:beforeLines="60" w:before="144" w:after="60"/>
             </w:pPr>
-            <w:proofErr w:type="spellStart"/>
             <w:r>
               <w:t>loggingFolder</w:t>
             </w:r>
-            <w:proofErr w:type="spellEnd"/>
           </w:p>
         </w:tc>
         <w:tc>
@@ -7926,15 +7592,7 @@
               <w:spacing w:beforeLines="60" w:before="144" w:after="60"/>
             </w:pPr>
             <w:r>
-              <w:t>"../</w:t>
-            </w:r>
-            <w:proofErr w:type="spellStart"/>
-            <w:r>
-              <w:t>logs</w:t>
-            </w:r>
-            <w:proofErr w:type="spellEnd"/>
-            <w:r>
-              <w:t>"</w:t>
+              <w:t>"../logs"</w:t>
             </w:r>
           </w:p>
         </w:tc>
@@ -7969,9 +7627,9 @@
     </w:p>
     <w:p>
       <w:pPr>
-        <w:pStyle w:val="berschrift1"/>
+        <w:pStyle w:val="Heading1"/>
       </w:pPr>
-      <w:bookmarkStart w:id="11" w:name="_Toc414878830"/>
+      <w:bookmarkStart w:id="11" w:name="_Toc414911956"/>
       <w:r>
         <w:lastRenderedPageBreak/>
         <w:t>Bedienung</w:t>
@@ -7980,9 +7638,9 @@
     </w:p>
     <w:p>
       <w:pPr>
-        <w:pStyle w:val="berschrift2"/>
+        <w:pStyle w:val="Heading2"/>
       </w:pPr>
-      <w:bookmarkStart w:id="12" w:name="_Toc414878831"/>
+      <w:bookmarkStart w:id="12" w:name="_Toc414911957"/>
       <w:r>
         <w:t>Website</w:t>
       </w:r>
@@ -8001,9 +7659,9 @@
     </w:p>
     <w:p>
       <w:pPr>
-        <w:pStyle w:val="berschrift3"/>
+        <w:pStyle w:val="Heading3"/>
       </w:pPr>
-      <w:bookmarkStart w:id="13" w:name="_Toc414878832"/>
+      <w:bookmarkStart w:id="13" w:name="_Toc414911958"/>
       <w:r>
         <w:t>Live-Bild</w:t>
       </w:r>
@@ -8047,7 +7705,7 @@
                     </pic:cNvPicPr>
                   </pic:nvPicPr>
                   <pic:blipFill>
-                    <a:blip r:embed="rId12">
+                    <a:blip r:embed="rId11">
                       <a:extLst>
                         <a:ext uri="{28A0092B-C50C-407E-A947-70E740481C1C}">
                           <a14:useLocalDpi xmlns:a14="http://schemas.microsoft.com/office/drawing/2010/main" val="0"/>
@@ -8083,9 +7741,9 @@
     </w:p>
     <w:p>
       <w:pPr>
-        <w:pStyle w:val="berschrift3"/>
+        <w:pStyle w:val="Heading3"/>
       </w:pPr>
-      <w:bookmarkStart w:id="14" w:name="_Toc414878833"/>
+      <w:bookmarkStart w:id="14" w:name="_Toc414911959"/>
       <w:r>
         <w:t>Archiv</w:t>
       </w:r>
@@ -8141,7 +7799,7 @@
                     </pic:cNvPicPr>
                   </pic:nvPicPr>
                   <pic:blipFill>
-                    <a:blip r:embed="rId13">
+                    <a:blip r:embed="rId12">
                       <a:extLst>
                         <a:ext uri="{28A0092B-C50C-407E-A947-70E740481C1C}">
                           <a14:useLocalDpi xmlns:a14="http://schemas.microsoft.com/office/drawing/2010/main" val="0"/>
@@ -8177,9 +7835,9 @@
     </w:p>
     <w:p>
       <w:pPr>
-        <w:pStyle w:val="berschrift3"/>
+        <w:pStyle w:val="Heading3"/>
       </w:pPr>
-      <w:bookmarkStart w:id="15" w:name="_Toc414878834"/>
+      <w:bookmarkStart w:id="15" w:name="_Toc414911960"/>
       <w:r>
         <w:lastRenderedPageBreak/>
         <w:t>Über</w:t>
@@ -8224,7 +7882,7 @@
                     </pic:cNvPicPr>
                   </pic:nvPicPr>
                   <pic:blipFill>
-                    <a:blip r:embed="rId14">
+                    <a:blip r:embed="rId13">
                       <a:extLst>
                         <a:ext uri="{28A0092B-C50C-407E-A947-70E740481C1C}">
                           <a14:useLocalDpi xmlns:a14="http://schemas.microsoft.com/office/drawing/2010/main" val="0"/>
@@ -8264,8 +7922,8 @@
       </w:pPr>
     </w:p>
     <w:sectPr>
-      <w:headerReference w:type="default" r:id="rId15"/>
-      <w:footerReference w:type="default" r:id="rId16"/>
+      <w:headerReference w:type="default" r:id="rId14"/>
+      <w:footerReference w:type="default" r:id="rId15"/>
       <w:type w:val="continuous"/>
       <w:pgSz w:w="11906" w:h="16838"/>
       <w:pgMar w:top="1417" w:right="1417" w:bottom="1134" w:left="1417" w:header="708" w:footer="708" w:gutter="0"/>
@@ -8278,7 +7936,7 @@
 </file>
 
 <file path=word/endnotes.xml><?xml version="1.0" encoding="utf-8"?>
-<w:endnotes xmlns:wpc="http://schemas.microsoft.com/office/word/2010/wordprocessingCanvas" xmlns:mc="http://schemas.openxmlformats.org/markup-compatibility/2006" xmlns:o="urn:schemas-microsoft-com:office:office" xmlns:r="http://schemas.openxmlformats.org/officeDocument/2006/relationships" xmlns:m="http://schemas.openxmlformats.org/officeDocument/2006/math" xmlns:v="urn:schemas-microsoft-com:vml" xmlns:wp14="http://schemas.microsoft.com/office/word/2010/wordprocessingDrawing" xmlns:wp="http://schemas.openxmlformats.org/drawingml/2006/wordprocessingDrawing" xmlns:w10="urn:schemas-microsoft-com:office:word" xmlns:w="http://schemas.openxmlformats.org/wordprocessingml/2006/main" xmlns:w14="http://schemas.microsoft.com/office/word/2010/wordml" xmlns:wpg="http://schemas.microsoft.com/office/word/2010/wordprocessingGroup" xmlns:wpi="http://schemas.microsoft.com/office/word/2010/wordprocessingInk" xmlns:wne="http://schemas.microsoft.com/office/word/2006/wordml" xmlns:wps="http://schemas.microsoft.com/office/word/2010/wordprocessingShape" mc:Ignorable="w14 wp14">
+<w:endnotes xmlns:wpc="http://schemas.microsoft.com/office/word/2010/wordprocessingCanvas" xmlns:mc="http://schemas.openxmlformats.org/markup-compatibility/2006" xmlns:o="urn:schemas-microsoft-com:office:office" xmlns:r="http://schemas.openxmlformats.org/officeDocument/2006/relationships" xmlns:m="http://schemas.openxmlformats.org/officeDocument/2006/math" xmlns:v="urn:schemas-microsoft-com:vml" xmlns:wp14="http://schemas.microsoft.com/office/word/2010/wordprocessingDrawing" xmlns:wp="http://schemas.openxmlformats.org/drawingml/2006/wordprocessingDrawing" xmlns:w10="urn:schemas-microsoft-com:office:word" xmlns:w="http://schemas.openxmlformats.org/wordprocessingml/2006/main" xmlns:w14="http://schemas.microsoft.com/office/word/2010/wordml" xmlns:w15="http://schemas.microsoft.com/office/word/2012/wordml" xmlns:wpg="http://schemas.microsoft.com/office/word/2010/wordprocessingGroup" xmlns:wpi="http://schemas.microsoft.com/office/word/2010/wordprocessingInk" xmlns:wne="http://schemas.microsoft.com/office/word/2006/wordml" xmlns:wps="http://schemas.microsoft.com/office/word/2010/wordprocessingShape" mc:Ignorable="w14 w15 wp14">
   <w:endnote w:type="separator" w:id="-1">
     <w:p>
       <w:pPr>
@@ -8303,10 +7961,10 @@
 </file>
 
 <file path=word/footer1.xml><?xml version="1.0" encoding="utf-8"?>
-<w:ftr xmlns:wpc="http://schemas.microsoft.com/office/word/2010/wordprocessingCanvas" xmlns:mc="http://schemas.openxmlformats.org/markup-compatibility/2006" xmlns:o="urn:schemas-microsoft-com:office:office" xmlns:r="http://schemas.openxmlformats.org/officeDocument/2006/relationships" xmlns:m="http://schemas.openxmlformats.org/officeDocument/2006/math" xmlns:v="urn:schemas-microsoft-com:vml" xmlns:wp14="http://schemas.microsoft.com/office/word/2010/wordprocessingDrawing" xmlns:wp="http://schemas.openxmlformats.org/drawingml/2006/wordprocessingDrawing" xmlns:w10="urn:schemas-microsoft-com:office:word" xmlns:w="http://schemas.openxmlformats.org/wordprocessingml/2006/main" xmlns:w14="http://schemas.microsoft.com/office/word/2010/wordml" xmlns:wpg="http://schemas.microsoft.com/office/word/2010/wordprocessingGroup" xmlns:wpi="http://schemas.microsoft.com/office/word/2010/wordprocessingInk" xmlns:wne="http://schemas.microsoft.com/office/word/2006/wordml" xmlns:wps="http://schemas.microsoft.com/office/word/2010/wordprocessingShape" mc:Ignorable="w14 wp14">
+<w:ftr xmlns:wpc="http://schemas.microsoft.com/office/word/2010/wordprocessingCanvas" xmlns:mc="http://schemas.openxmlformats.org/markup-compatibility/2006" xmlns:o="urn:schemas-microsoft-com:office:office" xmlns:r="http://schemas.openxmlformats.org/officeDocument/2006/relationships" xmlns:m="http://schemas.openxmlformats.org/officeDocument/2006/math" xmlns:v="urn:schemas-microsoft-com:vml" xmlns:wp14="http://schemas.microsoft.com/office/word/2010/wordprocessingDrawing" xmlns:wp="http://schemas.openxmlformats.org/drawingml/2006/wordprocessingDrawing" xmlns:w10="urn:schemas-microsoft-com:office:word" xmlns:w="http://schemas.openxmlformats.org/wordprocessingml/2006/main" xmlns:w14="http://schemas.microsoft.com/office/word/2010/wordml" xmlns:w15="http://schemas.microsoft.com/office/word/2012/wordml" xmlns:wpg="http://schemas.microsoft.com/office/word/2010/wordprocessingGroup" xmlns:wpi="http://schemas.microsoft.com/office/word/2010/wordprocessingInk" xmlns:wne="http://schemas.microsoft.com/office/word/2006/wordml" xmlns:wps="http://schemas.microsoft.com/office/word/2010/wordprocessingShape" mc:Ignorable="w14 w15 wp14">
   <w:p>
     <w:pPr>
-      <w:pStyle w:val="Fuzeile"/>
+      <w:pStyle w:val="Footer"/>
       <w:rPr>
         <w:rFonts w:ascii="Arial" w:hAnsi="Arial" w:cs="Arial"/>
         <w:sz w:val="16"/>
@@ -8420,7 +8078,7 @@
         <w:szCs w:val="16"/>
         <w:lang w:val="de-DE"/>
       </w:rPr>
-      <w:t>3</w:t>
+      <w:t>6</w:t>
     </w:r>
     <w:r>
       <w:rPr>
@@ -8498,7 +8156,7 @@
 </file>
 
 <file path=word/footnotes.xml><?xml version="1.0" encoding="utf-8"?>
-<w:footnotes xmlns:wpc="http://schemas.microsoft.com/office/word/2010/wordprocessingCanvas" xmlns:mc="http://schemas.openxmlformats.org/markup-compatibility/2006" xmlns:o="urn:schemas-microsoft-com:office:office" xmlns:r="http://schemas.openxmlformats.org/officeDocument/2006/relationships" xmlns:m="http://schemas.openxmlformats.org/officeDocument/2006/math" xmlns:v="urn:schemas-microsoft-com:vml" xmlns:wp14="http://schemas.microsoft.com/office/word/2010/wordprocessingDrawing" xmlns:wp="http://schemas.openxmlformats.org/drawingml/2006/wordprocessingDrawing" xmlns:w10="urn:schemas-microsoft-com:office:word" xmlns:w="http://schemas.openxmlformats.org/wordprocessingml/2006/main" xmlns:w14="http://schemas.microsoft.com/office/word/2010/wordml" xmlns:wpg="http://schemas.microsoft.com/office/word/2010/wordprocessingGroup" xmlns:wpi="http://schemas.microsoft.com/office/word/2010/wordprocessingInk" xmlns:wne="http://schemas.microsoft.com/office/word/2006/wordml" xmlns:wps="http://schemas.microsoft.com/office/word/2010/wordprocessingShape" mc:Ignorable="w14 wp14">
+<w:footnotes xmlns:wpc="http://schemas.microsoft.com/office/word/2010/wordprocessingCanvas" xmlns:mc="http://schemas.openxmlformats.org/markup-compatibility/2006" xmlns:o="urn:schemas-microsoft-com:office:office" xmlns:r="http://schemas.openxmlformats.org/officeDocument/2006/relationships" xmlns:m="http://schemas.openxmlformats.org/officeDocument/2006/math" xmlns:v="urn:schemas-microsoft-com:vml" xmlns:wp14="http://schemas.microsoft.com/office/word/2010/wordprocessingDrawing" xmlns:wp="http://schemas.openxmlformats.org/drawingml/2006/wordprocessingDrawing" xmlns:w10="urn:schemas-microsoft-com:office:word" xmlns:w="http://schemas.openxmlformats.org/wordprocessingml/2006/main" xmlns:w14="http://schemas.microsoft.com/office/word/2010/wordml" xmlns:w15="http://schemas.microsoft.com/office/word/2012/wordml" xmlns:wpg="http://schemas.microsoft.com/office/word/2010/wordprocessingGroup" xmlns:wpi="http://schemas.microsoft.com/office/word/2010/wordprocessingInk" xmlns:wne="http://schemas.microsoft.com/office/word/2006/wordml" xmlns:wps="http://schemas.microsoft.com/office/word/2010/wordprocessingShape" mc:Ignorable="w14 w15 wp14">
   <w:footnote w:type="separator" w:id="-1">
     <w:p>
       <w:pPr>
@@ -8523,10 +8181,10 @@
 </file>
 
 <file path=word/header1.xml><?xml version="1.0" encoding="utf-8"?>
-<w:hdr xmlns:wpc="http://schemas.microsoft.com/office/word/2010/wordprocessingCanvas" xmlns:mc="http://schemas.openxmlformats.org/markup-compatibility/2006" xmlns:o="urn:schemas-microsoft-com:office:office" xmlns:r="http://schemas.openxmlformats.org/officeDocument/2006/relationships" xmlns:m="http://schemas.openxmlformats.org/officeDocument/2006/math" xmlns:v="urn:schemas-microsoft-com:vml" xmlns:wp14="http://schemas.microsoft.com/office/word/2010/wordprocessingDrawing" xmlns:wp="http://schemas.openxmlformats.org/drawingml/2006/wordprocessingDrawing" xmlns:w10="urn:schemas-microsoft-com:office:word" xmlns:w="http://schemas.openxmlformats.org/wordprocessingml/2006/main" xmlns:w14="http://schemas.microsoft.com/office/word/2010/wordml" xmlns:wpg="http://schemas.microsoft.com/office/word/2010/wordprocessingGroup" xmlns:wpi="http://schemas.microsoft.com/office/word/2010/wordprocessingInk" xmlns:wne="http://schemas.microsoft.com/office/word/2006/wordml" xmlns:wps="http://schemas.microsoft.com/office/word/2010/wordprocessingShape" mc:Ignorable="w14 wp14">
+<w:hdr xmlns:wpc="http://schemas.microsoft.com/office/word/2010/wordprocessingCanvas" xmlns:mc="http://schemas.openxmlformats.org/markup-compatibility/2006" xmlns:o="urn:schemas-microsoft-com:office:office" xmlns:r="http://schemas.openxmlformats.org/officeDocument/2006/relationships" xmlns:m="http://schemas.openxmlformats.org/officeDocument/2006/math" xmlns:v="urn:schemas-microsoft-com:vml" xmlns:wp14="http://schemas.microsoft.com/office/word/2010/wordprocessingDrawing" xmlns:wp="http://schemas.openxmlformats.org/drawingml/2006/wordprocessingDrawing" xmlns:w10="urn:schemas-microsoft-com:office:word" xmlns:w="http://schemas.openxmlformats.org/wordprocessingml/2006/main" xmlns:w14="http://schemas.microsoft.com/office/word/2010/wordml" xmlns:w15="http://schemas.microsoft.com/office/word/2012/wordml" xmlns:wpg="http://schemas.microsoft.com/office/word/2010/wordprocessingGroup" xmlns:wpi="http://schemas.microsoft.com/office/word/2010/wordprocessingInk" xmlns:wne="http://schemas.microsoft.com/office/word/2006/wordml" xmlns:wps="http://schemas.microsoft.com/office/word/2010/wordprocessingShape" mc:Ignorable="w14 w15 wp14">
   <w:p>
     <w:pPr>
-      <w:pStyle w:val="Kopfzeile"/>
+      <w:pStyle w:val="Header"/>
       <w:rPr>
         <w:rFonts w:ascii="Arial" w:hAnsi="Arial" w:cs="Arial"/>
         <w:sz w:val="16"/>
@@ -8603,7 +8261,7 @@
 </file>
 
 <file path=word/numbering.xml><?xml version="1.0" encoding="utf-8"?>
-<w:numbering xmlns:wpc="http://schemas.microsoft.com/office/word/2010/wordprocessingCanvas" xmlns:mc="http://schemas.openxmlformats.org/markup-compatibility/2006" xmlns:o="urn:schemas-microsoft-com:office:office" xmlns:r="http://schemas.openxmlformats.org/officeDocument/2006/relationships" xmlns:m="http://schemas.openxmlformats.org/officeDocument/2006/math" xmlns:v="urn:schemas-microsoft-com:vml" xmlns:wp14="http://schemas.microsoft.com/office/word/2010/wordprocessingDrawing" xmlns:wp="http://schemas.openxmlformats.org/drawingml/2006/wordprocessingDrawing" xmlns:w10="urn:schemas-microsoft-com:office:word" xmlns:w="http://schemas.openxmlformats.org/wordprocessingml/2006/main" xmlns:w14="http://schemas.microsoft.com/office/word/2010/wordml" xmlns:wpg="http://schemas.microsoft.com/office/word/2010/wordprocessingGroup" xmlns:wpi="http://schemas.microsoft.com/office/word/2010/wordprocessingInk" xmlns:wne="http://schemas.microsoft.com/office/word/2006/wordml" xmlns:wps="http://schemas.microsoft.com/office/word/2010/wordprocessingShape" mc:Ignorable="w14 wp14">
+<w:numbering xmlns:wpc="http://schemas.microsoft.com/office/word/2010/wordprocessingCanvas" xmlns:mc="http://schemas.openxmlformats.org/markup-compatibility/2006" xmlns:o="urn:schemas-microsoft-com:office:office" xmlns:r="http://schemas.openxmlformats.org/officeDocument/2006/relationships" xmlns:m="http://schemas.openxmlformats.org/officeDocument/2006/math" xmlns:v="urn:schemas-microsoft-com:vml" xmlns:wp14="http://schemas.microsoft.com/office/word/2010/wordprocessingDrawing" xmlns:wp="http://schemas.openxmlformats.org/drawingml/2006/wordprocessingDrawing" xmlns:w10="urn:schemas-microsoft-com:office:word" xmlns:w="http://schemas.openxmlformats.org/wordprocessingml/2006/main" xmlns:w14="http://schemas.microsoft.com/office/word/2010/wordml" xmlns:w15="http://schemas.microsoft.com/office/word/2012/wordml" xmlns:wpg="http://schemas.microsoft.com/office/word/2010/wordprocessingGroup" xmlns:wpi="http://schemas.microsoft.com/office/word/2010/wordprocessingInk" xmlns:wne="http://schemas.microsoft.com/office/word/2006/wordml" xmlns:wps="http://schemas.microsoft.com/office/word/2010/wordprocessingShape" mc:Ignorable="w14 w15 wp14">
   <w:abstractNum w:abstractNumId="0">
     <w:nsid w:val="2FDB2715"/>
     <w:multiLevelType w:val="hybridMultilevel"/>
@@ -8840,7 +8498,7 @@
 </file>
 
 <file path=word/styles.xml><?xml version="1.0" encoding="utf-8"?>
-<w:styles xmlns:mc="http://schemas.openxmlformats.org/markup-compatibility/2006" xmlns:r="http://schemas.openxmlformats.org/officeDocument/2006/relationships" xmlns:w="http://schemas.openxmlformats.org/wordprocessingml/2006/main" xmlns:w14="http://schemas.microsoft.com/office/word/2010/wordml" mc:Ignorable="w14">
+<w:styles xmlns:mc="http://schemas.openxmlformats.org/markup-compatibility/2006" xmlns:r="http://schemas.openxmlformats.org/officeDocument/2006/relationships" xmlns:w="http://schemas.openxmlformats.org/wordprocessingml/2006/main" xmlns:w14="http://schemas.microsoft.com/office/word/2010/wordml" xmlns:w15="http://schemas.microsoft.com/office/word/2012/wordml" mc:Ignorable="w14 w15">
   <w:docDefaults>
     <w:rPrDefault>
       <w:rPr>
@@ -8855,155 +8513,389 @@
       </w:pPr>
     </w:pPrDefault>
   </w:docDefaults>
-  <w:latentStyles w:defLockedState="0" w:defUIPriority="99" w:defSemiHidden="1" w:defUnhideWhenUsed="1" w:defQFormat="0" w:count="267">
-    <w:lsdException w:name="Normal" w:semiHidden="0" w:uiPriority="0" w:unhideWhenUsed="0" w:qFormat="1"/>
-    <w:lsdException w:name="heading 1" w:semiHidden="0" w:uiPriority="9" w:unhideWhenUsed="0" w:qFormat="1"/>
-    <w:lsdException w:name="heading 2" w:uiPriority="9" w:qFormat="1"/>
-    <w:lsdException w:name="heading 3" w:uiPriority="9" w:qFormat="1"/>
-    <w:lsdException w:name="heading 4" w:uiPriority="9" w:qFormat="1"/>
-    <w:lsdException w:name="heading 5" w:uiPriority="9" w:qFormat="1"/>
-    <w:lsdException w:name="heading 6" w:uiPriority="9" w:qFormat="1"/>
-    <w:lsdException w:name="heading 7" w:uiPriority="9" w:qFormat="1"/>
-    <w:lsdException w:name="heading 8" w:uiPriority="9" w:qFormat="1"/>
-    <w:lsdException w:name="heading 9" w:uiPriority="9" w:qFormat="1"/>
-    <w:lsdException w:name="toc 1" w:uiPriority="39"/>
-    <w:lsdException w:name="toc 2" w:uiPriority="39"/>
-    <w:lsdException w:name="toc 3" w:uiPriority="39"/>
-    <w:lsdException w:name="toc 4" w:uiPriority="39"/>
-    <w:lsdException w:name="toc 5" w:uiPriority="39"/>
-    <w:lsdException w:name="toc 6" w:uiPriority="39"/>
-    <w:lsdException w:name="toc 7" w:uiPriority="39"/>
-    <w:lsdException w:name="toc 8" w:uiPriority="39"/>
-    <w:lsdException w:name="toc 9" w:uiPriority="39"/>
-    <w:lsdException w:name="caption" w:uiPriority="35" w:qFormat="1"/>
-    <w:lsdException w:name="Title" w:semiHidden="0" w:uiPriority="10" w:unhideWhenUsed="0" w:qFormat="1"/>
-    <w:lsdException w:name="Default Paragraph Font" w:uiPriority="1"/>
-    <w:lsdException w:name="Subtitle" w:semiHidden="0" w:uiPriority="11" w:unhideWhenUsed="0" w:qFormat="1"/>
-    <w:lsdException w:name="Strong" w:semiHidden="0" w:uiPriority="22" w:unhideWhenUsed="0" w:qFormat="1"/>
-    <w:lsdException w:name="Emphasis" w:semiHidden="0" w:uiPriority="20" w:unhideWhenUsed="0" w:qFormat="1"/>
-    <w:lsdException w:name="Table Grid" w:semiHidden="0" w:uiPriority="39" w:unhideWhenUsed="0"/>
-    <w:lsdException w:name="Placeholder Text" w:unhideWhenUsed="0"/>
-    <w:lsdException w:name="No Spacing" w:semiHidden="0" w:uiPriority="1" w:unhideWhenUsed="0" w:qFormat="1"/>
-    <w:lsdException w:name="Light Shading" w:semiHidden="0" w:uiPriority="60" w:unhideWhenUsed="0"/>
-    <w:lsdException w:name="Light List" w:semiHidden="0" w:uiPriority="61" w:unhideWhenUsed="0"/>
-    <w:lsdException w:name="Light Grid" w:semiHidden="0" w:uiPriority="62" w:unhideWhenUsed="0"/>
-    <w:lsdException w:name="Medium Shading 1" w:semiHidden="0" w:uiPriority="63" w:unhideWhenUsed="0"/>
-    <w:lsdException w:name="Medium Shading 2" w:semiHidden="0" w:uiPriority="64" w:unhideWhenUsed="0"/>
-    <w:lsdException w:name="Medium List 1" w:semiHidden="0" w:uiPriority="65" w:unhideWhenUsed="0"/>
-    <w:lsdException w:name="Medium List 2" w:semiHidden="0" w:uiPriority="66" w:unhideWhenUsed="0"/>
-    <w:lsdException w:name="Medium Grid 1" w:semiHidden="0" w:uiPriority="67" w:unhideWhenUsed="0"/>
-    <w:lsdException w:name="Medium Grid 2" w:semiHidden="0" w:uiPriority="68" w:unhideWhenUsed="0"/>
-    <w:lsdException w:name="Medium Grid 3" w:semiHidden="0" w:uiPriority="69" w:unhideWhenUsed="0"/>
-    <w:lsdException w:name="Dark List" w:semiHidden="0" w:uiPriority="70" w:unhideWhenUsed="0"/>
-    <w:lsdException w:name="Colorful Shading" w:semiHidden="0" w:uiPriority="71" w:unhideWhenUsed="0"/>
-    <w:lsdException w:name="Colorful List" w:semiHidden="0" w:uiPriority="72" w:unhideWhenUsed="0"/>
-    <w:lsdException w:name="Colorful Grid" w:semiHidden="0" w:uiPriority="73" w:unhideWhenUsed="0"/>
-    <w:lsdException w:name="Light Shading Accent 1" w:semiHidden="0" w:uiPriority="60" w:unhideWhenUsed="0"/>
-    <w:lsdException w:name="Light List Accent 1" w:semiHidden="0" w:uiPriority="61" w:unhideWhenUsed="0"/>
-    <w:lsdException w:name="Light Grid Accent 1" w:semiHidden="0" w:uiPriority="62" w:unhideWhenUsed="0"/>
-    <w:lsdException w:name="Medium Shading 1 Accent 1" w:semiHidden="0" w:uiPriority="63" w:unhideWhenUsed="0"/>
-    <w:lsdException w:name="Medium Shading 2 Accent 1" w:semiHidden="0" w:uiPriority="64" w:unhideWhenUsed="0"/>
-    <w:lsdException w:name="Medium List 1 Accent 1" w:semiHidden="0" w:uiPriority="65" w:unhideWhenUsed="0"/>
-    <w:lsdException w:name="Revision" w:unhideWhenUsed="0"/>
-    <w:lsdException w:name="List Paragraph" w:semiHidden="0" w:uiPriority="34" w:unhideWhenUsed="0" w:qFormat="1"/>
-    <w:lsdException w:name="Quote" w:semiHidden="0" w:uiPriority="29" w:unhideWhenUsed="0" w:qFormat="1"/>
-    <w:lsdException w:name="Intense Quote" w:semiHidden="0" w:uiPriority="30" w:unhideWhenUsed="0" w:qFormat="1"/>
-    <w:lsdException w:name="Medium List 2 Accent 1" w:semiHidden="0" w:uiPriority="66" w:unhideWhenUsed="0"/>
-    <w:lsdException w:name="Medium Grid 1 Accent 1" w:semiHidden="0" w:uiPriority="67" w:unhideWhenUsed="0"/>
-    <w:lsdException w:name="Medium Grid 2 Accent 1" w:semiHidden="0" w:uiPriority="68" w:unhideWhenUsed="0"/>
-    <w:lsdException w:name="Medium Grid 3 Accent 1" w:semiHidden="0" w:uiPriority="69" w:unhideWhenUsed="0"/>
-    <w:lsdException w:name="Dark List Accent 1" w:semiHidden="0" w:uiPriority="70" w:unhideWhenUsed="0"/>
-    <w:lsdException w:name="Colorful Shading Accent 1" w:semiHidden="0" w:uiPriority="71" w:unhideWhenUsed="0"/>
-    <w:lsdException w:name="Colorful List Accent 1" w:semiHidden="0" w:uiPriority="72" w:unhideWhenUsed="0"/>
-    <w:lsdException w:name="Colorful Grid Accent 1" w:semiHidden="0" w:uiPriority="73" w:unhideWhenUsed="0"/>
-    <w:lsdException w:name="Light Shading Accent 2" w:semiHidden="0" w:uiPriority="60" w:unhideWhenUsed="0"/>
-    <w:lsdException w:name="Light List Accent 2" w:semiHidden="0" w:uiPriority="61" w:unhideWhenUsed="0"/>
-    <w:lsdException w:name="Light Grid Accent 2" w:semiHidden="0" w:uiPriority="62" w:unhideWhenUsed="0"/>
-    <w:lsdException w:name="Medium Shading 1 Accent 2" w:semiHidden="0" w:uiPriority="63" w:unhideWhenUsed="0"/>
-    <w:lsdException w:name="Medium Shading 2 Accent 2" w:semiHidden="0" w:uiPriority="64" w:unhideWhenUsed="0"/>
-    <w:lsdException w:name="Medium List 1 Accent 2" w:semiHidden="0" w:uiPriority="65" w:unhideWhenUsed="0"/>
-    <w:lsdException w:name="Medium List 2 Accent 2" w:semiHidden="0" w:uiPriority="66" w:unhideWhenUsed="0"/>
-    <w:lsdException w:name="Medium Grid 1 Accent 2" w:semiHidden="0" w:uiPriority="67" w:unhideWhenUsed="0"/>
-    <w:lsdException w:name="Medium Grid 2 Accent 2" w:semiHidden="0" w:uiPriority="68" w:unhideWhenUsed="0"/>
-    <w:lsdException w:name="Medium Grid 3 Accent 2" w:semiHidden="0" w:uiPriority="69" w:unhideWhenUsed="0"/>
-    <w:lsdException w:name="Dark List Accent 2" w:semiHidden="0" w:uiPriority="70" w:unhideWhenUsed="0"/>
-    <w:lsdException w:name="Colorful Shading Accent 2" w:semiHidden="0" w:uiPriority="71" w:unhideWhenUsed="0"/>
-    <w:lsdException w:name="Colorful List Accent 2" w:semiHidden="0" w:uiPriority="72" w:unhideWhenUsed="0"/>
-    <w:lsdException w:name="Colorful Grid Accent 2" w:semiHidden="0" w:uiPriority="73" w:unhideWhenUsed="0"/>
-    <w:lsdException w:name="Light Shading Accent 3" w:semiHidden="0" w:uiPriority="60" w:unhideWhenUsed="0"/>
-    <w:lsdException w:name="Light List Accent 3" w:semiHidden="0" w:uiPriority="61" w:unhideWhenUsed="0"/>
-    <w:lsdException w:name="Light Grid Accent 3" w:semiHidden="0" w:uiPriority="62" w:unhideWhenUsed="0"/>
-    <w:lsdException w:name="Medium Shading 1 Accent 3" w:semiHidden="0" w:uiPriority="63" w:unhideWhenUsed="0"/>
-    <w:lsdException w:name="Medium Shading 2 Accent 3" w:semiHidden="0" w:uiPriority="64" w:unhideWhenUsed="0"/>
-    <w:lsdException w:name="Medium List 1 Accent 3" w:semiHidden="0" w:uiPriority="65" w:unhideWhenUsed="0"/>
-    <w:lsdException w:name="Medium List 2 Accent 3" w:semiHidden="0" w:uiPriority="66" w:unhideWhenUsed="0"/>
-    <w:lsdException w:name="Medium Grid 1 Accent 3" w:semiHidden="0" w:uiPriority="67" w:unhideWhenUsed="0"/>
-    <w:lsdException w:name="Medium Grid 2 Accent 3" w:semiHidden="0" w:uiPriority="68" w:unhideWhenUsed="0"/>
-    <w:lsdException w:name="Medium Grid 3 Accent 3" w:semiHidden="0" w:uiPriority="69" w:unhideWhenUsed="0"/>
-    <w:lsdException w:name="Dark List Accent 3" w:semiHidden="0" w:uiPriority="70" w:unhideWhenUsed="0"/>
-    <w:lsdException w:name="Colorful Shading Accent 3" w:semiHidden="0" w:uiPriority="71" w:unhideWhenUsed="0"/>
-    <w:lsdException w:name="Colorful List Accent 3" w:semiHidden="0" w:uiPriority="72" w:unhideWhenUsed="0"/>
-    <w:lsdException w:name="Colorful Grid Accent 3" w:semiHidden="0" w:uiPriority="73" w:unhideWhenUsed="0"/>
-    <w:lsdException w:name="Light Shading Accent 4" w:semiHidden="0" w:uiPriority="60" w:unhideWhenUsed="0"/>
-    <w:lsdException w:name="Light List Accent 4" w:semiHidden="0" w:uiPriority="61" w:unhideWhenUsed="0"/>
-    <w:lsdException w:name="Light Grid Accent 4" w:semiHidden="0" w:uiPriority="62" w:unhideWhenUsed="0"/>
-    <w:lsdException w:name="Medium Shading 1 Accent 4" w:semiHidden="0" w:uiPriority="63" w:unhideWhenUsed="0"/>
-    <w:lsdException w:name="Medium Shading 2 Accent 4" w:semiHidden="0" w:uiPriority="64" w:unhideWhenUsed="0"/>
-    <w:lsdException w:name="Medium List 1 Accent 4" w:semiHidden="0" w:uiPriority="65" w:unhideWhenUsed="0"/>
-    <w:lsdException w:name="Medium List 2 Accent 4" w:semiHidden="0" w:uiPriority="66" w:unhideWhenUsed="0"/>
-    <w:lsdException w:name="Medium Grid 1 Accent 4" w:semiHidden="0" w:uiPriority="67" w:unhideWhenUsed="0"/>
-    <w:lsdException w:name="Medium Grid 2 Accent 4" w:semiHidden="0" w:uiPriority="68" w:unhideWhenUsed="0"/>
-    <w:lsdException w:name="Medium Grid 3 Accent 4" w:semiHidden="0" w:uiPriority="69" w:unhideWhenUsed="0"/>
-    <w:lsdException w:name="Dark List Accent 4" w:semiHidden="0" w:uiPriority="70" w:unhideWhenUsed="0"/>
-    <w:lsdException w:name="Colorful Shading Accent 4" w:semiHidden="0" w:uiPriority="71" w:unhideWhenUsed="0"/>
-    <w:lsdException w:name="Colorful List Accent 4" w:semiHidden="0" w:uiPriority="72" w:unhideWhenUsed="0"/>
-    <w:lsdException w:name="Colorful Grid Accent 4" w:semiHidden="0" w:uiPriority="73" w:unhideWhenUsed="0"/>
-    <w:lsdException w:name="Light Shading Accent 5" w:semiHidden="0" w:uiPriority="60" w:unhideWhenUsed="0"/>
-    <w:lsdException w:name="Light List Accent 5" w:semiHidden="0" w:uiPriority="61" w:unhideWhenUsed="0"/>
-    <w:lsdException w:name="Light Grid Accent 5" w:semiHidden="0" w:uiPriority="62" w:unhideWhenUsed="0"/>
-    <w:lsdException w:name="Medium Shading 1 Accent 5" w:semiHidden="0" w:uiPriority="63" w:unhideWhenUsed="0"/>
-    <w:lsdException w:name="Medium Shading 2 Accent 5" w:semiHidden="0" w:uiPriority="64" w:unhideWhenUsed="0"/>
-    <w:lsdException w:name="Medium List 1 Accent 5" w:semiHidden="0" w:uiPriority="65" w:unhideWhenUsed="0"/>
-    <w:lsdException w:name="Medium List 2 Accent 5" w:semiHidden="0" w:uiPriority="66" w:unhideWhenUsed="0"/>
-    <w:lsdException w:name="Medium Grid 1 Accent 5" w:semiHidden="0" w:uiPriority="67" w:unhideWhenUsed="0"/>
-    <w:lsdException w:name="Medium Grid 2 Accent 5" w:semiHidden="0" w:uiPriority="68" w:unhideWhenUsed="0"/>
-    <w:lsdException w:name="Medium Grid 3 Accent 5" w:semiHidden="0" w:uiPriority="69" w:unhideWhenUsed="0"/>
-    <w:lsdException w:name="Dark List Accent 5" w:semiHidden="0" w:uiPriority="70" w:unhideWhenUsed="0"/>
-    <w:lsdException w:name="Colorful Shading Accent 5" w:semiHidden="0" w:uiPriority="71" w:unhideWhenUsed="0"/>
-    <w:lsdException w:name="Colorful List Accent 5" w:semiHidden="0" w:uiPriority="72" w:unhideWhenUsed="0"/>
-    <w:lsdException w:name="Colorful Grid Accent 5" w:semiHidden="0" w:uiPriority="73" w:unhideWhenUsed="0"/>
-    <w:lsdException w:name="Light Shading Accent 6" w:semiHidden="0" w:uiPriority="60" w:unhideWhenUsed="0"/>
-    <w:lsdException w:name="Light List Accent 6" w:semiHidden="0" w:uiPriority="61" w:unhideWhenUsed="0"/>
-    <w:lsdException w:name="Light Grid Accent 6" w:semiHidden="0" w:uiPriority="62" w:unhideWhenUsed="0"/>
-    <w:lsdException w:name="Medium Shading 1 Accent 6" w:semiHidden="0" w:uiPriority="63" w:unhideWhenUsed="0"/>
-    <w:lsdException w:name="Medium Shading 2 Accent 6" w:semiHidden="0" w:uiPriority="64" w:unhideWhenUsed="0"/>
-    <w:lsdException w:name="Medium List 1 Accent 6" w:semiHidden="0" w:uiPriority="65" w:unhideWhenUsed="0"/>
-    <w:lsdException w:name="Medium List 2 Accent 6" w:semiHidden="0" w:uiPriority="66" w:unhideWhenUsed="0"/>
-    <w:lsdException w:name="Medium Grid 1 Accent 6" w:semiHidden="0" w:uiPriority="67" w:unhideWhenUsed="0"/>
-    <w:lsdException w:name="Medium Grid 2 Accent 6" w:semiHidden="0" w:uiPriority="68" w:unhideWhenUsed="0"/>
-    <w:lsdException w:name="Medium Grid 3 Accent 6" w:semiHidden="0" w:uiPriority="69" w:unhideWhenUsed="0"/>
-    <w:lsdException w:name="Dark List Accent 6" w:semiHidden="0" w:uiPriority="70" w:unhideWhenUsed="0"/>
-    <w:lsdException w:name="Colorful Shading Accent 6" w:semiHidden="0" w:uiPriority="71" w:unhideWhenUsed="0"/>
-    <w:lsdException w:name="Colorful List Accent 6" w:semiHidden="0" w:uiPriority="72" w:unhideWhenUsed="0"/>
-    <w:lsdException w:name="Colorful Grid Accent 6" w:semiHidden="0" w:uiPriority="73" w:unhideWhenUsed="0"/>
-    <w:lsdException w:name="Subtle Emphasis" w:semiHidden="0" w:uiPriority="19" w:unhideWhenUsed="0" w:qFormat="1"/>
-    <w:lsdException w:name="Intense Emphasis" w:semiHidden="0" w:uiPriority="21" w:unhideWhenUsed="0" w:qFormat="1"/>
-    <w:lsdException w:name="Subtle Reference" w:semiHidden="0" w:uiPriority="31" w:unhideWhenUsed="0" w:qFormat="1"/>
-    <w:lsdException w:name="Intense Reference" w:semiHidden="0" w:uiPriority="32" w:unhideWhenUsed="0" w:qFormat="1"/>
-    <w:lsdException w:name="Book Title" w:semiHidden="0" w:uiPriority="33" w:unhideWhenUsed="0" w:qFormat="1"/>
-    <w:lsdException w:name="Bibliography" w:uiPriority="37"/>
-    <w:lsdException w:name="TOC Heading" w:uiPriority="39" w:qFormat="1"/>
+  <w:latentStyles w:defLockedState="0" w:defUIPriority="99" w:defSemiHidden="0" w:defUnhideWhenUsed="0" w:defQFormat="0" w:count="371">
+    <w:lsdException w:name="Normal" w:uiPriority="0" w:qFormat="1"/>
+    <w:lsdException w:name="heading 1" w:uiPriority="9" w:qFormat="1"/>
+    <w:lsdException w:name="heading 2" w:semiHidden="1" w:uiPriority="9" w:unhideWhenUsed="1" w:qFormat="1"/>
+    <w:lsdException w:name="heading 3" w:semiHidden="1" w:uiPriority="9" w:unhideWhenUsed="1" w:qFormat="1"/>
+    <w:lsdException w:name="heading 4" w:semiHidden="1" w:uiPriority="9" w:unhideWhenUsed="1" w:qFormat="1"/>
+    <w:lsdException w:name="heading 5" w:semiHidden="1" w:uiPriority="9" w:unhideWhenUsed="1" w:qFormat="1"/>
+    <w:lsdException w:name="heading 6" w:semiHidden="1" w:uiPriority="9" w:unhideWhenUsed="1" w:qFormat="1"/>
+    <w:lsdException w:name="heading 7" w:semiHidden="1" w:uiPriority="9" w:unhideWhenUsed="1" w:qFormat="1"/>
+    <w:lsdException w:name="heading 8" w:semiHidden="1" w:uiPriority="9" w:unhideWhenUsed="1" w:qFormat="1"/>
+    <w:lsdException w:name="heading 9" w:semiHidden="1" w:uiPriority="9" w:unhideWhenUsed="1" w:qFormat="1"/>
+    <w:lsdException w:name="index 1" w:semiHidden="1" w:unhideWhenUsed="1"/>
+    <w:lsdException w:name="index 2" w:semiHidden="1" w:unhideWhenUsed="1"/>
+    <w:lsdException w:name="index 3" w:semiHidden="1" w:unhideWhenUsed="1"/>
+    <w:lsdException w:name="index 4" w:semiHidden="1" w:unhideWhenUsed="1"/>
+    <w:lsdException w:name="index 5" w:semiHidden="1" w:unhideWhenUsed="1"/>
+    <w:lsdException w:name="index 6" w:semiHidden="1" w:unhideWhenUsed="1"/>
+    <w:lsdException w:name="index 7" w:semiHidden="1" w:unhideWhenUsed="1"/>
+    <w:lsdException w:name="index 8" w:semiHidden="1" w:unhideWhenUsed="1"/>
+    <w:lsdException w:name="index 9" w:semiHidden="1" w:unhideWhenUsed="1"/>
+    <w:lsdException w:name="toc 1" w:semiHidden="1" w:uiPriority="39" w:unhideWhenUsed="1"/>
+    <w:lsdException w:name="toc 2" w:semiHidden="1" w:uiPriority="39" w:unhideWhenUsed="1"/>
+    <w:lsdException w:name="toc 3" w:semiHidden="1" w:uiPriority="39" w:unhideWhenUsed="1"/>
+    <w:lsdException w:name="toc 4" w:semiHidden="1" w:uiPriority="39" w:unhideWhenUsed="1"/>
+    <w:lsdException w:name="toc 5" w:semiHidden="1" w:uiPriority="39" w:unhideWhenUsed="1"/>
+    <w:lsdException w:name="toc 6" w:semiHidden="1" w:uiPriority="39" w:unhideWhenUsed="1"/>
+    <w:lsdException w:name="toc 7" w:semiHidden="1" w:uiPriority="39" w:unhideWhenUsed="1"/>
+    <w:lsdException w:name="toc 8" w:semiHidden="1" w:uiPriority="39" w:unhideWhenUsed="1"/>
+    <w:lsdException w:name="toc 9" w:semiHidden="1" w:uiPriority="39" w:unhideWhenUsed="1"/>
+    <w:lsdException w:name="Normal Indent" w:semiHidden="1" w:unhideWhenUsed="1"/>
+    <w:lsdException w:name="footnote text" w:semiHidden="1" w:unhideWhenUsed="1"/>
+    <w:lsdException w:name="annotation text" w:semiHidden="1" w:unhideWhenUsed="1"/>
+    <w:lsdException w:name="header" w:semiHidden="1" w:unhideWhenUsed="1"/>
+    <w:lsdException w:name="footer" w:semiHidden="1" w:unhideWhenUsed="1"/>
+    <w:lsdException w:name="index heading" w:semiHidden="1" w:unhideWhenUsed="1"/>
+    <w:lsdException w:name="caption" w:semiHidden="1" w:uiPriority="35" w:unhideWhenUsed="1" w:qFormat="1"/>
+    <w:lsdException w:name="table of figures" w:semiHidden="1" w:unhideWhenUsed="1"/>
+    <w:lsdException w:name="envelope address" w:semiHidden="1" w:unhideWhenUsed="1"/>
+    <w:lsdException w:name="envelope return" w:semiHidden="1" w:unhideWhenUsed="1"/>
+    <w:lsdException w:name="footnote reference" w:semiHidden="1" w:unhideWhenUsed="1"/>
+    <w:lsdException w:name="annotation reference" w:semiHidden="1" w:unhideWhenUsed="1"/>
+    <w:lsdException w:name="line number" w:semiHidden="1" w:unhideWhenUsed="1"/>
+    <w:lsdException w:name="page number" w:semiHidden="1" w:unhideWhenUsed="1"/>
+    <w:lsdException w:name="endnote reference" w:semiHidden="1" w:unhideWhenUsed="1"/>
+    <w:lsdException w:name="endnote text" w:semiHidden="1" w:unhideWhenUsed="1"/>
+    <w:lsdException w:name="table of authorities" w:semiHidden="1" w:unhideWhenUsed="1"/>
+    <w:lsdException w:name="macro" w:semiHidden="1" w:unhideWhenUsed="1"/>
+    <w:lsdException w:name="toa heading" w:semiHidden="1" w:unhideWhenUsed="1"/>
+    <w:lsdException w:name="List" w:semiHidden="1" w:unhideWhenUsed="1"/>
+    <w:lsdException w:name="List Bullet" w:semiHidden="1" w:unhideWhenUsed="1"/>
+    <w:lsdException w:name="List Number" w:semiHidden="1" w:unhideWhenUsed="1"/>
+    <w:lsdException w:name="List 2" w:semiHidden="1" w:unhideWhenUsed="1"/>
+    <w:lsdException w:name="List 3" w:semiHidden="1" w:unhideWhenUsed="1"/>
+    <w:lsdException w:name="List 4" w:semiHidden="1" w:unhideWhenUsed="1"/>
+    <w:lsdException w:name="List 5" w:semiHidden="1" w:unhideWhenUsed="1"/>
+    <w:lsdException w:name="List Bullet 2" w:semiHidden="1" w:unhideWhenUsed="1"/>
+    <w:lsdException w:name="List Bullet 3" w:semiHidden="1" w:unhideWhenUsed="1"/>
+    <w:lsdException w:name="List Bullet 4" w:semiHidden="1" w:unhideWhenUsed="1"/>
+    <w:lsdException w:name="List Bullet 5" w:semiHidden="1" w:unhideWhenUsed="1"/>
+    <w:lsdException w:name="List Number 2" w:semiHidden="1" w:unhideWhenUsed="1"/>
+    <w:lsdException w:name="List Number 3" w:semiHidden="1" w:unhideWhenUsed="1"/>
+    <w:lsdException w:name="List Number 4" w:semiHidden="1" w:unhideWhenUsed="1"/>
+    <w:lsdException w:name="List Number 5" w:semiHidden="1" w:unhideWhenUsed="1"/>
+    <w:lsdException w:name="Title" w:uiPriority="10" w:qFormat="1"/>
+    <w:lsdException w:name="Closing" w:semiHidden="1" w:unhideWhenUsed="1"/>
+    <w:lsdException w:name="Signature" w:semiHidden="1" w:unhideWhenUsed="1"/>
+    <w:lsdException w:name="Default Paragraph Font" w:semiHidden="1" w:uiPriority="1" w:unhideWhenUsed="1"/>
+    <w:lsdException w:name="Body Text" w:semiHidden="1" w:unhideWhenUsed="1"/>
+    <w:lsdException w:name="Body Text Indent" w:semiHidden="1" w:unhideWhenUsed="1"/>
+    <w:lsdException w:name="List Continue" w:semiHidden="1" w:unhideWhenUsed="1"/>
+    <w:lsdException w:name="List Continue 2" w:semiHidden="1" w:unhideWhenUsed="1"/>
+    <w:lsdException w:name="List Continue 3" w:semiHidden="1" w:unhideWhenUsed="1"/>
+    <w:lsdException w:name="List Continue 4" w:semiHidden="1" w:unhideWhenUsed="1"/>
+    <w:lsdException w:name="List Continue 5" w:semiHidden="1" w:unhideWhenUsed="1"/>
+    <w:lsdException w:name="Message Header" w:semiHidden="1" w:unhideWhenUsed="1"/>
+    <w:lsdException w:name="Subtitle" w:uiPriority="11" w:qFormat="1"/>
+    <w:lsdException w:name="Salutation" w:semiHidden="1" w:unhideWhenUsed="1"/>
+    <w:lsdException w:name="Date" w:semiHidden="1" w:unhideWhenUsed="1"/>
+    <w:lsdException w:name="Body Text First Indent" w:semiHidden="1" w:unhideWhenUsed="1"/>
+    <w:lsdException w:name="Body Text First Indent 2" w:semiHidden="1" w:unhideWhenUsed="1"/>
+    <w:lsdException w:name="Note Heading" w:semiHidden="1" w:unhideWhenUsed="1"/>
+    <w:lsdException w:name="Body Text 2" w:semiHidden="1" w:unhideWhenUsed="1"/>
+    <w:lsdException w:name="Body Text 3" w:semiHidden="1" w:unhideWhenUsed="1"/>
+    <w:lsdException w:name="Body Text Indent 2" w:semiHidden="1" w:unhideWhenUsed="1"/>
+    <w:lsdException w:name="Body Text Indent 3" w:semiHidden="1" w:unhideWhenUsed="1"/>
+    <w:lsdException w:name="Block Text" w:semiHidden="1" w:unhideWhenUsed="1"/>
+    <w:lsdException w:name="Hyperlink" w:semiHidden="1" w:unhideWhenUsed="1"/>
+    <w:lsdException w:name="FollowedHyperlink" w:semiHidden="1" w:unhideWhenUsed="1"/>
+    <w:lsdException w:name="Strong" w:uiPriority="22" w:qFormat="1"/>
+    <w:lsdException w:name="Emphasis" w:uiPriority="20" w:qFormat="1"/>
+    <w:lsdException w:name="Document Map" w:semiHidden="1" w:unhideWhenUsed="1"/>
+    <w:lsdException w:name="Plain Text" w:semiHidden="1" w:unhideWhenUsed="1"/>
+    <w:lsdException w:name="E-mail Signature" w:semiHidden="1" w:unhideWhenUsed="1"/>
+    <w:lsdException w:name="HTML Top of Form" w:semiHidden="1" w:unhideWhenUsed="1"/>
+    <w:lsdException w:name="HTML Bottom of Form" w:semiHidden="1" w:unhideWhenUsed="1"/>
+    <w:lsdException w:name="Normal (Web)" w:semiHidden="1" w:unhideWhenUsed="1"/>
+    <w:lsdException w:name="HTML Acronym" w:semiHidden="1" w:unhideWhenUsed="1"/>
+    <w:lsdException w:name="HTML Address" w:semiHidden="1" w:unhideWhenUsed="1"/>
+    <w:lsdException w:name="HTML Cite" w:semiHidden="1" w:unhideWhenUsed="1"/>
+    <w:lsdException w:name="HTML Code" w:semiHidden="1" w:unhideWhenUsed="1"/>
+    <w:lsdException w:name="HTML Definition" w:semiHidden="1" w:unhideWhenUsed="1"/>
+    <w:lsdException w:name="HTML Keyboard" w:semiHidden="1" w:unhideWhenUsed="1"/>
+    <w:lsdException w:name="HTML Preformatted" w:semiHidden="1" w:unhideWhenUsed="1"/>
+    <w:lsdException w:name="HTML Sample" w:semiHidden="1" w:unhideWhenUsed="1"/>
+    <w:lsdException w:name="HTML Typewriter" w:semiHidden="1" w:unhideWhenUsed="1"/>
+    <w:lsdException w:name="HTML Variable" w:semiHidden="1" w:unhideWhenUsed="1"/>
+    <w:lsdException w:name="Normal Table" w:semiHidden="1" w:unhideWhenUsed="1"/>
+    <w:lsdException w:name="annotation subject" w:semiHidden="1" w:unhideWhenUsed="1"/>
+    <w:lsdException w:name="No List" w:semiHidden="1" w:unhideWhenUsed="1"/>
+    <w:lsdException w:name="Outline List 1" w:semiHidden="1" w:unhideWhenUsed="1"/>
+    <w:lsdException w:name="Outline List 2" w:semiHidden="1" w:unhideWhenUsed="1"/>
+    <w:lsdException w:name="Outline List 3" w:semiHidden="1" w:unhideWhenUsed="1"/>
+    <w:lsdException w:name="Table Simple 1" w:semiHidden="1" w:unhideWhenUsed="1"/>
+    <w:lsdException w:name="Table Simple 2" w:semiHidden="1" w:unhideWhenUsed="1"/>
+    <w:lsdException w:name="Table Simple 3" w:semiHidden="1" w:unhideWhenUsed="1"/>
+    <w:lsdException w:name="Table Classic 1" w:semiHidden="1" w:unhideWhenUsed="1"/>
+    <w:lsdException w:name="Table Classic 2" w:semiHidden="1" w:unhideWhenUsed="1"/>
+    <w:lsdException w:name="Table Classic 3" w:semiHidden="1" w:unhideWhenUsed="1"/>
+    <w:lsdException w:name="Table Classic 4" w:semiHidden="1" w:unhideWhenUsed="1"/>
+    <w:lsdException w:name="Table Colorful 1" w:semiHidden="1" w:unhideWhenUsed="1"/>
+    <w:lsdException w:name="Table Colorful 2" w:semiHidden="1" w:unhideWhenUsed="1"/>
+    <w:lsdException w:name="Table Colorful 3" w:semiHidden="1" w:unhideWhenUsed="1"/>
+    <w:lsdException w:name="Table Columns 1" w:semiHidden="1" w:unhideWhenUsed="1"/>
+    <w:lsdException w:name="Table Columns 2" w:semiHidden="1" w:unhideWhenUsed="1"/>
+    <w:lsdException w:name="Table Columns 3" w:semiHidden="1" w:unhideWhenUsed="1"/>
+    <w:lsdException w:name="Table Columns 4" w:semiHidden="1" w:unhideWhenUsed="1"/>
+    <w:lsdException w:name="Table Columns 5" w:semiHidden="1" w:unhideWhenUsed="1"/>
+    <w:lsdException w:name="Table Grid 1" w:semiHidden="1" w:unhideWhenUsed="1"/>
+    <w:lsdException w:name="Table Grid 2" w:semiHidden="1" w:unhideWhenUsed="1"/>
+    <w:lsdException w:name="Table Grid 3" w:semiHidden="1" w:unhideWhenUsed="1"/>
+    <w:lsdException w:name="Table Grid 4" w:semiHidden="1" w:unhideWhenUsed="1"/>
+    <w:lsdException w:name="Table Grid 5" w:semiHidden="1" w:unhideWhenUsed="1"/>
+    <w:lsdException w:name="Table Grid 6" w:semiHidden="1" w:unhideWhenUsed="1"/>
+    <w:lsdException w:name="Table Grid 7" w:semiHidden="1" w:unhideWhenUsed="1"/>
+    <w:lsdException w:name="Table Grid 8" w:semiHidden="1" w:unhideWhenUsed="1"/>
+    <w:lsdException w:name="Table List 1" w:semiHidden="1" w:unhideWhenUsed="1"/>
+    <w:lsdException w:name="Table List 2" w:semiHidden="1" w:unhideWhenUsed="1"/>
+    <w:lsdException w:name="Table List 3" w:semiHidden="1" w:unhideWhenUsed="1"/>
+    <w:lsdException w:name="Table List 4" w:semiHidden="1" w:unhideWhenUsed="1"/>
+    <w:lsdException w:name="Table List 5" w:semiHidden="1" w:unhideWhenUsed="1"/>
+    <w:lsdException w:name="Table List 6" w:semiHidden="1" w:unhideWhenUsed="1"/>
+    <w:lsdException w:name="Table List 7" w:semiHidden="1" w:unhideWhenUsed="1"/>
+    <w:lsdException w:name="Table List 8" w:semiHidden="1" w:unhideWhenUsed="1"/>
+    <w:lsdException w:name="Table 3D effects 1" w:semiHidden="1" w:unhideWhenUsed="1"/>
+    <w:lsdException w:name="Table 3D effects 2" w:semiHidden="1" w:unhideWhenUsed="1"/>
+    <w:lsdException w:name="Table 3D effects 3" w:semiHidden="1" w:unhideWhenUsed="1"/>
+    <w:lsdException w:name="Table Contemporary" w:semiHidden="1" w:unhideWhenUsed="1"/>
+    <w:lsdException w:name="Table Elegant" w:semiHidden="1" w:unhideWhenUsed="1"/>
+    <w:lsdException w:name="Table Professional" w:semiHidden="1" w:unhideWhenUsed="1"/>
+    <w:lsdException w:name="Table Subtle 1" w:semiHidden="1" w:unhideWhenUsed="1"/>
+    <w:lsdException w:name="Table Subtle 2" w:semiHidden="1" w:unhideWhenUsed="1"/>
+    <w:lsdException w:name="Table Web 1" w:semiHidden="1" w:unhideWhenUsed="1"/>
+    <w:lsdException w:name="Table Web 2" w:semiHidden="1" w:unhideWhenUsed="1"/>
+    <w:lsdException w:name="Table Web 3" w:semiHidden="1" w:unhideWhenUsed="1"/>
+    <w:lsdException w:name="Balloon Text" w:semiHidden="1" w:unhideWhenUsed="1"/>
+    <w:lsdException w:name="Table Grid" w:uiPriority="39"/>
+    <w:lsdException w:name="Table Theme" w:semiHidden="1" w:unhideWhenUsed="1"/>
+    <w:lsdException w:name="Placeholder Text" w:semiHidden="1"/>
+    <w:lsdException w:name="No Spacing" w:uiPriority="1" w:qFormat="1"/>
+    <w:lsdException w:name="Light Shading" w:uiPriority="60"/>
+    <w:lsdException w:name="Light List" w:uiPriority="61"/>
+    <w:lsdException w:name="Light Grid" w:uiPriority="62"/>
+    <w:lsdException w:name="Medium Shading 1" w:uiPriority="63"/>
+    <w:lsdException w:name="Medium Shading 2" w:uiPriority="64"/>
+    <w:lsdException w:name="Medium List 1" w:uiPriority="65"/>
+    <w:lsdException w:name="Medium List 2" w:uiPriority="66"/>
+    <w:lsdException w:name="Medium Grid 1" w:uiPriority="67"/>
+    <w:lsdException w:name="Medium Grid 2" w:uiPriority="68"/>
+    <w:lsdException w:name="Medium Grid 3" w:uiPriority="69"/>
+    <w:lsdException w:name="Dark List" w:uiPriority="70"/>
+    <w:lsdException w:name="Colorful Shading" w:uiPriority="71"/>
+    <w:lsdException w:name="Colorful List" w:uiPriority="72"/>
+    <w:lsdException w:name="Colorful Grid" w:uiPriority="73"/>
+    <w:lsdException w:name="Light Shading Accent 1" w:uiPriority="60"/>
+    <w:lsdException w:name="Light List Accent 1" w:uiPriority="61"/>
+    <w:lsdException w:name="Light Grid Accent 1" w:uiPriority="62"/>
+    <w:lsdException w:name="Medium Shading 1 Accent 1" w:uiPriority="63"/>
+    <w:lsdException w:name="Medium Shading 2 Accent 1" w:uiPriority="64"/>
+    <w:lsdException w:name="Medium List 1 Accent 1" w:uiPriority="65"/>
+    <w:lsdException w:name="Revision" w:semiHidden="1"/>
+    <w:lsdException w:name="List Paragraph" w:uiPriority="34" w:qFormat="1"/>
+    <w:lsdException w:name="Quote" w:uiPriority="29" w:qFormat="1"/>
+    <w:lsdException w:name="Intense Quote" w:uiPriority="30" w:qFormat="1"/>
+    <w:lsdException w:name="Medium List 2 Accent 1" w:uiPriority="66"/>
+    <w:lsdException w:name="Medium Grid 1 Accent 1" w:uiPriority="67"/>
+    <w:lsdException w:name="Medium Grid 2 Accent 1" w:uiPriority="68"/>
+    <w:lsdException w:name="Medium Grid 3 Accent 1" w:uiPriority="69"/>
+    <w:lsdException w:name="Dark List Accent 1" w:uiPriority="70"/>
+    <w:lsdException w:name="Colorful Shading Accent 1" w:uiPriority="71"/>
+    <w:lsdException w:name="Colorful List Accent 1" w:uiPriority="72"/>
+    <w:lsdException w:name="Colorful Grid Accent 1" w:uiPriority="73"/>
+    <w:lsdException w:name="Light Shading Accent 2" w:uiPriority="60"/>
+    <w:lsdException w:name="Light List Accent 2" w:uiPriority="61"/>
+    <w:lsdException w:name="Light Grid Accent 2" w:uiPriority="62"/>
+    <w:lsdException w:name="Medium Shading 1 Accent 2" w:uiPriority="63"/>
+    <w:lsdException w:name="Medium Shading 2 Accent 2" w:uiPriority="64"/>
+    <w:lsdException w:name="Medium List 1 Accent 2" w:uiPriority="65"/>
+    <w:lsdException w:name="Medium List 2 Accent 2" w:uiPriority="66"/>
+    <w:lsdException w:name="Medium Grid 1 Accent 2" w:uiPriority="67"/>
+    <w:lsdException w:name="Medium Grid 2 Accent 2" w:uiPriority="68"/>
+    <w:lsdException w:name="Medium Grid 3 Accent 2" w:uiPriority="69"/>
+    <w:lsdException w:name="Dark List Accent 2" w:uiPriority="70"/>
+    <w:lsdException w:name="Colorful Shading Accent 2" w:uiPriority="71"/>
+    <w:lsdException w:name="Colorful List Accent 2" w:uiPriority="72"/>
+    <w:lsdException w:name="Colorful Grid Accent 2" w:uiPriority="73"/>
+    <w:lsdException w:name="Light Shading Accent 3" w:uiPriority="60"/>
+    <w:lsdException w:name="Light List Accent 3" w:uiPriority="61"/>
+    <w:lsdException w:name="Light Grid Accent 3" w:uiPriority="62"/>
+    <w:lsdException w:name="Medium Shading 1 Accent 3" w:uiPriority="63"/>
+    <w:lsdException w:name="Medium Shading 2 Accent 3" w:uiPriority="64"/>
+    <w:lsdException w:name="Medium List 1 Accent 3" w:uiPriority="65"/>
+    <w:lsdException w:name="Medium List 2 Accent 3" w:uiPriority="66"/>
+    <w:lsdException w:name="Medium Grid 1 Accent 3" w:uiPriority="67"/>
+    <w:lsdException w:name="Medium Grid 2 Accent 3" w:uiPriority="68"/>
+    <w:lsdException w:name="Medium Grid 3 Accent 3" w:uiPriority="69"/>
+    <w:lsdException w:name="Dark List Accent 3" w:uiPriority="70"/>
+    <w:lsdException w:name="Colorful Shading Accent 3" w:uiPriority="71"/>
+    <w:lsdException w:name="Colorful List Accent 3" w:uiPriority="72"/>
+    <w:lsdException w:name="Colorful Grid Accent 3" w:uiPriority="73"/>
+    <w:lsdException w:name="Light Shading Accent 4" w:uiPriority="60"/>
+    <w:lsdException w:name="Light List Accent 4" w:uiPriority="61"/>
+    <w:lsdException w:name="Light Grid Accent 4" w:uiPriority="62"/>
+    <w:lsdException w:name="Medium Shading 1 Accent 4" w:uiPriority="63"/>
+    <w:lsdException w:name="Medium Shading 2 Accent 4" w:uiPriority="64"/>
+    <w:lsdException w:name="Medium List 1 Accent 4" w:uiPriority="65"/>
+    <w:lsdException w:name="Medium List 2 Accent 4" w:uiPriority="66"/>
+    <w:lsdException w:name="Medium Grid 1 Accent 4" w:uiPriority="67"/>
+    <w:lsdException w:name="Medium Grid 2 Accent 4" w:uiPriority="68"/>
+    <w:lsdException w:name="Medium Grid 3 Accent 4" w:uiPriority="69"/>
+    <w:lsdException w:name="Dark List Accent 4" w:uiPriority="70"/>
+    <w:lsdException w:name="Colorful Shading Accent 4" w:uiPriority="71"/>
+    <w:lsdException w:name="Colorful List Accent 4" w:uiPriority="72"/>
+    <w:lsdException w:name="Colorful Grid Accent 4" w:uiPriority="73"/>
+    <w:lsdException w:name="Light Shading Accent 5" w:uiPriority="60"/>
+    <w:lsdException w:name="Light List Accent 5" w:uiPriority="61"/>
+    <w:lsdException w:name="Light Grid Accent 5" w:uiPriority="62"/>
+    <w:lsdException w:name="Medium Shading 1 Accent 5" w:uiPriority="63"/>
+    <w:lsdException w:name="Medium Shading 2 Accent 5" w:uiPriority="64"/>
+    <w:lsdException w:name="Medium List 1 Accent 5" w:uiPriority="65"/>
+    <w:lsdException w:name="Medium List 2 Accent 5" w:uiPriority="66"/>
+    <w:lsdException w:name="Medium Grid 1 Accent 5" w:uiPriority="67"/>
+    <w:lsdException w:name="Medium Grid 2 Accent 5" w:uiPriority="68"/>
+    <w:lsdException w:name="Medium Grid 3 Accent 5" w:uiPriority="69"/>
+    <w:lsdException w:name="Dark List Accent 5" w:uiPriority="70"/>
+    <w:lsdException w:name="Colorful Shading Accent 5" w:uiPriority="71"/>
+    <w:lsdException w:name="Colorful List Accent 5" w:uiPriority="72"/>
+    <w:lsdException w:name="Colorful Grid Accent 5" w:uiPriority="73"/>
+    <w:lsdException w:name="Light Shading Accent 6" w:uiPriority="60"/>
+    <w:lsdException w:name="Light List Accent 6" w:uiPriority="61"/>
+    <w:lsdException w:name="Light Grid Accent 6" w:uiPriority="62"/>
+    <w:lsdException w:name="Medium Shading 1 Accent 6" w:uiPriority="63"/>
+    <w:lsdException w:name="Medium Shading 2 Accent 6" w:uiPriority="64"/>
+    <w:lsdException w:name="Medium List 1 Accent 6" w:uiPriority="65"/>
+    <w:lsdException w:name="Medium List 2 Accent 6" w:uiPriority="66"/>
+    <w:lsdException w:name="Medium Grid 1 Accent 6" w:uiPriority="67"/>
+    <w:lsdException w:name="Medium Grid 2 Accent 6" w:uiPriority="68"/>
+    <w:lsdException w:name="Medium Grid 3 Accent 6" w:uiPriority="69"/>
+    <w:lsdException w:name="Dark List Accent 6" w:uiPriority="70"/>
+    <w:lsdException w:name="Colorful Shading Accent 6" w:uiPriority="71"/>
+    <w:lsdException w:name="Colorful List Accent 6" w:uiPriority="72"/>
+    <w:lsdException w:name="Colorful Grid Accent 6" w:uiPriority="73"/>
+    <w:lsdException w:name="Subtle Emphasis" w:uiPriority="19" w:qFormat="1"/>
+    <w:lsdException w:name="Intense Emphasis" w:uiPriority="21" w:qFormat="1"/>
+    <w:lsdException w:name="Subtle Reference" w:uiPriority="31" w:qFormat="1"/>
+    <w:lsdException w:name="Intense Reference" w:uiPriority="32" w:qFormat="1"/>
+    <w:lsdException w:name="Book Title" w:uiPriority="33" w:qFormat="1"/>
+    <w:lsdException w:name="Bibliography" w:semiHidden="1" w:uiPriority="37" w:unhideWhenUsed="1"/>
+    <w:lsdException w:name="TOC Heading" w:semiHidden="1" w:uiPriority="39" w:unhideWhenUsed="1" w:qFormat="1"/>
+    <w:lsdException w:name="Plain Table 1" w:uiPriority="41"/>
+    <w:lsdException w:name="Plain Table 2" w:uiPriority="42"/>
+    <w:lsdException w:name="Plain Table 3" w:uiPriority="43"/>
+    <w:lsdException w:name="Plain Table 4" w:uiPriority="44"/>
+    <w:lsdException w:name="Plain Table 5" w:uiPriority="45"/>
+    <w:lsdException w:name="Grid Table Light" w:uiPriority="40"/>
+    <w:lsdException w:name="Grid Table 1 Light" w:uiPriority="46"/>
+    <w:lsdException w:name="Grid Table 2" w:uiPriority="47"/>
+    <w:lsdException w:name="Grid Table 3" w:uiPriority="48"/>
+    <w:lsdException w:name="Grid Table 4" w:uiPriority="49"/>
+    <w:lsdException w:name="Grid Table 5 Dark" w:uiPriority="50"/>
+    <w:lsdException w:name="Grid Table 6 Colorful" w:uiPriority="51"/>
+    <w:lsdException w:name="Grid Table 7 Colorful" w:uiPriority="52"/>
+    <w:lsdException w:name="Grid Table 1 Light Accent 1" w:uiPriority="46"/>
+    <w:lsdException w:name="Grid Table 2 Accent 1" w:uiPriority="47"/>
+    <w:lsdException w:name="Grid Table 3 Accent 1" w:uiPriority="48"/>
+    <w:lsdException w:name="Grid Table 4 Accent 1" w:uiPriority="49"/>
+    <w:lsdException w:name="Grid Table 5 Dark Accent 1" w:uiPriority="50"/>
+    <w:lsdException w:name="Grid Table 6 Colorful Accent 1" w:uiPriority="51"/>
+    <w:lsdException w:name="Grid Table 7 Colorful Accent 1" w:uiPriority="52"/>
+    <w:lsdException w:name="Grid Table 1 Light Accent 2" w:uiPriority="46"/>
+    <w:lsdException w:name="Grid Table 2 Accent 2" w:uiPriority="47"/>
+    <w:lsdException w:name="Grid Table 3 Accent 2" w:uiPriority="48"/>
+    <w:lsdException w:name="Grid Table 4 Accent 2" w:uiPriority="49"/>
+    <w:lsdException w:name="Grid Table 5 Dark Accent 2" w:uiPriority="50"/>
+    <w:lsdException w:name="Grid Table 6 Colorful Accent 2" w:uiPriority="51"/>
+    <w:lsdException w:name="Grid Table 7 Colorful Accent 2" w:uiPriority="52"/>
+    <w:lsdException w:name="Grid Table 1 Light Accent 3" w:uiPriority="46"/>
+    <w:lsdException w:name="Grid Table 2 Accent 3" w:uiPriority="47"/>
+    <w:lsdException w:name="Grid Table 3 Accent 3" w:uiPriority="48"/>
+    <w:lsdException w:name="Grid Table 4 Accent 3" w:uiPriority="49"/>
+    <w:lsdException w:name="Grid Table 5 Dark Accent 3" w:uiPriority="50"/>
+    <w:lsdException w:name="Grid Table 6 Colorful Accent 3" w:uiPriority="51"/>
+    <w:lsdException w:name="Grid Table 7 Colorful Accent 3" w:uiPriority="52"/>
+    <w:lsdException w:name="Grid Table 1 Light Accent 4" w:uiPriority="46"/>
+    <w:lsdException w:name="Grid Table 2 Accent 4" w:uiPriority="47"/>
+    <w:lsdException w:name="Grid Table 3 Accent 4" w:uiPriority="48"/>
+    <w:lsdException w:name="Grid Table 4 Accent 4" w:uiPriority="49"/>
+    <w:lsdException w:name="Grid Table 5 Dark Accent 4" w:uiPriority="50"/>
+    <w:lsdException w:name="Grid Table 6 Colorful Accent 4" w:uiPriority="51"/>
+    <w:lsdException w:name="Grid Table 7 Colorful Accent 4" w:uiPriority="52"/>
+    <w:lsdException w:name="Grid Table 1 Light Accent 5" w:uiPriority="46"/>
+    <w:lsdException w:name="Grid Table 2 Accent 5" w:uiPriority="47"/>
+    <w:lsdException w:name="Grid Table 3 Accent 5" w:uiPriority="48"/>
+    <w:lsdException w:name="Grid Table 4 Accent 5" w:uiPriority="49"/>
+    <w:lsdException w:name="Grid Table 5 Dark Accent 5" w:uiPriority="50"/>
+    <w:lsdException w:name="Grid Table 6 Colorful Accent 5" w:uiPriority="51"/>
+    <w:lsdException w:name="Grid Table 7 Colorful Accent 5" w:uiPriority="52"/>
+    <w:lsdException w:name="Grid Table 1 Light Accent 6" w:uiPriority="46"/>
+    <w:lsdException w:name="Grid Table 2 Accent 6" w:uiPriority="47"/>
+    <w:lsdException w:name="Grid Table 3 Accent 6" w:uiPriority="48"/>
+    <w:lsdException w:name="Grid Table 4 Accent 6" w:uiPriority="49"/>
+    <w:lsdException w:name="Grid Table 5 Dark Accent 6" w:uiPriority="50"/>
+    <w:lsdException w:name="Grid Table 6 Colorful Accent 6" w:uiPriority="51"/>
+    <w:lsdException w:name="Grid Table 7 Colorful Accent 6" w:uiPriority="52"/>
+    <w:lsdException w:name="List Table 1 Light" w:uiPriority="46"/>
+    <w:lsdException w:name="List Table 2" w:uiPriority="47"/>
+    <w:lsdException w:name="List Table 3" w:uiPriority="48"/>
+    <w:lsdException w:name="List Table 4" w:uiPriority="49"/>
+    <w:lsdException w:name="List Table 5 Dark" w:uiPriority="50"/>
+    <w:lsdException w:name="List Table 6 Colorful" w:uiPriority="51"/>
+    <w:lsdException w:name="List Table 7 Colorful" w:uiPriority="52"/>
+    <w:lsdException w:name="List Table 1 Light Accent 1" w:uiPriority="46"/>
+    <w:lsdException w:name="List Table 2 Accent 1" w:uiPriority="47"/>
+    <w:lsdException w:name="List Table 3 Accent 1" w:uiPriority="48"/>
+    <w:lsdException w:name="List Table 4 Accent 1" w:uiPriority="49"/>
+    <w:lsdException w:name="List Table 5 Dark Accent 1" w:uiPriority="50"/>
+    <w:lsdException w:name="List Table 6 Colorful Accent 1" w:uiPriority="51"/>
+    <w:lsdException w:name="List Table 7 Colorful Accent 1" w:uiPriority="52"/>
+    <w:lsdException w:name="List Table 1 Light Accent 2" w:uiPriority="46"/>
+    <w:lsdException w:name="List Table 2 Accent 2" w:uiPriority="47"/>
+    <w:lsdException w:name="List Table 3 Accent 2" w:uiPriority="48"/>
+    <w:lsdException w:name="List Table 4 Accent 2" w:uiPriority="49"/>
+    <w:lsdException w:name="List Table 5 Dark Accent 2" w:uiPriority="50"/>
+    <w:lsdException w:name="List Table 6 Colorful Accent 2" w:uiPriority="51"/>
+    <w:lsdException w:name="List Table 7 Colorful Accent 2" w:uiPriority="52"/>
+    <w:lsdException w:name="List Table 1 Light Accent 3" w:uiPriority="46"/>
+    <w:lsdException w:name="List Table 2 Accent 3" w:uiPriority="47"/>
+    <w:lsdException w:name="List Table 3 Accent 3" w:uiPriority="48"/>
+    <w:lsdException w:name="List Table 4 Accent 3" w:uiPriority="49"/>
+    <w:lsdException w:name="List Table 5 Dark Accent 3" w:uiPriority="50"/>
+    <w:lsdException w:name="List Table 6 Colorful Accent 3" w:uiPriority="51"/>
+    <w:lsdException w:name="List Table 7 Colorful Accent 3" w:uiPriority="52"/>
+    <w:lsdException w:name="List Table 1 Light Accent 4" w:uiPriority="46"/>
+    <w:lsdException w:name="List Table 2 Accent 4" w:uiPriority="47"/>
+    <w:lsdException w:name="List Table 3 Accent 4" w:uiPriority="48"/>
+    <w:lsdException w:name="List Table 4 Accent 4" w:uiPriority="49"/>
+    <w:lsdException w:name="List Table 5 Dark Accent 4" w:uiPriority="50"/>
+    <w:lsdException w:name="List Table 6 Colorful Accent 4" w:uiPriority="51"/>
+    <w:lsdException w:name="List Table 7 Colorful Accent 4" w:uiPriority="52"/>
+    <w:lsdException w:name="List Table 1 Light Accent 5" w:uiPriority="46"/>
+    <w:lsdException w:name="List Table 2 Accent 5" w:uiPriority="47"/>
+    <w:lsdException w:name="List Table 3 Accent 5" w:uiPriority="48"/>
+    <w:lsdException w:name="List Table 4 Accent 5" w:uiPriority="49"/>
+    <w:lsdException w:name="List Table 5 Dark Accent 5" w:uiPriority="50"/>
+    <w:lsdException w:name="List Table 6 Colorful Accent 5" w:uiPriority="51"/>
+    <w:lsdException w:name="List Table 7 Colorful Accent 5" w:uiPriority="52"/>
+    <w:lsdException w:name="List Table 1 Light Accent 6" w:uiPriority="46"/>
+    <w:lsdException w:name="List Table 2 Accent 6" w:uiPriority="47"/>
+    <w:lsdException w:name="List Table 3 Accent 6" w:uiPriority="48"/>
+    <w:lsdException w:name="List Table 4 Accent 6" w:uiPriority="49"/>
+    <w:lsdException w:name="List Table 5 Dark Accent 6" w:uiPriority="50"/>
+    <w:lsdException w:name="List Table 6 Colorful Accent 6" w:uiPriority="51"/>
+    <w:lsdException w:name="List Table 7 Colorful Accent 6" w:uiPriority="52"/>
   </w:latentStyles>
-  <w:style w:type="paragraph" w:default="1" w:styleId="Standard">
+  <w:style w:type="paragraph" w:default="1" w:styleId="Normal">
     <w:name w:val="Normal"/>
     <w:qFormat/>
     <w:rsid w:val="004F02AE"/>
   </w:style>
-  <w:style w:type="paragraph" w:styleId="berschrift1">
+  <w:style w:type="paragraph" w:styleId="Heading1">
     <w:name w:val="heading 1"/>
-    <w:basedOn w:val="Standard"/>
-    <w:next w:val="Standard"/>
-    <w:link w:val="berschrift1Zchn"/>
+    <w:basedOn w:val="Normal"/>
+    <w:next w:val="Normal"/>
+    <w:link w:val="Heading1Char"/>
     <w:uiPriority w:val="9"/>
     <w:qFormat/>
     <w:rsid w:val="004F02AE"/>
@@ -9019,11 +8911,11 @@
       <w:szCs w:val="32"/>
     </w:rPr>
   </w:style>
-  <w:style w:type="paragraph" w:styleId="berschrift2">
+  <w:style w:type="paragraph" w:styleId="Heading2">
     <w:name w:val="heading 2"/>
-    <w:basedOn w:val="Standard"/>
-    <w:next w:val="Standard"/>
-    <w:link w:val="berschrift2Zchn"/>
+    <w:basedOn w:val="Normal"/>
+    <w:next w:val="Normal"/>
+    <w:link w:val="Heading2Char"/>
     <w:uiPriority w:val="9"/>
     <w:unhideWhenUsed/>
     <w:qFormat/>
@@ -9040,11 +8932,11 @@
       <w:szCs w:val="28"/>
     </w:rPr>
   </w:style>
-  <w:style w:type="paragraph" w:styleId="berschrift3">
+  <w:style w:type="paragraph" w:styleId="Heading3">
     <w:name w:val="heading 3"/>
-    <w:basedOn w:val="Standard"/>
-    <w:next w:val="Standard"/>
-    <w:link w:val="berschrift3Zchn"/>
+    <w:basedOn w:val="Normal"/>
+    <w:next w:val="Normal"/>
+    <w:link w:val="Heading3Char"/>
     <w:uiPriority w:val="9"/>
     <w:unhideWhenUsed/>
     <w:qFormat/>
@@ -9061,11 +8953,11 @@
       <w:szCs w:val="24"/>
     </w:rPr>
   </w:style>
-  <w:style w:type="paragraph" w:styleId="berschrift4">
+  <w:style w:type="paragraph" w:styleId="Heading4">
     <w:name w:val="heading 4"/>
-    <w:basedOn w:val="Standard"/>
-    <w:next w:val="Standard"/>
-    <w:link w:val="berschrift4Zchn"/>
+    <w:basedOn w:val="Normal"/>
+    <w:next w:val="Normal"/>
+    <w:link w:val="Heading4Char"/>
     <w:uiPriority w:val="9"/>
     <w:semiHidden/>
     <w:unhideWhenUsed/>
@@ -9085,11 +8977,11 @@
       <w:szCs w:val="22"/>
     </w:rPr>
   </w:style>
-  <w:style w:type="paragraph" w:styleId="berschrift5">
+  <w:style w:type="paragraph" w:styleId="Heading5">
     <w:name w:val="heading 5"/>
-    <w:basedOn w:val="Standard"/>
-    <w:next w:val="Standard"/>
-    <w:link w:val="berschrift5Zchn"/>
+    <w:basedOn w:val="Normal"/>
+    <w:next w:val="Normal"/>
+    <w:link w:val="Heading5Char"/>
     <w:uiPriority w:val="9"/>
     <w:semiHidden/>
     <w:unhideWhenUsed/>
@@ -9108,11 +9000,11 @@
       <w:szCs w:val="22"/>
     </w:rPr>
   </w:style>
-  <w:style w:type="paragraph" w:styleId="berschrift6">
+  <w:style w:type="paragraph" w:styleId="Heading6">
     <w:name w:val="heading 6"/>
-    <w:basedOn w:val="Standard"/>
-    <w:next w:val="Standard"/>
-    <w:link w:val="berschrift6Zchn"/>
+    <w:basedOn w:val="Normal"/>
+    <w:next w:val="Normal"/>
+    <w:link w:val="Heading6Char"/>
     <w:uiPriority w:val="9"/>
     <w:semiHidden/>
     <w:unhideWhenUsed/>
@@ -9131,11 +9023,11 @@
       <w:szCs w:val="22"/>
     </w:rPr>
   </w:style>
-  <w:style w:type="paragraph" w:styleId="berschrift7">
+  <w:style w:type="paragraph" w:styleId="Heading7">
     <w:name w:val="heading 7"/>
-    <w:basedOn w:val="Standard"/>
-    <w:next w:val="Standard"/>
-    <w:link w:val="berschrift7Zchn"/>
+    <w:basedOn w:val="Normal"/>
+    <w:next w:val="Normal"/>
+    <w:link w:val="Heading7Char"/>
     <w:uiPriority w:val="9"/>
     <w:semiHidden/>
     <w:unhideWhenUsed/>
@@ -9154,11 +9046,11 @@
       <w:spacing w:val="10"/>
     </w:rPr>
   </w:style>
-  <w:style w:type="paragraph" w:styleId="berschrift8">
+  <w:style w:type="paragraph" w:styleId="Heading8">
     <w:name w:val="heading 8"/>
-    <w:basedOn w:val="Standard"/>
-    <w:next w:val="Standard"/>
-    <w:link w:val="berschrift8Zchn"/>
+    <w:basedOn w:val="Normal"/>
+    <w:next w:val="Normal"/>
+    <w:link w:val="Heading8Char"/>
     <w:uiPriority w:val="9"/>
     <w:semiHidden/>
     <w:unhideWhenUsed/>
@@ -9178,11 +9070,11 @@
       <w:color w:val="487B77" w:themeColor="accent6" w:themeShade="BF"/>
     </w:rPr>
   </w:style>
-  <w:style w:type="paragraph" w:styleId="berschrift9">
+  <w:style w:type="paragraph" w:styleId="Heading9">
     <w:name w:val="heading 9"/>
-    <w:basedOn w:val="Standard"/>
-    <w:next w:val="Standard"/>
-    <w:link w:val="berschrift9Zchn"/>
+    <w:basedOn w:val="Normal"/>
+    <w:next w:val="Normal"/>
+    <w:link w:val="Heading9Char"/>
     <w:uiPriority w:val="9"/>
     <w:semiHidden/>
     <w:unhideWhenUsed/>
@@ -9202,13 +9094,13 @@
       <w:color w:val="305250" w:themeColor="accent6" w:themeShade="80"/>
     </w:rPr>
   </w:style>
-  <w:style w:type="character" w:default="1" w:styleId="Absatz-Standardschriftart">
+  <w:style w:type="character" w:default="1" w:styleId="DefaultParagraphFont">
     <w:name w:val="Default Paragraph Font"/>
     <w:uiPriority w:val="1"/>
     <w:semiHidden/>
     <w:unhideWhenUsed/>
   </w:style>
-  <w:style w:type="table" w:default="1" w:styleId="NormaleTabelle">
+  <w:style w:type="table" w:default="1" w:styleId="TableNormal">
     <w:name w:val="Normal Table"/>
     <w:uiPriority w:val="99"/>
     <w:semiHidden/>
@@ -9223,16 +9115,16 @@
       </w:tblCellMar>
     </w:tblPr>
   </w:style>
-  <w:style w:type="numbering" w:default="1" w:styleId="KeineListe">
+  <w:style w:type="numbering" w:default="1" w:styleId="NoList">
     <w:name w:val="No List"/>
     <w:uiPriority w:val="99"/>
     <w:semiHidden/>
     <w:unhideWhenUsed/>
   </w:style>
-  <w:style w:type="paragraph" w:styleId="Kopfzeile">
+  <w:style w:type="paragraph" w:styleId="Header">
     <w:name w:val="header"/>
-    <w:basedOn w:val="Standard"/>
-    <w:link w:val="KopfzeileZchn"/>
+    <w:basedOn w:val="Normal"/>
+    <w:link w:val="HeaderChar"/>
     <w:uiPriority w:val="99"/>
     <w:unhideWhenUsed/>
     <w:rsid w:val="004F02AE"/>
@@ -9244,17 +9136,17 @@
       <w:spacing w:after="0" w:line="240" w:lineRule="auto"/>
     </w:pPr>
   </w:style>
-  <w:style w:type="character" w:customStyle="1" w:styleId="KopfzeileZchn">
-    <w:name w:val="Kopfzeile Zchn"/>
-    <w:basedOn w:val="Absatz-Standardschriftart"/>
-    <w:link w:val="Kopfzeile"/>
+  <w:style w:type="character" w:customStyle="1" w:styleId="HeaderChar">
+    <w:name w:val="Header Char"/>
+    <w:basedOn w:val="DefaultParagraphFont"/>
+    <w:link w:val="Header"/>
     <w:uiPriority w:val="99"/>
     <w:rsid w:val="004F02AE"/>
   </w:style>
-  <w:style w:type="paragraph" w:styleId="Fuzeile">
+  <w:style w:type="paragraph" w:styleId="Footer">
     <w:name w:val="footer"/>
-    <w:basedOn w:val="Standard"/>
-    <w:link w:val="FuzeileZchn"/>
+    <w:basedOn w:val="Normal"/>
+    <w:link w:val="FooterChar"/>
     <w:uiPriority w:val="99"/>
     <w:unhideWhenUsed/>
     <w:rsid w:val="004F02AE"/>
@@ -9266,17 +9158,17 @@
       <w:spacing w:after="0" w:line="240" w:lineRule="auto"/>
     </w:pPr>
   </w:style>
-  <w:style w:type="character" w:customStyle="1" w:styleId="FuzeileZchn">
-    <w:name w:val="Fußzeile Zchn"/>
-    <w:basedOn w:val="Absatz-Standardschriftart"/>
-    <w:link w:val="Fuzeile"/>
+  <w:style w:type="character" w:customStyle="1" w:styleId="FooterChar">
+    <w:name w:val="Footer Char"/>
+    <w:basedOn w:val="DefaultParagraphFont"/>
+    <w:link w:val="Footer"/>
     <w:uiPriority w:val="99"/>
     <w:rsid w:val="004F02AE"/>
   </w:style>
-  <w:style w:type="character" w:customStyle="1" w:styleId="berschrift1Zchn">
-    <w:name w:val="Überschrift 1 Zchn"/>
-    <w:basedOn w:val="Absatz-Standardschriftart"/>
-    <w:link w:val="berschrift1"/>
+  <w:style w:type="character" w:customStyle="1" w:styleId="Heading1Char">
+    <w:name w:val="Heading 1 Char"/>
+    <w:basedOn w:val="DefaultParagraphFont"/>
+    <w:link w:val="Heading1"/>
     <w:uiPriority w:val="9"/>
     <w:rsid w:val="004F02AE"/>
     <w:rPr>
@@ -9286,10 +9178,10 @@
       <w:szCs w:val="32"/>
     </w:rPr>
   </w:style>
-  <w:style w:type="character" w:customStyle="1" w:styleId="berschrift2Zchn">
-    <w:name w:val="Überschrift 2 Zchn"/>
-    <w:basedOn w:val="Absatz-Standardschriftart"/>
-    <w:link w:val="berschrift2"/>
+  <w:style w:type="character" w:customStyle="1" w:styleId="Heading2Char">
+    <w:name w:val="Heading 2 Char"/>
+    <w:basedOn w:val="DefaultParagraphFont"/>
+    <w:link w:val="Heading2"/>
     <w:uiPriority w:val="9"/>
     <w:rsid w:val="004F02AE"/>
     <w:rPr>
@@ -9299,10 +9191,10 @@
       <w:szCs w:val="28"/>
     </w:rPr>
   </w:style>
-  <w:style w:type="character" w:customStyle="1" w:styleId="berschrift3Zchn">
-    <w:name w:val="Überschrift 3 Zchn"/>
-    <w:basedOn w:val="Absatz-Standardschriftart"/>
-    <w:link w:val="berschrift3"/>
+  <w:style w:type="character" w:customStyle="1" w:styleId="Heading3Char">
+    <w:name w:val="Heading 3 Char"/>
+    <w:basedOn w:val="DefaultParagraphFont"/>
+    <w:link w:val="Heading3"/>
     <w:uiPriority w:val="9"/>
     <w:rsid w:val="004F02AE"/>
     <w:rPr>
@@ -9312,10 +9204,10 @@
       <w:szCs w:val="24"/>
     </w:rPr>
   </w:style>
-  <w:style w:type="character" w:customStyle="1" w:styleId="berschrift4Zchn">
-    <w:name w:val="Überschrift 4 Zchn"/>
-    <w:basedOn w:val="Absatz-Standardschriftart"/>
-    <w:link w:val="berschrift4"/>
+  <w:style w:type="character" w:customStyle="1" w:styleId="Heading4Char">
+    <w:name w:val="Heading 4 Char"/>
+    <w:basedOn w:val="DefaultParagraphFont"/>
+    <w:link w:val="Heading4"/>
     <w:uiPriority w:val="9"/>
     <w:semiHidden/>
     <w:rsid w:val="004F02AE"/>
@@ -9328,10 +9220,10 @@
       <w:szCs w:val="22"/>
     </w:rPr>
   </w:style>
-  <w:style w:type="character" w:customStyle="1" w:styleId="berschrift5Zchn">
-    <w:name w:val="Überschrift 5 Zchn"/>
-    <w:basedOn w:val="Absatz-Standardschriftart"/>
-    <w:link w:val="berschrift5"/>
+  <w:style w:type="character" w:customStyle="1" w:styleId="Heading5Char">
+    <w:name w:val="Heading 5 Char"/>
+    <w:basedOn w:val="DefaultParagraphFont"/>
+    <w:link w:val="Heading5"/>
     <w:uiPriority w:val="9"/>
     <w:semiHidden/>
     <w:rsid w:val="004F02AE"/>
@@ -9343,10 +9235,10 @@
       <w:szCs w:val="22"/>
     </w:rPr>
   </w:style>
-  <w:style w:type="character" w:customStyle="1" w:styleId="berschrift6Zchn">
-    <w:name w:val="Überschrift 6 Zchn"/>
-    <w:basedOn w:val="Absatz-Standardschriftart"/>
-    <w:link w:val="berschrift6"/>
+  <w:style w:type="character" w:customStyle="1" w:styleId="Heading6Char">
+    <w:name w:val="Heading 6 Char"/>
+    <w:basedOn w:val="DefaultParagraphFont"/>
+    <w:link w:val="Heading6"/>
     <w:uiPriority w:val="9"/>
     <w:semiHidden/>
     <w:rsid w:val="004F02AE"/>
@@ -9358,10 +9250,10 @@
       <w:szCs w:val="22"/>
     </w:rPr>
   </w:style>
-  <w:style w:type="character" w:customStyle="1" w:styleId="berschrift7Zchn">
-    <w:name w:val="Überschrift 7 Zchn"/>
-    <w:basedOn w:val="Absatz-Standardschriftart"/>
-    <w:link w:val="berschrift7"/>
+  <w:style w:type="character" w:customStyle="1" w:styleId="Heading7Char">
+    <w:name w:val="Heading 7 Char"/>
+    <w:basedOn w:val="DefaultParagraphFont"/>
+    <w:link w:val="Heading7"/>
     <w:uiPriority w:val="9"/>
     <w:semiHidden/>
     <w:rsid w:val="004F02AE"/>
@@ -9373,10 +9265,10 @@
       <w:spacing w:val="10"/>
     </w:rPr>
   </w:style>
-  <w:style w:type="character" w:customStyle="1" w:styleId="berschrift8Zchn">
-    <w:name w:val="Überschrift 8 Zchn"/>
-    <w:basedOn w:val="Absatz-Standardschriftart"/>
-    <w:link w:val="berschrift8"/>
+  <w:style w:type="character" w:customStyle="1" w:styleId="Heading8Char">
+    <w:name w:val="Heading 8 Char"/>
+    <w:basedOn w:val="DefaultParagraphFont"/>
+    <w:link w:val="Heading8"/>
     <w:uiPriority w:val="9"/>
     <w:semiHidden/>
     <w:rsid w:val="004F02AE"/>
@@ -9389,10 +9281,10 @@
       <w:color w:val="487B77" w:themeColor="accent6" w:themeShade="BF"/>
     </w:rPr>
   </w:style>
-  <w:style w:type="character" w:customStyle="1" w:styleId="berschrift9Zchn">
-    <w:name w:val="Überschrift 9 Zchn"/>
-    <w:basedOn w:val="Absatz-Standardschriftart"/>
-    <w:link w:val="berschrift9"/>
+  <w:style w:type="character" w:customStyle="1" w:styleId="Heading9Char">
+    <w:name w:val="Heading 9 Char"/>
+    <w:basedOn w:val="DefaultParagraphFont"/>
+    <w:link w:val="Heading9"/>
     <w:uiPriority w:val="9"/>
     <w:semiHidden/>
     <w:rsid w:val="004F02AE"/>
@@ -9405,10 +9297,10 @@
       <w:color w:val="305250" w:themeColor="accent6" w:themeShade="80"/>
     </w:rPr>
   </w:style>
-  <w:style w:type="paragraph" w:styleId="Beschriftung">
+  <w:style w:type="paragraph" w:styleId="Caption">
     <w:name w:val="caption"/>
-    <w:basedOn w:val="Standard"/>
-    <w:next w:val="Standard"/>
+    <w:basedOn w:val="Normal"/>
+    <w:next w:val="Normal"/>
     <w:uiPriority w:val="35"/>
     <w:unhideWhenUsed/>
     <w:qFormat/>
@@ -9421,11 +9313,11 @@
       <w:szCs w:val="16"/>
     </w:rPr>
   </w:style>
-  <w:style w:type="paragraph" w:styleId="Titel">
+  <w:style w:type="paragraph" w:styleId="Title">
     <w:name w:val="Title"/>
-    <w:basedOn w:val="Standard"/>
-    <w:next w:val="Standard"/>
-    <w:link w:val="TitelZchn"/>
+    <w:basedOn w:val="Normal"/>
+    <w:next w:val="Normal"/>
+    <w:link w:val="TitleChar"/>
     <w:uiPriority w:val="10"/>
     <w:qFormat/>
     <w:rsid w:val="004F02AE"/>
@@ -9443,10 +9335,10 @@
       <w:szCs w:val="52"/>
     </w:rPr>
   </w:style>
-  <w:style w:type="character" w:customStyle="1" w:styleId="TitelZchn">
-    <w:name w:val="Titel Zchn"/>
-    <w:basedOn w:val="Absatz-Standardschriftart"/>
-    <w:link w:val="Titel"/>
+  <w:style w:type="character" w:customStyle="1" w:styleId="TitleChar">
+    <w:name w:val="Title Char"/>
+    <w:basedOn w:val="DefaultParagraphFont"/>
+    <w:link w:val="Title"/>
     <w:uiPriority w:val="10"/>
     <w:rsid w:val="004F02AE"/>
     <w:rPr>
@@ -9456,11 +9348,11 @@
       <w:szCs w:val="52"/>
     </w:rPr>
   </w:style>
-  <w:style w:type="paragraph" w:styleId="Untertitel">
+  <w:style w:type="paragraph" w:styleId="Subtitle">
     <w:name w:val="Subtitle"/>
-    <w:basedOn w:val="Standard"/>
-    <w:next w:val="Standard"/>
-    <w:link w:val="UntertitelZchn"/>
+    <w:basedOn w:val="Normal"/>
+    <w:next w:val="Normal"/>
+    <w:link w:val="SubtitleChar"/>
     <w:uiPriority w:val="11"/>
     <w:qFormat/>
     <w:rsid w:val="004F02AE"/>
@@ -9472,17 +9364,17 @@
       <w:rFonts w:asciiTheme="majorHAnsi" w:eastAsiaTheme="majorEastAsia" w:hAnsiTheme="majorHAnsi" w:cstheme="majorBidi"/>
     </w:rPr>
   </w:style>
-  <w:style w:type="character" w:customStyle="1" w:styleId="UntertitelZchn">
-    <w:name w:val="Untertitel Zchn"/>
-    <w:basedOn w:val="Absatz-Standardschriftart"/>
-    <w:link w:val="Untertitel"/>
+  <w:style w:type="character" w:customStyle="1" w:styleId="SubtitleChar">
+    <w:name w:val="Subtitle Char"/>
+    <w:basedOn w:val="DefaultParagraphFont"/>
+    <w:link w:val="Subtitle"/>
     <w:uiPriority w:val="11"/>
     <w:rsid w:val="004F02AE"/>
     <w:rPr>
       <w:rFonts w:asciiTheme="majorHAnsi" w:eastAsiaTheme="majorEastAsia" w:hAnsiTheme="majorHAnsi" w:cstheme="majorBidi"/>
     </w:rPr>
   </w:style>
-  <w:style w:type="character" w:styleId="Fett">
+  <w:style w:type="character" w:styleId="Strong">
     <w:name w:val="Strong"/>
     <w:uiPriority w:val="22"/>
     <w:qFormat/>
@@ -9493,7 +9385,7 @@
       <w:color w:val="62A39F" w:themeColor="accent6"/>
     </w:rPr>
   </w:style>
-  <w:style w:type="character" w:styleId="Hervorhebung">
+  <w:style w:type="character" w:styleId="Emphasis">
     <w:name w:val="Emphasis"/>
     <w:uiPriority w:val="20"/>
     <w:qFormat/>
@@ -9506,9 +9398,9 @@
       <w:spacing w:val="10"/>
     </w:rPr>
   </w:style>
-  <w:style w:type="paragraph" w:styleId="KeinLeerraum">
+  <w:style w:type="paragraph" w:styleId="NoSpacing">
     <w:name w:val="No Spacing"/>
-    <w:link w:val="KeinLeerraumZchn"/>
+    <w:link w:val="NoSpacingChar"/>
     <w:uiPriority w:val="1"/>
     <w:qFormat/>
     <w:rsid w:val="004F02AE"/>
@@ -9516,11 +9408,11 @@
       <w:spacing w:after="0" w:line="240" w:lineRule="auto"/>
     </w:pPr>
   </w:style>
-  <w:style w:type="paragraph" w:styleId="Zitat">
+  <w:style w:type="paragraph" w:styleId="Quote">
     <w:name w:val="Quote"/>
-    <w:basedOn w:val="Standard"/>
-    <w:next w:val="Standard"/>
-    <w:link w:val="ZitatZchn"/>
+    <w:basedOn w:val="Normal"/>
+    <w:next w:val="Normal"/>
+    <w:link w:val="QuoteChar"/>
     <w:uiPriority w:val="29"/>
     <w:qFormat/>
     <w:rsid w:val="004F02AE"/>
@@ -9529,10 +9421,10 @@
       <w:iCs/>
     </w:rPr>
   </w:style>
-  <w:style w:type="character" w:customStyle="1" w:styleId="ZitatZchn">
-    <w:name w:val="Zitat Zchn"/>
-    <w:basedOn w:val="Absatz-Standardschriftart"/>
-    <w:link w:val="Zitat"/>
+  <w:style w:type="character" w:customStyle="1" w:styleId="QuoteChar">
+    <w:name w:val="Quote Char"/>
+    <w:basedOn w:val="DefaultParagraphFont"/>
+    <w:link w:val="Quote"/>
     <w:uiPriority w:val="29"/>
     <w:rsid w:val="004F02AE"/>
     <w:rPr>
@@ -9540,11 +9432,11 @@
       <w:iCs/>
     </w:rPr>
   </w:style>
-  <w:style w:type="paragraph" w:styleId="IntensivesZitat">
+  <w:style w:type="paragraph" w:styleId="IntenseQuote">
     <w:name w:val="Intense Quote"/>
-    <w:basedOn w:val="Standard"/>
-    <w:next w:val="Standard"/>
-    <w:link w:val="IntensivesZitatZchn"/>
+    <w:basedOn w:val="Normal"/>
+    <w:next w:val="Normal"/>
+    <w:link w:val="IntenseQuoteChar"/>
     <w:uiPriority w:val="30"/>
     <w:qFormat/>
     <w:rsid w:val="004F02AE"/>
@@ -9562,10 +9454,10 @@
       <w:iCs/>
     </w:rPr>
   </w:style>
-  <w:style w:type="character" w:customStyle="1" w:styleId="IntensivesZitatZchn">
-    <w:name w:val="Intensives Zitat Zchn"/>
-    <w:basedOn w:val="Absatz-Standardschriftart"/>
-    <w:link w:val="IntensivesZitat"/>
+  <w:style w:type="character" w:customStyle="1" w:styleId="IntenseQuoteChar">
+    <w:name w:val="Intense Quote Char"/>
+    <w:basedOn w:val="DefaultParagraphFont"/>
+    <w:link w:val="IntenseQuote"/>
     <w:uiPriority w:val="30"/>
     <w:rsid w:val="004F02AE"/>
     <w:rPr>
@@ -9575,7 +9467,7 @@
       <w:iCs/>
     </w:rPr>
   </w:style>
-  <w:style w:type="character" w:styleId="SchwacheHervorhebung">
+  <w:style w:type="character" w:styleId="SubtleEmphasis">
     <w:name w:val="Subtle Emphasis"/>
     <w:uiPriority w:val="19"/>
     <w:qFormat/>
@@ -9585,7 +9477,7 @@
       <w:iCs/>
     </w:rPr>
   </w:style>
-  <w:style w:type="character" w:styleId="IntensiveHervorhebung">
+  <w:style w:type="character" w:styleId="IntenseEmphasis">
     <w:name w:val="Intense Emphasis"/>
     <w:uiPriority w:val="21"/>
     <w:qFormat/>
@@ -9599,7 +9491,7 @@
       <w:spacing w:val="10"/>
     </w:rPr>
   </w:style>
-  <w:style w:type="character" w:styleId="SchwacherVerweis">
+  <w:style w:type="character" w:styleId="SubtleReference">
     <w:name w:val="Subtle Reference"/>
     <w:uiPriority w:val="31"/>
     <w:qFormat/>
@@ -9609,7 +9501,7 @@
       <w:bCs/>
     </w:rPr>
   </w:style>
-  <w:style w:type="character" w:styleId="IntensiverVerweis">
+  <w:style w:type="character" w:styleId="IntenseReference">
     <w:name w:val="Intense Reference"/>
     <w:uiPriority w:val="32"/>
     <w:qFormat/>
@@ -9624,7 +9516,7 @@
       <w:u w:val="single"/>
     </w:rPr>
   </w:style>
-  <w:style w:type="character" w:styleId="Buchtitel">
+  <w:style w:type="character" w:styleId="BookTitle">
     <w:name w:val="Book Title"/>
     <w:uiPriority w:val="33"/>
     <w:qFormat/>
@@ -9637,10 +9529,10 @@
       <w:szCs w:val="20"/>
     </w:rPr>
   </w:style>
-  <w:style w:type="paragraph" w:styleId="Inhaltsverzeichnisberschrift">
+  <w:style w:type="paragraph" w:styleId="TOCHeading">
     <w:name w:val="TOC Heading"/>
-    <w:basedOn w:val="berschrift1"/>
-    <w:next w:val="Standard"/>
+    <w:basedOn w:val="Heading1"/>
+    <w:next w:val="Normal"/>
     <w:uiPriority w:val="39"/>
     <w:unhideWhenUsed/>
     <w:qFormat/>
@@ -9649,16 +9541,16 @@
       <w:outlineLvl w:val="9"/>
     </w:pPr>
   </w:style>
-  <w:style w:type="character" w:customStyle="1" w:styleId="KeinLeerraumZchn">
-    <w:name w:val="Kein Leerraum Zchn"/>
-    <w:basedOn w:val="Absatz-Standardschriftart"/>
-    <w:link w:val="KeinLeerraum"/>
+  <w:style w:type="character" w:customStyle="1" w:styleId="NoSpacingChar">
+    <w:name w:val="No Spacing Char"/>
+    <w:basedOn w:val="DefaultParagraphFont"/>
+    <w:link w:val="NoSpacing"/>
     <w:uiPriority w:val="1"/>
     <w:rsid w:val="004A4901"/>
   </w:style>
-  <w:style w:type="table" w:styleId="Tabellenraster">
+  <w:style w:type="table" w:styleId="TableGrid">
     <w:name w:val="Table Grid"/>
-    <w:basedOn w:val="NormaleTabelle"/>
+    <w:basedOn w:val="TableNormal"/>
     <w:uiPriority w:val="39"/>
     <w:rsid w:val="00F36A2C"/>
     <w:pPr>
@@ -9677,7 +9569,7 @@
   </w:style>
   <w:style w:type="character" w:styleId="Hyperlink">
     <w:name w:val="Hyperlink"/>
-    <w:basedOn w:val="Absatz-Standardschriftart"/>
+    <w:basedOn w:val="DefaultParagraphFont"/>
     <w:uiPriority w:val="99"/>
     <w:unhideWhenUsed/>
     <w:rsid w:val="00F834E6"/>
@@ -9686,9 +9578,9 @@
       <w:u w:val="single"/>
     </w:rPr>
   </w:style>
-  <w:style w:type="paragraph" w:styleId="Listenabsatz">
+  <w:style w:type="paragraph" w:styleId="ListParagraph">
     <w:name w:val="List Paragraph"/>
-    <w:basedOn w:val="Standard"/>
+    <w:basedOn w:val="Normal"/>
     <w:uiPriority w:val="34"/>
     <w:qFormat/>
     <w:rsid w:val="00DC494C"/>
@@ -9697,10 +9589,10 @@
       <w:contextualSpacing/>
     </w:pPr>
   </w:style>
-  <w:style w:type="paragraph" w:styleId="Verzeichnis1">
+  <w:style w:type="paragraph" w:styleId="TOC1">
     <w:name w:val="toc 1"/>
-    <w:basedOn w:val="Standard"/>
-    <w:next w:val="Standard"/>
+    <w:basedOn w:val="Normal"/>
+    <w:next w:val="Normal"/>
     <w:autoRedefine/>
     <w:uiPriority w:val="39"/>
     <w:unhideWhenUsed/>
@@ -9709,10 +9601,10 @@
       <w:spacing w:after="100"/>
     </w:pPr>
   </w:style>
-  <w:style w:type="paragraph" w:styleId="Verzeichnis2">
+  <w:style w:type="paragraph" w:styleId="TOC2">
     <w:name w:val="toc 2"/>
-    <w:basedOn w:val="Standard"/>
-    <w:next w:val="Standard"/>
+    <w:basedOn w:val="Normal"/>
+    <w:next w:val="Normal"/>
     <w:autoRedefine/>
     <w:uiPriority w:val="39"/>
     <w:unhideWhenUsed/>
@@ -9724,7 +9616,7 @@
   </w:style>
   <w:style w:type="table" w:customStyle="1" w:styleId="GridTable1Light-Accent11">
     <w:name w:val="Grid Table 1 Light - Accent 11"/>
-    <w:basedOn w:val="NormaleTabelle"/>
+    <w:basedOn w:val="TableNormal"/>
     <w:uiPriority w:val="46"/>
     <w:rsid w:val="00F14297"/>
     <w:pPr>
@@ -9781,7 +9673,7 @@
   </w:style>
   <w:style w:type="table" w:customStyle="1" w:styleId="GridTable3-Accent11">
     <w:name w:val="Grid Table 3 - Accent 11"/>
-    <w:basedOn w:val="NormaleTabelle"/>
+    <w:basedOn w:val="TableNormal"/>
     <w:uiPriority w:val="48"/>
     <w:rsid w:val="00F14297"/>
     <w:pPr>
@@ -9917,7 +9809,7 @@
   </w:style>
   <w:style w:type="table" w:customStyle="1" w:styleId="GridTable5Dark-Accent11">
     <w:name w:val="Grid Table 5 Dark - Accent 11"/>
-    <w:basedOn w:val="NormaleTabelle"/>
+    <w:basedOn w:val="TableNormal"/>
     <w:uiPriority w:val="50"/>
     <w:rsid w:val="00F14297"/>
     <w:pPr>
@@ -10021,10 +9913,10 @@
       </w:tcPr>
     </w:tblStylePr>
   </w:style>
-  <w:style w:type="paragraph" w:styleId="Sprechblasentext">
+  <w:style w:type="paragraph" w:styleId="BalloonText">
     <w:name w:val="Balloon Text"/>
-    <w:basedOn w:val="Standard"/>
-    <w:link w:val="SprechblasentextZchn"/>
+    <w:basedOn w:val="Normal"/>
+    <w:link w:val="BalloonTextChar"/>
     <w:uiPriority w:val="99"/>
     <w:semiHidden/>
     <w:unhideWhenUsed/>
@@ -10038,10 +9930,10 @@
       <w:szCs w:val="16"/>
     </w:rPr>
   </w:style>
-  <w:style w:type="character" w:customStyle="1" w:styleId="SprechblasentextZchn">
-    <w:name w:val="Sprechblasentext Zchn"/>
-    <w:basedOn w:val="Absatz-Standardschriftart"/>
-    <w:link w:val="Sprechblasentext"/>
+  <w:style w:type="character" w:customStyle="1" w:styleId="BalloonTextChar">
+    <w:name w:val="Balloon Text Char"/>
+    <w:basedOn w:val="DefaultParagraphFont"/>
+    <w:link w:val="BalloonText"/>
     <w:uiPriority w:val="99"/>
     <w:semiHidden/>
     <w:rsid w:val="003A2439"/>
@@ -10051,10 +9943,10 @@
       <w:szCs w:val="16"/>
     </w:rPr>
   </w:style>
-  <w:style w:type="paragraph" w:styleId="Verzeichnis3">
+  <w:style w:type="paragraph" w:styleId="TOC3">
     <w:name w:val="toc 3"/>
-    <w:basedOn w:val="Standard"/>
-    <w:next w:val="Standard"/>
+    <w:basedOn w:val="Normal"/>
+    <w:next w:val="Normal"/>
     <w:autoRedefine/>
     <w:uiPriority w:val="39"/>
     <w:unhideWhenUsed/>
@@ -10064,1249 +9956,9 @@
       <w:ind w:left="400"/>
     </w:pPr>
   </w:style>
-  <w:style w:type="character" w:styleId="BesuchterHyperlink">
+  <w:style w:type="character" w:styleId="FollowedHyperlink">
     <w:name w:val="FollowedHyperlink"/>
-    <w:basedOn w:val="Absatz-Standardschriftart"/>
-    <w:uiPriority w:val="99"/>
-    <w:semiHidden/>
-    <w:unhideWhenUsed/>
-    <w:rsid w:val="007F7F7B"/>
-    <w:rPr>
-      <w:color w:val="B26B02" w:themeColor="followedHyperlink"/>
-      <w:u w:val="single"/>
-    </w:rPr>
-  </w:style>
-</w:styles>
-</file>
-
-<file path=word/stylesWithEffects.xml><?xml version="1.0" encoding="utf-8"?>
-<w:styles xmlns:wpc="http://schemas.microsoft.com/office/word/2010/wordprocessingCanvas" xmlns:mc="http://schemas.openxmlformats.org/markup-compatibility/2006" xmlns:o="urn:schemas-microsoft-com:office:office" xmlns:r="http://schemas.openxmlformats.org/officeDocument/2006/relationships" xmlns:m="http://schemas.openxmlformats.org/officeDocument/2006/math" xmlns:v="urn:schemas-microsoft-com:vml" xmlns:wp14="http://schemas.microsoft.com/office/word/2010/wordprocessingDrawing" xmlns:wp="http://schemas.openxmlformats.org/drawingml/2006/wordprocessingDrawing" xmlns:w10="urn:schemas-microsoft-com:office:word" xmlns:w="http://schemas.openxmlformats.org/wordprocessingml/2006/main" xmlns:w14="http://schemas.microsoft.com/office/word/2010/wordml" xmlns:wpg="http://schemas.microsoft.com/office/word/2010/wordprocessingGroup" xmlns:wpi="http://schemas.microsoft.com/office/word/2010/wordprocessingInk" xmlns:wne="http://schemas.microsoft.com/office/word/2006/wordml" xmlns:wps="http://schemas.microsoft.com/office/word/2010/wordprocessingShape" mc:Ignorable="w14 wp14">
-  <w:docDefaults>
-    <w:rPrDefault>
-      <w:rPr>
-        <w:rFonts w:asciiTheme="minorHAnsi" w:eastAsiaTheme="minorEastAsia" w:hAnsiTheme="minorHAnsi" w:cstheme="minorBidi"/>
-        <w:lang w:val="de-CH" w:eastAsia="en-US" w:bidi="ar-SA"/>
-      </w:rPr>
-    </w:rPrDefault>
-    <w:pPrDefault>
-      <w:pPr>
-        <w:spacing w:after="200" w:line="276" w:lineRule="auto"/>
-        <w:jc w:val="both"/>
-      </w:pPr>
-    </w:pPrDefault>
-  </w:docDefaults>
-  <w:latentStyles w:defLockedState="0" w:defUIPriority="99" w:defSemiHidden="1" w:defUnhideWhenUsed="1" w:defQFormat="0" w:count="267">
-    <w:lsdException w:name="Normal" w:semiHidden="0" w:uiPriority="0" w:unhideWhenUsed="0" w:qFormat="1"/>
-    <w:lsdException w:name="heading 1" w:semiHidden="0" w:uiPriority="9" w:unhideWhenUsed="0" w:qFormat="1"/>
-    <w:lsdException w:name="heading 2" w:uiPriority="9" w:qFormat="1"/>
-    <w:lsdException w:name="heading 3" w:uiPriority="9" w:qFormat="1"/>
-    <w:lsdException w:name="heading 4" w:uiPriority="9" w:qFormat="1"/>
-    <w:lsdException w:name="heading 5" w:uiPriority="9" w:qFormat="1"/>
-    <w:lsdException w:name="heading 6" w:uiPriority="9" w:qFormat="1"/>
-    <w:lsdException w:name="heading 7" w:uiPriority="9" w:qFormat="1"/>
-    <w:lsdException w:name="heading 8" w:uiPriority="9" w:qFormat="1"/>
-    <w:lsdException w:name="heading 9" w:uiPriority="9" w:qFormat="1"/>
-    <w:lsdException w:name="toc 1" w:uiPriority="39"/>
-    <w:lsdException w:name="toc 2" w:uiPriority="39"/>
-    <w:lsdException w:name="toc 3" w:uiPriority="39"/>
-    <w:lsdException w:name="toc 4" w:uiPriority="39"/>
-    <w:lsdException w:name="toc 5" w:uiPriority="39"/>
-    <w:lsdException w:name="toc 6" w:uiPriority="39"/>
-    <w:lsdException w:name="toc 7" w:uiPriority="39"/>
-    <w:lsdException w:name="toc 8" w:uiPriority="39"/>
-    <w:lsdException w:name="toc 9" w:uiPriority="39"/>
-    <w:lsdException w:name="caption" w:uiPriority="35" w:qFormat="1"/>
-    <w:lsdException w:name="Title" w:semiHidden="0" w:uiPriority="10" w:unhideWhenUsed="0" w:qFormat="1"/>
-    <w:lsdException w:name="Default Paragraph Font" w:uiPriority="1"/>
-    <w:lsdException w:name="Subtitle" w:semiHidden="0" w:uiPriority="11" w:unhideWhenUsed="0" w:qFormat="1"/>
-    <w:lsdException w:name="Strong" w:semiHidden="0" w:uiPriority="22" w:unhideWhenUsed="0" w:qFormat="1"/>
-    <w:lsdException w:name="Emphasis" w:semiHidden="0" w:uiPriority="20" w:unhideWhenUsed="0" w:qFormat="1"/>
-    <w:lsdException w:name="Table Grid" w:semiHidden="0" w:uiPriority="39" w:unhideWhenUsed="0"/>
-    <w:lsdException w:name="Placeholder Text" w:unhideWhenUsed="0"/>
-    <w:lsdException w:name="No Spacing" w:semiHidden="0" w:uiPriority="1" w:unhideWhenUsed="0" w:qFormat="1"/>
-    <w:lsdException w:name="Light Shading" w:semiHidden="0" w:uiPriority="60" w:unhideWhenUsed="0"/>
-    <w:lsdException w:name="Light List" w:semiHidden="0" w:uiPriority="61" w:unhideWhenUsed="0"/>
-    <w:lsdException w:name="Light Grid" w:semiHidden="0" w:uiPriority="62" w:unhideWhenUsed="0"/>
-    <w:lsdException w:name="Medium Shading 1" w:semiHidden="0" w:uiPriority="63" w:unhideWhenUsed="0"/>
-    <w:lsdException w:name="Medium Shading 2" w:semiHidden="0" w:uiPriority="64" w:unhideWhenUsed="0"/>
-    <w:lsdException w:name="Medium List 1" w:semiHidden="0" w:uiPriority="65" w:unhideWhenUsed="0"/>
-    <w:lsdException w:name="Medium List 2" w:semiHidden="0" w:uiPriority="66" w:unhideWhenUsed="0"/>
-    <w:lsdException w:name="Medium Grid 1" w:semiHidden="0" w:uiPriority="67" w:unhideWhenUsed="0"/>
-    <w:lsdException w:name="Medium Grid 2" w:semiHidden="0" w:uiPriority="68" w:unhideWhenUsed="0"/>
-    <w:lsdException w:name="Medium Grid 3" w:semiHidden="0" w:uiPriority="69" w:unhideWhenUsed="0"/>
-    <w:lsdException w:name="Dark List" w:semiHidden="0" w:uiPriority="70" w:unhideWhenUsed="0"/>
-    <w:lsdException w:name="Colorful Shading" w:semiHidden="0" w:uiPriority="71" w:unhideWhenUsed="0"/>
-    <w:lsdException w:name="Colorful List" w:semiHidden="0" w:uiPriority="72" w:unhideWhenUsed="0"/>
-    <w:lsdException w:name="Colorful Grid" w:semiHidden="0" w:uiPriority="73" w:unhideWhenUsed="0"/>
-    <w:lsdException w:name="Light Shading Accent 1" w:semiHidden="0" w:uiPriority="60" w:unhideWhenUsed="0"/>
-    <w:lsdException w:name="Light List Accent 1" w:semiHidden="0" w:uiPriority="61" w:unhideWhenUsed="0"/>
-    <w:lsdException w:name="Light Grid Accent 1" w:semiHidden="0" w:uiPriority="62" w:unhideWhenUsed="0"/>
-    <w:lsdException w:name="Medium Shading 1 Accent 1" w:semiHidden="0" w:uiPriority="63" w:unhideWhenUsed="0"/>
-    <w:lsdException w:name="Medium Shading 2 Accent 1" w:semiHidden="0" w:uiPriority="64" w:unhideWhenUsed="0"/>
-    <w:lsdException w:name="Medium List 1 Accent 1" w:semiHidden="0" w:uiPriority="65" w:unhideWhenUsed="0"/>
-    <w:lsdException w:name="Revision" w:unhideWhenUsed="0"/>
-    <w:lsdException w:name="List Paragraph" w:semiHidden="0" w:uiPriority="34" w:unhideWhenUsed="0" w:qFormat="1"/>
-    <w:lsdException w:name="Quote" w:semiHidden="0" w:uiPriority="29" w:unhideWhenUsed="0" w:qFormat="1"/>
-    <w:lsdException w:name="Intense Quote" w:semiHidden="0" w:uiPriority="30" w:unhideWhenUsed="0" w:qFormat="1"/>
-    <w:lsdException w:name="Medium List 2 Accent 1" w:semiHidden="0" w:uiPriority="66" w:unhideWhenUsed="0"/>
-    <w:lsdException w:name="Medium Grid 1 Accent 1" w:semiHidden="0" w:uiPriority="67" w:unhideWhenUsed="0"/>
-    <w:lsdException w:name="Medium Grid 2 Accent 1" w:semiHidden="0" w:uiPriority="68" w:unhideWhenUsed="0"/>
-    <w:lsdException w:name="Medium Grid 3 Accent 1" w:semiHidden="0" w:uiPriority="69" w:unhideWhenUsed="0"/>
-    <w:lsdException w:name="Dark List Accent 1" w:semiHidden="0" w:uiPriority="70" w:unhideWhenUsed="0"/>
-    <w:lsdException w:name="Colorful Shading Accent 1" w:semiHidden="0" w:uiPriority="71" w:unhideWhenUsed="0"/>
-    <w:lsdException w:name="Colorful List Accent 1" w:semiHidden="0" w:uiPriority="72" w:unhideWhenUsed="0"/>
-    <w:lsdException w:name="Colorful Grid Accent 1" w:semiHidden="0" w:uiPriority="73" w:unhideWhenUsed="0"/>
-    <w:lsdException w:name="Light Shading Accent 2" w:semiHidden="0" w:uiPriority="60" w:unhideWhenUsed="0"/>
-    <w:lsdException w:name="Light List Accent 2" w:semiHidden="0" w:uiPriority="61" w:unhideWhenUsed="0"/>
-    <w:lsdException w:name="Light Grid Accent 2" w:semiHidden="0" w:uiPriority="62" w:unhideWhenUsed="0"/>
-    <w:lsdException w:name="Medium Shading 1 Accent 2" w:semiHidden="0" w:uiPriority="63" w:unhideWhenUsed="0"/>
-    <w:lsdException w:name="Medium Shading 2 Accent 2" w:semiHidden="0" w:uiPriority="64" w:unhideWhenUsed="0"/>
-    <w:lsdException w:name="Medium List 1 Accent 2" w:semiHidden="0" w:uiPriority="65" w:unhideWhenUsed="0"/>
-    <w:lsdException w:name="Medium List 2 Accent 2" w:semiHidden="0" w:uiPriority="66" w:unhideWhenUsed="0"/>
-    <w:lsdException w:name="Medium Grid 1 Accent 2" w:semiHidden="0" w:uiPriority="67" w:unhideWhenUsed="0"/>
-    <w:lsdException w:name="Medium Grid 2 Accent 2" w:semiHidden="0" w:uiPriority="68" w:unhideWhenUsed="0"/>
-    <w:lsdException w:name="Medium Grid 3 Accent 2" w:semiHidden="0" w:uiPriority="69" w:unhideWhenUsed="0"/>
-    <w:lsdException w:name="Dark List Accent 2" w:semiHidden="0" w:uiPriority="70" w:unhideWhenUsed="0"/>
-    <w:lsdException w:name="Colorful Shading Accent 2" w:semiHidden="0" w:uiPriority="71" w:unhideWhenUsed="0"/>
-    <w:lsdException w:name="Colorful List Accent 2" w:semiHidden="0" w:uiPriority="72" w:unhideWhenUsed="0"/>
-    <w:lsdException w:name="Colorful Grid Accent 2" w:semiHidden="0" w:uiPriority="73" w:unhideWhenUsed="0"/>
-    <w:lsdException w:name="Light Shading Accent 3" w:semiHidden="0" w:uiPriority="60" w:unhideWhenUsed="0"/>
-    <w:lsdException w:name="Light List Accent 3" w:semiHidden="0" w:uiPriority="61" w:unhideWhenUsed="0"/>
-    <w:lsdException w:name="Light Grid Accent 3" w:semiHidden="0" w:uiPriority="62" w:unhideWhenUsed="0"/>
-    <w:lsdException w:name="Medium Shading 1 Accent 3" w:semiHidden="0" w:uiPriority="63" w:unhideWhenUsed="0"/>
-    <w:lsdException w:name="Medium Shading 2 Accent 3" w:semiHidden="0" w:uiPriority="64" w:unhideWhenUsed="0"/>
-    <w:lsdException w:name="Medium List 1 Accent 3" w:semiHidden="0" w:uiPriority="65" w:unhideWhenUsed="0"/>
-    <w:lsdException w:name="Medium List 2 Accent 3" w:semiHidden="0" w:uiPriority="66" w:unhideWhenUsed="0"/>
-    <w:lsdException w:name="Medium Grid 1 Accent 3" w:semiHidden="0" w:uiPriority="67" w:unhideWhenUsed="0"/>
-    <w:lsdException w:name="Medium Grid 2 Accent 3" w:semiHidden="0" w:uiPriority="68" w:unhideWhenUsed="0"/>
-    <w:lsdException w:name="Medium Grid 3 Accent 3" w:semiHidden="0" w:uiPriority="69" w:unhideWhenUsed="0"/>
-    <w:lsdException w:name="Dark List Accent 3" w:semiHidden="0" w:uiPriority="70" w:unhideWhenUsed="0"/>
-    <w:lsdException w:name="Colorful Shading Accent 3" w:semiHidden="0" w:uiPriority="71" w:unhideWhenUsed="0"/>
-    <w:lsdException w:name="Colorful List Accent 3" w:semiHidden="0" w:uiPriority="72" w:unhideWhenUsed="0"/>
-    <w:lsdException w:name="Colorful Grid Accent 3" w:semiHidden="0" w:uiPriority="73" w:unhideWhenUsed="0"/>
-    <w:lsdException w:name="Light Shading Accent 4" w:semiHidden="0" w:uiPriority="60" w:unhideWhenUsed="0"/>
-    <w:lsdException w:name="Light List Accent 4" w:semiHidden="0" w:uiPriority="61" w:unhideWhenUsed="0"/>
-    <w:lsdException w:name="Light Grid Accent 4" w:semiHidden="0" w:uiPriority="62" w:unhideWhenUsed="0"/>
-    <w:lsdException w:name="Medium Shading 1 Accent 4" w:semiHidden="0" w:uiPriority="63" w:unhideWhenUsed="0"/>
-    <w:lsdException w:name="Medium Shading 2 Accent 4" w:semiHidden="0" w:uiPriority="64" w:unhideWhenUsed="0"/>
-    <w:lsdException w:name="Medium List 1 Accent 4" w:semiHidden="0" w:uiPriority="65" w:unhideWhenUsed="0"/>
-    <w:lsdException w:name="Medium List 2 Accent 4" w:semiHidden="0" w:uiPriority="66" w:unhideWhenUsed="0"/>
-    <w:lsdException w:name="Medium Grid 1 Accent 4" w:semiHidden="0" w:uiPriority="67" w:unhideWhenUsed="0"/>
-    <w:lsdException w:name="Medium Grid 2 Accent 4" w:semiHidden="0" w:uiPriority="68" w:unhideWhenUsed="0"/>
-    <w:lsdException w:name="Medium Grid 3 Accent 4" w:semiHidden="0" w:uiPriority="69" w:unhideWhenUsed="0"/>
-    <w:lsdException w:name="Dark List Accent 4" w:semiHidden="0" w:uiPriority="70" w:unhideWhenUsed="0"/>
-    <w:lsdException w:name="Colorful Shading Accent 4" w:semiHidden="0" w:uiPriority="71" w:unhideWhenUsed="0"/>
-    <w:lsdException w:name="Colorful List Accent 4" w:semiHidden="0" w:uiPriority="72" w:unhideWhenUsed="0"/>
-    <w:lsdException w:name="Colorful Grid Accent 4" w:semiHidden="0" w:uiPriority="73" w:unhideWhenUsed="0"/>
-    <w:lsdException w:name="Light Shading Accent 5" w:semiHidden="0" w:uiPriority="60" w:unhideWhenUsed="0"/>
-    <w:lsdException w:name="Light List Accent 5" w:semiHidden="0" w:uiPriority="61" w:unhideWhenUsed="0"/>
-    <w:lsdException w:name="Light Grid Accent 5" w:semiHidden="0" w:uiPriority="62" w:unhideWhenUsed="0"/>
-    <w:lsdException w:name="Medium Shading 1 Accent 5" w:semiHidden="0" w:uiPriority="63" w:unhideWhenUsed="0"/>
-    <w:lsdException w:name="Medium Shading 2 Accent 5" w:semiHidden="0" w:uiPriority="64" w:unhideWhenUsed="0"/>
-    <w:lsdException w:name="Medium List 1 Accent 5" w:semiHidden="0" w:uiPriority="65" w:unhideWhenUsed="0"/>
-    <w:lsdException w:name="Medium List 2 Accent 5" w:semiHidden="0" w:uiPriority="66" w:unhideWhenUsed="0"/>
-    <w:lsdException w:name="Medium Grid 1 Accent 5" w:semiHidden="0" w:uiPriority="67" w:unhideWhenUsed="0"/>
-    <w:lsdException w:name="Medium Grid 2 Accent 5" w:semiHidden="0" w:uiPriority="68" w:unhideWhenUsed="0"/>
-    <w:lsdException w:name="Medium Grid 3 Accent 5" w:semiHidden="0" w:uiPriority="69" w:unhideWhenUsed="0"/>
-    <w:lsdException w:name="Dark List Accent 5" w:semiHidden="0" w:uiPriority="70" w:unhideWhenUsed="0"/>
-    <w:lsdException w:name="Colorful Shading Accent 5" w:semiHidden="0" w:uiPriority="71" w:unhideWhenUsed="0"/>
-    <w:lsdException w:name="Colorful List Accent 5" w:semiHidden="0" w:uiPriority="72" w:unhideWhenUsed="0"/>
-    <w:lsdException w:name="Colorful Grid Accent 5" w:semiHidden="0" w:uiPriority="73" w:unhideWhenUsed="0"/>
-    <w:lsdException w:name="Light Shading Accent 6" w:semiHidden="0" w:uiPriority="60" w:unhideWhenUsed="0"/>
-    <w:lsdException w:name="Light List Accent 6" w:semiHidden="0" w:uiPriority="61" w:unhideWhenUsed="0"/>
-    <w:lsdException w:name="Light Grid Accent 6" w:semiHidden="0" w:uiPriority="62" w:unhideWhenUsed="0"/>
-    <w:lsdException w:name="Medium Shading 1 Accent 6" w:semiHidden="0" w:uiPriority="63" w:unhideWhenUsed="0"/>
-    <w:lsdException w:name="Medium Shading 2 Accent 6" w:semiHidden="0" w:uiPriority="64" w:unhideWhenUsed="0"/>
-    <w:lsdException w:name="Medium List 1 Accent 6" w:semiHidden="0" w:uiPriority="65" w:unhideWhenUsed="0"/>
-    <w:lsdException w:name="Medium List 2 Accent 6" w:semiHidden="0" w:uiPriority="66" w:unhideWhenUsed="0"/>
-    <w:lsdException w:name="Medium Grid 1 Accent 6" w:semiHidden="0" w:uiPriority="67" w:unhideWhenUsed="0"/>
-    <w:lsdException w:name="Medium Grid 2 Accent 6" w:semiHidden="0" w:uiPriority="68" w:unhideWhenUsed="0"/>
-    <w:lsdException w:name="Medium Grid 3 Accent 6" w:semiHidden="0" w:uiPriority="69" w:unhideWhenUsed="0"/>
-    <w:lsdException w:name="Dark List Accent 6" w:semiHidden="0" w:uiPriority="70" w:unhideWhenUsed="0"/>
-    <w:lsdException w:name="Colorful Shading Accent 6" w:semiHidden="0" w:uiPriority="71" w:unhideWhenUsed="0"/>
-    <w:lsdException w:name="Colorful List Accent 6" w:semiHidden="0" w:uiPriority="72" w:unhideWhenUsed="0"/>
-    <w:lsdException w:name="Colorful Grid Accent 6" w:semiHidden="0" w:uiPriority="73" w:unhideWhenUsed="0"/>
-    <w:lsdException w:name="Subtle Emphasis" w:semiHidden="0" w:uiPriority="19" w:unhideWhenUsed="0" w:qFormat="1"/>
-    <w:lsdException w:name="Intense Emphasis" w:semiHidden="0" w:uiPriority="21" w:unhideWhenUsed="0" w:qFormat="1"/>
-    <w:lsdException w:name="Subtle Reference" w:semiHidden="0" w:uiPriority="31" w:unhideWhenUsed="0" w:qFormat="1"/>
-    <w:lsdException w:name="Intense Reference" w:semiHidden="0" w:uiPriority="32" w:unhideWhenUsed="0" w:qFormat="1"/>
-    <w:lsdException w:name="Book Title" w:semiHidden="0" w:uiPriority="33" w:unhideWhenUsed="0" w:qFormat="1"/>
-    <w:lsdException w:name="Bibliography" w:uiPriority="37"/>
-    <w:lsdException w:name="TOC Heading" w:uiPriority="39" w:qFormat="1"/>
-  </w:latentStyles>
-  <w:style w:type="paragraph" w:default="1" w:styleId="Standard">
-    <w:name w:val="Normal"/>
-    <w:qFormat/>
-    <w:rsid w:val="004F02AE"/>
-  </w:style>
-  <w:style w:type="paragraph" w:styleId="berschrift1">
-    <w:name w:val="heading 1"/>
-    <w:basedOn w:val="Standard"/>
-    <w:next w:val="Standard"/>
-    <w:link w:val="berschrift1Zchn"/>
-    <w:uiPriority w:val="9"/>
-    <w:qFormat/>
-    <w:rsid w:val="004F02AE"/>
-    <w:pPr>
-      <w:spacing w:before="300" w:after="40"/>
-      <w:jc w:val="left"/>
-      <w:outlineLvl w:val="0"/>
-    </w:pPr>
-    <w:rPr>
-      <w:smallCaps/>
-      <w:spacing w:val="5"/>
-      <w:sz w:val="32"/>
-      <w:szCs w:val="32"/>
-    </w:rPr>
-  </w:style>
-  <w:style w:type="paragraph" w:styleId="berschrift2">
-    <w:name w:val="heading 2"/>
-    <w:basedOn w:val="Standard"/>
-    <w:next w:val="Standard"/>
-    <w:link w:val="berschrift2Zchn"/>
-    <w:uiPriority w:val="9"/>
-    <w:unhideWhenUsed/>
-    <w:qFormat/>
-    <w:rsid w:val="004F02AE"/>
-    <w:pPr>
-      <w:spacing w:after="0"/>
-      <w:jc w:val="left"/>
-      <w:outlineLvl w:val="1"/>
-    </w:pPr>
-    <w:rPr>
-      <w:smallCaps/>
-      <w:spacing w:val="5"/>
-      <w:sz w:val="28"/>
-      <w:szCs w:val="28"/>
-    </w:rPr>
-  </w:style>
-  <w:style w:type="paragraph" w:styleId="berschrift3">
-    <w:name w:val="heading 3"/>
-    <w:basedOn w:val="Standard"/>
-    <w:next w:val="Standard"/>
-    <w:link w:val="berschrift3Zchn"/>
-    <w:uiPriority w:val="9"/>
-    <w:unhideWhenUsed/>
-    <w:qFormat/>
-    <w:rsid w:val="004F02AE"/>
-    <w:pPr>
-      <w:spacing w:after="0"/>
-      <w:jc w:val="left"/>
-      <w:outlineLvl w:val="2"/>
-    </w:pPr>
-    <w:rPr>
-      <w:smallCaps/>
-      <w:spacing w:val="5"/>
-      <w:sz w:val="24"/>
-      <w:szCs w:val="24"/>
-    </w:rPr>
-  </w:style>
-  <w:style w:type="paragraph" w:styleId="berschrift4">
-    <w:name w:val="heading 4"/>
-    <w:basedOn w:val="Standard"/>
-    <w:next w:val="Standard"/>
-    <w:link w:val="berschrift4Zchn"/>
-    <w:uiPriority w:val="9"/>
-    <w:semiHidden/>
-    <w:unhideWhenUsed/>
-    <w:qFormat/>
-    <w:rsid w:val="004F02AE"/>
-    <w:pPr>
-      <w:spacing w:after="0"/>
-      <w:jc w:val="left"/>
-      <w:outlineLvl w:val="3"/>
-    </w:pPr>
-    <w:rPr>
-      <w:i/>
-      <w:iCs/>
-      <w:smallCaps/>
-      <w:spacing w:val="10"/>
-      <w:sz w:val="22"/>
-      <w:szCs w:val="22"/>
-    </w:rPr>
-  </w:style>
-  <w:style w:type="paragraph" w:styleId="berschrift5">
-    <w:name w:val="heading 5"/>
-    <w:basedOn w:val="Standard"/>
-    <w:next w:val="Standard"/>
-    <w:link w:val="berschrift5Zchn"/>
-    <w:uiPriority w:val="9"/>
-    <w:semiHidden/>
-    <w:unhideWhenUsed/>
-    <w:qFormat/>
-    <w:rsid w:val="004F02AE"/>
-    <w:pPr>
-      <w:spacing w:after="0"/>
-      <w:jc w:val="left"/>
-      <w:outlineLvl w:val="4"/>
-    </w:pPr>
-    <w:rPr>
-      <w:smallCaps/>
-      <w:color w:val="487B77" w:themeColor="accent6" w:themeShade="BF"/>
-      <w:spacing w:val="10"/>
-      <w:sz w:val="22"/>
-      <w:szCs w:val="22"/>
-    </w:rPr>
-  </w:style>
-  <w:style w:type="paragraph" w:styleId="berschrift6">
-    <w:name w:val="heading 6"/>
-    <w:basedOn w:val="Standard"/>
-    <w:next w:val="Standard"/>
-    <w:link w:val="berschrift6Zchn"/>
-    <w:uiPriority w:val="9"/>
-    <w:semiHidden/>
-    <w:unhideWhenUsed/>
-    <w:qFormat/>
-    <w:rsid w:val="004F02AE"/>
-    <w:pPr>
-      <w:spacing w:after="0"/>
-      <w:jc w:val="left"/>
-      <w:outlineLvl w:val="5"/>
-    </w:pPr>
-    <w:rPr>
-      <w:smallCaps/>
-      <w:color w:val="62A39F" w:themeColor="accent6"/>
-      <w:spacing w:val="5"/>
-      <w:sz w:val="22"/>
-      <w:szCs w:val="22"/>
-    </w:rPr>
-  </w:style>
-  <w:style w:type="paragraph" w:styleId="berschrift7">
-    <w:name w:val="heading 7"/>
-    <w:basedOn w:val="Standard"/>
-    <w:next w:val="Standard"/>
-    <w:link w:val="berschrift7Zchn"/>
-    <w:uiPriority w:val="9"/>
-    <w:semiHidden/>
-    <w:unhideWhenUsed/>
-    <w:qFormat/>
-    <w:rsid w:val="004F02AE"/>
-    <w:pPr>
-      <w:spacing w:after="0"/>
-      <w:jc w:val="left"/>
-      <w:outlineLvl w:val="6"/>
-    </w:pPr>
-    <w:rPr>
-      <w:b/>
-      <w:bCs/>
-      <w:smallCaps/>
-      <w:color w:val="62A39F" w:themeColor="accent6"/>
-      <w:spacing w:val="10"/>
-    </w:rPr>
-  </w:style>
-  <w:style w:type="paragraph" w:styleId="berschrift8">
-    <w:name w:val="heading 8"/>
-    <w:basedOn w:val="Standard"/>
-    <w:next w:val="Standard"/>
-    <w:link w:val="berschrift8Zchn"/>
-    <w:uiPriority w:val="9"/>
-    <w:semiHidden/>
-    <w:unhideWhenUsed/>
-    <w:qFormat/>
-    <w:rsid w:val="004F02AE"/>
-    <w:pPr>
-      <w:spacing w:after="0"/>
-      <w:jc w:val="left"/>
-      <w:outlineLvl w:val="7"/>
-    </w:pPr>
-    <w:rPr>
-      <w:b/>
-      <w:bCs/>
-      <w:i/>
-      <w:iCs/>
-      <w:smallCaps/>
-      <w:color w:val="487B77" w:themeColor="accent6" w:themeShade="BF"/>
-    </w:rPr>
-  </w:style>
-  <w:style w:type="paragraph" w:styleId="berschrift9">
-    <w:name w:val="heading 9"/>
-    <w:basedOn w:val="Standard"/>
-    <w:next w:val="Standard"/>
-    <w:link w:val="berschrift9Zchn"/>
-    <w:uiPriority w:val="9"/>
-    <w:semiHidden/>
-    <w:unhideWhenUsed/>
-    <w:qFormat/>
-    <w:rsid w:val="004F02AE"/>
-    <w:pPr>
-      <w:spacing w:after="0"/>
-      <w:jc w:val="left"/>
-      <w:outlineLvl w:val="8"/>
-    </w:pPr>
-    <w:rPr>
-      <w:b/>
-      <w:bCs/>
-      <w:i/>
-      <w:iCs/>
-      <w:smallCaps/>
-      <w:color w:val="305250" w:themeColor="accent6" w:themeShade="80"/>
-    </w:rPr>
-  </w:style>
-  <w:style w:type="character" w:default="1" w:styleId="Absatz-Standardschriftart">
-    <w:name w:val="Default Paragraph Font"/>
-    <w:uiPriority w:val="1"/>
-    <w:semiHidden/>
-    <w:unhideWhenUsed/>
-  </w:style>
-  <w:style w:type="table" w:default="1" w:styleId="NormaleTabelle">
-    <w:name w:val="Normal Table"/>
-    <w:uiPriority w:val="99"/>
-    <w:semiHidden/>
-    <w:unhideWhenUsed/>
-    <w:tblPr>
-      <w:tblInd w:w="0" w:type="dxa"/>
-      <w:tblCellMar>
-        <w:top w:w="0" w:type="dxa"/>
-        <w:left w:w="108" w:type="dxa"/>
-        <w:bottom w:w="0" w:type="dxa"/>
-        <w:right w:w="108" w:type="dxa"/>
-      </w:tblCellMar>
-    </w:tblPr>
-  </w:style>
-  <w:style w:type="numbering" w:default="1" w:styleId="KeineListe">
-    <w:name w:val="No List"/>
-    <w:uiPriority w:val="99"/>
-    <w:semiHidden/>
-    <w:unhideWhenUsed/>
-  </w:style>
-  <w:style w:type="paragraph" w:styleId="Kopfzeile">
-    <w:name w:val="header"/>
-    <w:basedOn w:val="Standard"/>
-    <w:link w:val="KopfzeileZchn"/>
-    <w:uiPriority w:val="99"/>
-    <w:unhideWhenUsed/>
-    <w:rsid w:val="004F02AE"/>
-    <w:pPr>
-      <w:tabs>
-        <w:tab w:val="center" w:pos="4536"/>
-        <w:tab w:val="right" w:pos="9072"/>
-      </w:tabs>
-      <w:spacing w:after="0" w:line="240" w:lineRule="auto"/>
-    </w:pPr>
-  </w:style>
-  <w:style w:type="character" w:customStyle="1" w:styleId="KopfzeileZchn">
-    <w:name w:val="Kopfzeile Zchn"/>
-    <w:basedOn w:val="Absatz-Standardschriftart"/>
-    <w:link w:val="Kopfzeile"/>
-    <w:uiPriority w:val="99"/>
-    <w:rsid w:val="004F02AE"/>
-  </w:style>
-  <w:style w:type="paragraph" w:styleId="Fuzeile">
-    <w:name w:val="footer"/>
-    <w:basedOn w:val="Standard"/>
-    <w:link w:val="FuzeileZchn"/>
-    <w:uiPriority w:val="99"/>
-    <w:unhideWhenUsed/>
-    <w:rsid w:val="004F02AE"/>
-    <w:pPr>
-      <w:tabs>
-        <w:tab w:val="center" w:pos="4536"/>
-        <w:tab w:val="right" w:pos="9072"/>
-      </w:tabs>
-      <w:spacing w:after="0" w:line="240" w:lineRule="auto"/>
-    </w:pPr>
-  </w:style>
-  <w:style w:type="character" w:customStyle="1" w:styleId="FuzeileZchn">
-    <w:name w:val="Fußzeile Zchn"/>
-    <w:basedOn w:val="Absatz-Standardschriftart"/>
-    <w:link w:val="Fuzeile"/>
-    <w:uiPriority w:val="99"/>
-    <w:rsid w:val="004F02AE"/>
-  </w:style>
-  <w:style w:type="character" w:customStyle="1" w:styleId="berschrift1Zchn">
-    <w:name w:val="Überschrift 1 Zchn"/>
-    <w:basedOn w:val="Absatz-Standardschriftart"/>
-    <w:link w:val="berschrift1"/>
-    <w:uiPriority w:val="9"/>
-    <w:rsid w:val="004F02AE"/>
-    <w:rPr>
-      <w:smallCaps/>
-      <w:spacing w:val="5"/>
-      <w:sz w:val="32"/>
-      <w:szCs w:val="32"/>
-    </w:rPr>
-  </w:style>
-  <w:style w:type="character" w:customStyle="1" w:styleId="berschrift2Zchn">
-    <w:name w:val="Überschrift 2 Zchn"/>
-    <w:basedOn w:val="Absatz-Standardschriftart"/>
-    <w:link w:val="berschrift2"/>
-    <w:uiPriority w:val="9"/>
-    <w:rsid w:val="004F02AE"/>
-    <w:rPr>
-      <w:smallCaps/>
-      <w:spacing w:val="5"/>
-      <w:sz w:val="28"/>
-      <w:szCs w:val="28"/>
-    </w:rPr>
-  </w:style>
-  <w:style w:type="character" w:customStyle="1" w:styleId="berschrift3Zchn">
-    <w:name w:val="Überschrift 3 Zchn"/>
-    <w:basedOn w:val="Absatz-Standardschriftart"/>
-    <w:link w:val="berschrift3"/>
-    <w:uiPriority w:val="9"/>
-    <w:rsid w:val="004F02AE"/>
-    <w:rPr>
-      <w:smallCaps/>
-      <w:spacing w:val="5"/>
-      <w:sz w:val="24"/>
-      <w:szCs w:val="24"/>
-    </w:rPr>
-  </w:style>
-  <w:style w:type="character" w:customStyle="1" w:styleId="berschrift4Zchn">
-    <w:name w:val="Überschrift 4 Zchn"/>
-    <w:basedOn w:val="Absatz-Standardschriftart"/>
-    <w:link w:val="berschrift4"/>
-    <w:uiPriority w:val="9"/>
-    <w:semiHidden/>
-    <w:rsid w:val="004F02AE"/>
-    <w:rPr>
-      <w:i/>
-      <w:iCs/>
-      <w:smallCaps/>
-      <w:spacing w:val="10"/>
-      <w:sz w:val="22"/>
-      <w:szCs w:val="22"/>
-    </w:rPr>
-  </w:style>
-  <w:style w:type="character" w:customStyle="1" w:styleId="berschrift5Zchn">
-    <w:name w:val="Überschrift 5 Zchn"/>
-    <w:basedOn w:val="Absatz-Standardschriftart"/>
-    <w:link w:val="berschrift5"/>
-    <w:uiPriority w:val="9"/>
-    <w:semiHidden/>
-    <w:rsid w:val="004F02AE"/>
-    <w:rPr>
-      <w:smallCaps/>
-      <w:color w:val="487B77" w:themeColor="accent6" w:themeShade="BF"/>
-      <w:spacing w:val="10"/>
-      <w:sz w:val="22"/>
-      <w:szCs w:val="22"/>
-    </w:rPr>
-  </w:style>
-  <w:style w:type="character" w:customStyle="1" w:styleId="berschrift6Zchn">
-    <w:name w:val="Überschrift 6 Zchn"/>
-    <w:basedOn w:val="Absatz-Standardschriftart"/>
-    <w:link w:val="berschrift6"/>
-    <w:uiPriority w:val="9"/>
-    <w:semiHidden/>
-    <w:rsid w:val="004F02AE"/>
-    <w:rPr>
-      <w:smallCaps/>
-      <w:color w:val="62A39F" w:themeColor="accent6"/>
-      <w:spacing w:val="5"/>
-      <w:sz w:val="22"/>
-      <w:szCs w:val="22"/>
-    </w:rPr>
-  </w:style>
-  <w:style w:type="character" w:customStyle="1" w:styleId="berschrift7Zchn">
-    <w:name w:val="Überschrift 7 Zchn"/>
-    <w:basedOn w:val="Absatz-Standardschriftart"/>
-    <w:link w:val="berschrift7"/>
-    <w:uiPriority w:val="9"/>
-    <w:semiHidden/>
-    <w:rsid w:val="004F02AE"/>
-    <w:rPr>
-      <w:b/>
-      <w:bCs/>
-      <w:smallCaps/>
-      <w:color w:val="62A39F" w:themeColor="accent6"/>
-      <w:spacing w:val="10"/>
-    </w:rPr>
-  </w:style>
-  <w:style w:type="character" w:customStyle="1" w:styleId="berschrift8Zchn">
-    <w:name w:val="Überschrift 8 Zchn"/>
-    <w:basedOn w:val="Absatz-Standardschriftart"/>
-    <w:link w:val="berschrift8"/>
-    <w:uiPriority w:val="9"/>
-    <w:semiHidden/>
-    <w:rsid w:val="004F02AE"/>
-    <w:rPr>
-      <w:b/>
-      <w:bCs/>
-      <w:i/>
-      <w:iCs/>
-      <w:smallCaps/>
-      <w:color w:val="487B77" w:themeColor="accent6" w:themeShade="BF"/>
-    </w:rPr>
-  </w:style>
-  <w:style w:type="character" w:customStyle="1" w:styleId="berschrift9Zchn">
-    <w:name w:val="Überschrift 9 Zchn"/>
-    <w:basedOn w:val="Absatz-Standardschriftart"/>
-    <w:link w:val="berschrift9"/>
-    <w:uiPriority w:val="9"/>
-    <w:semiHidden/>
-    <w:rsid w:val="004F02AE"/>
-    <w:rPr>
-      <w:b/>
-      <w:bCs/>
-      <w:i/>
-      <w:iCs/>
-      <w:smallCaps/>
-      <w:color w:val="305250" w:themeColor="accent6" w:themeShade="80"/>
-    </w:rPr>
-  </w:style>
-  <w:style w:type="paragraph" w:styleId="Beschriftung">
-    <w:name w:val="caption"/>
-    <w:basedOn w:val="Standard"/>
-    <w:next w:val="Standard"/>
-    <w:uiPriority w:val="35"/>
-    <w:unhideWhenUsed/>
-    <w:qFormat/>
-    <w:rsid w:val="004F02AE"/>
-    <w:rPr>
-      <w:b/>
-      <w:bCs/>
-      <w:caps/>
-      <w:sz w:val="16"/>
-      <w:szCs w:val="16"/>
-    </w:rPr>
-  </w:style>
-  <w:style w:type="paragraph" w:styleId="Titel">
-    <w:name w:val="Title"/>
-    <w:basedOn w:val="Standard"/>
-    <w:next w:val="Standard"/>
-    <w:link w:val="TitelZchn"/>
-    <w:uiPriority w:val="10"/>
-    <w:qFormat/>
-    <w:rsid w:val="004F02AE"/>
-    <w:pPr>
-      <w:pBdr>
-        <w:top w:val="single" w:sz="8" w:space="1" w:color="62A39F" w:themeColor="accent6"/>
-      </w:pBdr>
-      <w:spacing w:after="120" w:line="240" w:lineRule="auto"/>
-      <w:jc w:val="right"/>
-    </w:pPr>
-    <w:rPr>
-      <w:smallCaps/>
-      <w:color w:val="262626" w:themeColor="text1" w:themeTint="D9"/>
-      <w:sz w:val="52"/>
-      <w:szCs w:val="52"/>
-    </w:rPr>
-  </w:style>
-  <w:style w:type="character" w:customStyle="1" w:styleId="TitelZchn">
-    <w:name w:val="Titel Zchn"/>
-    <w:basedOn w:val="Absatz-Standardschriftart"/>
-    <w:link w:val="Titel"/>
-    <w:uiPriority w:val="10"/>
-    <w:rsid w:val="004F02AE"/>
-    <w:rPr>
-      <w:smallCaps/>
-      <w:color w:val="262626" w:themeColor="text1" w:themeTint="D9"/>
-      <w:sz w:val="52"/>
-      <w:szCs w:val="52"/>
-    </w:rPr>
-  </w:style>
-  <w:style w:type="paragraph" w:styleId="Untertitel">
-    <w:name w:val="Subtitle"/>
-    <w:basedOn w:val="Standard"/>
-    <w:next w:val="Standard"/>
-    <w:link w:val="UntertitelZchn"/>
-    <w:uiPriority w:val="11"/>
-    <w:qFormat/>
-    <w:rsid w:val="004F02AE"/>
-    <w:pPr>
-      <w:spacing w:after="720" w:line="240" w:lineRule="auto"/>
-      <w:jc w:val="right"/>
-    </w:pPr>
-    <w:rPr>
-      <w:rFonts w:asciiTheme="majorHAnsi" w:eastAsiaTheme="majorEastAsia" w:hAnsiTheme="majorHAnsi" w:cstheme="majorBidi"/>
-    </w:rPr>
-  </w:style>
-  <w:style w:type="character" w:customStyle="1" w:styleId="UntertitelZchn">
-    <w:name w:val="Untertitel Zchn"/>
-    <w:basedOn w:val="Absatz-Standardschriftart"/>
-    <w:link w:val="Untertitel"/>
-    <w:uiPriority w:val="11"/>
-    <w:rsid w:val="004F02AE"/>
-    <w:rPr>
-      <w:rFonts w:asciiTheme="majorHAnsi" w:eastAsiaTheme="majorEastAsia" w:hAnsiTheme="majorHAnsi" w:cstheme="majorBidi"/>
-    </w:rPr>
-  </w:style>
-  <w:style w:type="character" w:styleId="Fett">
-    <w:name w:val="Strong"/>
-    <w:uiPriority w:val="22"/>
-    <w:qFormat/>
-    <w:rsid w:val="004F02AE"/>
-    <w:rPr>
-      <w:b/>
-      <w:bCs/>
-      <w:color w:val="62A39F" w:themeColor="accent6"/>
-    </w:rPr>
-  </w:style>
-  <w:style w:type="character" w:styleId="Hervorhebung">
-    <w:name w:val="Emphasis"/>
-    <w:uiPriority w:val="20"/>
-    <w:qFormat/>
-    <w:rsid w:val="004F02AE"/>
-    <w:rPr>
-      <w:b/>
-      <w:bCs/>
-      <w:i/>
-      <w:iCs/>
-      <w:spacing w:val="10"/>
-    </w:rPr>
-  </w:style>
-  <w:style w:type="paragraph" w:styleId="KeinLeerraum">
-    <w:name w:val="No Spacing"/>
-    <w:link w:val="KeinLeerraumZchn"/>
-    <w:uiPriority w:val="1"/>
-    <w:qFormat/>
-    <w:rsid w:val="004F02AE"/>
-    <w:pPr>
-      <w:spacing w:after="0" w:line="240" w:lineRule="auto"/>
-    </w:pPr>
-  </w:style>
-  <w:style w:type="paragraph" w:styleId="Zitat">
-    <w:name w:val="Quote"/>
-    <w:basedOn w:val="Standard"/>
-    <w:next w:val="Standard"/>
-    <w:link w:val="ZitatZchn"/>
-    <w:uiPriority w:val="29"/>
-    <w:qFormat/>
-    <w:rsid w:val="004F02AE"/>
-    <w:rPr>
-      <w:i/>
-      <w:iCs/>
-    </w:rPr>
-  </w:style>
-  <w:style w:type="character" w:customStyle="1" w:styleId="ZitatZchn">
-    <w:name w:val="Zitat Zchn"/>
-    <w:basedOn w:val="Absatz-Standardschriftart"/>
-    <w:link w:val="Zitat"/>
-    <w:uiPriority w:val="29"/>
-    <w:rsid w:val="004F02AE"/>
-    <w:rPr>
-      <w:i/>
-      <w:iCs/>
-    </w:rPr>
-  </w:style>
-  <w:style w:type="paragraph" w:styleId="IntensivesZitat">
-    <w:name w:val="Intense Quote"/>
-    <w:basedOn w:val="Standard"/>
-    <w:next w:val="Standard"/>
-    <w:link w:val="IntensivesZitatZchn"/>
-    <w:uiPriority w:val="30"/>
-    <w:qFormat/>
-    <w:rsid w:val="004F02AE"/>
-    <w:pPr>
-      <w:pBdr>
-        <w:top w:val="single" w:sz="8" w:space="1" w:color="62A39F" w:themeColor="accent6"/>
-      </w:pBdr>
-      <w:spacing w:before="140" w:after="140"/>
-      <w:ind w:left="1440" w:right="1440"/>
-    </w:pPr>
-    <w:rPr>
-      <w:b/>
-      <w:bCs/>
-      <w:i/>
-      <w:iCs/>
-    </w:rPr>
-  </w:style>
-  <w:style w:type="character" w:customStyle="1" w:styleId="IntensivesZitatZchn">
-    <w:name w:val="Intensives Zitat Zchn"/>
-    <w:basedOn w:val="Absatz-Standardschriftart"/>
-    <w:link w:val="IntensivesZitat"/>
-    <w:uiPriority w:val="30"/>
-    <w:rsid w:val="004F02AE"/>
-    <w:rPr>
-      <w:b/>
-      <w:bCs/>
-      <w:i/>
-      <w:iCs/>
-    </w:rPr>
-  </w:style>
-  <w:style w:type="character" w:styleId="SchwacheHervorhebung">
-    <w:name w:val="Subtle Emphasis"/>
-    <w:uiPriority w:val="19"/>
-    <w:qFormat/>
-    <w:rsid w:val="004F02AE"/>
-    <w:rPr>
-      <w:i/>
-      <w:iCs/>
-    </w:rPr>
-  </w:style>
-  <w:style w:type="character" w:styleId="IntensiveHervorhebung">
-    <w:name w:val="Intense Emphasis"/>
-    <w:uiPriority w:val="21"/>
-    <w:qFormat/>
-    <w:rsid w:val="004F02AE"/>
-    <w:rPr>
-      <w:b/>
-      <w:bCs/>
-      <w:i/>
-      <w:iCs/>
-      <w:color w:val="62A39F" w:themeColor="accent6"/>
-      <w:spacing w:val="10"/>
-    </w:rPr>
-  </w:style>
-  <w:style w:type="character" w:styleId="SchwacherVerweis">
-    <w:name w:val="Subtle Reference"/>
-    <w:uiPriority w:val="31"/>
-    <w:qFormat/>
-    <w:rsid w:val="004F02AE"/>
-    <w:rPr>
-      <w:b/>
-      <w:bCs/>
-    </w:rPr>
-  </w:style>
-  <w:style w:type="character" w:styleId="IntensiverVerweis">
-    <w:name w:val="Intense Reference"/>
-    <w:uiPriority w:val="32"/>
-    <w:qFormat/>
-    <w:rsid w:val="004F02AE"/>
-    <w:rPr>
-      <w:b/>
-      <w:bCs/>
-      <w:smallCaps/>
-      <w:spacing w:val="5"/>
-      <w:sz w:val="22"/>
-      <w:szCs w:val="22"/>
-      <w:u w:val="single"/>
-    </w:rPr>
-  </w:style>
-  <w:style w:type="character" w:styleId="Buchtitel">
-    <w:name w:val="Book Title"/>
-    <w:uiPriority w:val="33"/>
-    <w:qFormat/>
-    <w:rsid w:val="004F02AE"/>
-    <w:rPr>
-      <w:rFonts w:asciiTheme="majorHAnsi" w:eastAsiaTheme="majorEastAsia" w:hAnsiTheme="majorHAnsi" w:cstheme="majorBidi"/>
-      <w:i/>
-      <w:iCs/>
-      <w:sz w:val="20"/>
-      <w:szCs w:val="20"/>
-    </w:rPr>
-  </w:style>
-  <w:style w:type="paragraph" w:styleId="Inhaltsverzeichnisberschrift">
-    <w:name w:val="TOC Heading"/>
-    <w:basedOn w:val="berschrift1"/>
-    <w:next w:val="Standard"/>
-    <w:uiPriority w:val="39"/>
-    <w:unhideWhenUsed/>
-    <w:qFormat/>
-    <w:rsid w:val="004F02AE"/>
-    <w:pPr>
-      <w:outlineLvl w:val="9"/>
-    </w:pPr>
-  </w:style>
-  <w:style w:type="character" w:customStyle="1" w:styleId="KeinLeerraumZchn">
-    <w:name w:val="Kein Leerraum Zchn"/>
-    <w:basedOn w:val="Absatz-Standardschriftart"/>
-    <w:link w:val="KeinLeerraum"/>
-    <w:uiPriority w:val="1"/>
-    <w:rsid w:val="004A4901"/>
-  </w:style>
-  <w:style w:type="table" w:styleId="Tabellenraster">
-    <w:name w:val="Table Grid"/>
-    <w:basedOn w:val="NormaleTabelle"/>
-    <w:uiPriority w:val="39"/>
-    <w:rsid w:val="00F36A2C"/>
-    <w:pPr>
-      <w:spacing w:after="0" w:line="240" w:lineRule="auto"/>
-    </w:pPr>
-    <w:tblPr>
-      <w:tblBorders>
-        <w:top w:val="single" w:sz="4" w:space="0" w:color="auto"/>
-        <w:left w:val="single" w:sz="4" w:space="0" w:color="auto"/>
-        <w:bottom w:val="single" w:sz="4" w:space="0" w:color="auto"/>
-        <w:right w:val="single" w:sz="4" w:space="0" w:color="auto"/>
-        <w:insideH w:val="single" w:sz="4" w:space="0" w:color="auto"/>
-        <w:insideV w:val="single" w:sz="4" w:space="0" w:color="auto"/>
-      </w:tblBorders>
-    </w:tblPr>
-  </w:style>
-  <w:style w:type="character" w:styleId="Hyperlink">
-    <w:name w:val="Hyperlink"/>
-    <w:basedOn w:val="Absatz-Standardschriftart"/>
-    <w:uiPriority w:val="99"/>
-    <w:unhideWhenUsed/>
-    <w:rsid w:val="00F834E6"/>
-    <w:rPr>
-      <w:color w:val="6EAC1C" w:themeColor="hyperlink"/>
-      <w:u w:val="single"/>
-    </w:rPr>
-  </w:style>
-  <w:style w:type="paragraph" w:styleId="Listenabsatz">
-    <w:name w:val="List Paragraph"/>
-    <w:basedOn w:val="Standard"/>
-    <w:uiPriority w:val="34"/>
-    <w:qFormat/>
-    <w:rsid w:val="00DC494C"/>
-    <w:pPr>
-      <w:ind w:left="720"/>
-      <w:contextualSpacing/>
-    </w:pPr>
-  </w:style>
-  <w:style w:type="paragraph" w:styleId="Verzeichnis1">
-    <w:name w:val="toc 1"/>
-    <w:basedOn w:val="Standard"/>
-    <w:next w:val="Standard"/>
-    <w:autoRedefine/>
-    <w:uiPriority w:val="39"/>
-    <w:unhideWhenUsed/>
-    <w:rsid w:val="00C41E6C"/>
-    <w:pPr>
-      <w:spacing w:after="100"/>
-    </w:pPr>
-  </w:style>
-  <w:style w:type="paragraph" w:styleId="Verzeichnis2">
-    <w:name w:val="toc 2"/>
-    <w:basedOn w:val="Standard"/>
-    <w:next w:val="Standard"/>
-    <w:autoRedefine/>
-    <w:uiPriority w:val="39"/>
-    <w:unhideWhenUsed/>
-    <w:rsid w:val="00C41E6C"/>
-    <w:pPr>
-      <w:spacing w:after="100"/>
-      <w:ind w:left="200"/>
-    </w:pPr>
-  </w:style>
-  <w:style w:type="table" w:customStyle="1" w:styleId="GridTable1Light-Accent11">
-    <w:name w:val="Grid Table 1 Light - Accent 11"/>
-    <w:basedOn w:val="NormaleTabelle"/>
-    <w:uiPriority w:val="46"/>
-    <w:rsid w:val="00F14297"/>
-    <w:pPr>
-      <w:spacing w:after="0" w:line="240" w:lineRule="auto"/>
-    </w:pPr>
-    <w:tblPr>
-      <w:tblStyleRowBandSize w:val="1"/>
-      <w:tblStyleColBandSize w:val="1"/>
-      <w:tblBorders>
-        <w:top w:val="single" w:sz="4" w:space="0" w:color="A4DDF4" w:themeColor="accent1" w:themeTint="66"/>
-        <w:left w:val="single" w:sz="4" w:space="0" w:color="A4DDF4" w:themeColor="accent1" w:themeTint="66"/>
-        <w:bottom w:val="single" w:sz="4" w:space="0" w:color="A4DDF4" w:themeColor="accent1" w:themeTint="66"/>
-        <w:right w:val="single" w:sz="4" w:space="0" w:color="A4DDF4" w:themeColor="accent1" w:themeTint="66"/>
-        <w:insideH w:val="single" w:sz="4" w:space="0" w:color="A4DDF4" w:themeColor="accent1" w:themeTint="66"/>
-        <w:insideV w:val="single" w:sz="4" w:space="0" w:color="A4DDF4" w:themeColor="accent1" w:themeTint="66"/>
-      </w:tblBorders>
-    </w:tblPr>
-    <w:tblStylePr w:type="firstRow">
-      <w:rPr>
-        <w:b/>
-        <w:bCs/>
-      </w:rPr>
-      <w:tblPr/>
-      <w:tcPr>
-        <w:tcBorders>
-          <w:bottom w:val="single" w:sz="12" w:space="0" w:color="76CDEE" w:themeColor="accent1" w:themeTint="99"/>
-        </w:tcBorders>
-      </w:tcPr>
-    </w:tblStylePr>
-    <w:tblStylePr w:type="lastRow">
-      <w:rPr>
-        <w:b/>
-        <w:bCs/>
-      </w:rPr>
-      <w:tblPr/>
-      <w:tcPr>
-        <w:tcBorders>
-          <w:top w:val="double" w:sz="2" w:space="0" w:color="76CDEE" w:themeColor="accent1" w:themeTint="99"/>
-        </w:tcBorders>
-      </w:tcPr>
-    </w:tblStylePr>
-    <w:tblStylePr w:type="firstCol">
-      <w:rPr>
-        <w:b/>
-        <w:bCs/>
-      </w:rPr>
-    </w:tblStylePr>
-    <w:tblStylePr w:type="lastCol">
-      <w:rPr>
-        <w:b/>
-        <w:bCs/>
-      </w:rPr>
-    </w:tblStylePr>
-  </w:style>
-  <w:style w:type="table" w:customStyle="1" w:styleId="GridTable3-Accent11">
-    <w:name w:val="Grid Table 3 - Accent 11"/>
-    <w:basedOn w:val="NormaleTabelle"/>
-    <w:uiPriority w:val="48"/>
-    <w:rsid w:val="00F14297"/>
-    <w:pPr>
-      <w:spacing w:after="0" w:line="240" w:lineRule="auto"/>
-    </w:pPr>
-    <w:tblPr>
-      <w:tblStyleRowBandSize w:val="1"/>
-      <w:tblStyleColBandSize w:val="1"/>
-      <w:tblBorders>
-        <w:top w:val="single" w:sz="4" w:space="0" w:color="76CDEE" w:themeColor="accent1" w:themeTint="99"/>
-        <w:left w:val="single" w:sz="4" w:space="0" w:color="76CDEE" w:themeColor="accent1" w:themeTint="99"/>
-        <w:bottom w:val="single" w:sz="4" w:space="0" w:color="76CDEE" w:themeColor="accent1" w:themeTint="99"/>
-        <w:right w:val="single" w:sz="4" w:space="0" w:color="76CDEE" w:themeColor="accent1" w:themeTint="99"/>
-        <w:insideH w:val="single" w:sz="4" w:space="0" w:color="76CDEE" w:themeColor="accent1" w:themeTint="99"/>
-        <w:insideV w:val="single" w:sz="4" w:space="0" w:color="76CDEE" w:themeColor="accent1" w:themeTint="99"/>
-      </w:tblBorders>
-    </w:tblPr>
-    <w:tblStylePr w:type="firstRow">
-      <w:rPr>
-        <w:b/>
-        <w:bCs/>
-      </w:rPr>
-      <w:tblPr/>
-      <w:tcPr>
-        <w:tcBorders>
-          <w:top w:val="nil"/>
-          <w:left w:val="nil"/>
-          <w:right w:val="nil"/>
-          <w:insideH w:val="nil"/>
-          <w:insideV w:val="nil"/>
-        </w:tcBorders>
-        <w:shd w:val="clear" w:color="auto" w:fill="FFFFFF" w:themeFill="background1"/>
-      </w:tcPr>
-    </w:tblStylePr>
-    <w:tblStylePr w:type="lastRow">
-      <w:rPr>
-        <w:b/>
-        <w:bCs/>
-      </w:rPr>
-      <w:tblPr/>
-      <w:tcPr>
-        <w:tcBorders>
-          <w:left w:val="nil"/>
-          <w:bottom w:val="nil"/>
-          <w:right w:val="nil"/>
-          <w:insideH w:val="nil"/>
-          <w:insideV w:val="nil"/>
-        </w:tcBorders>
-        <w:shd w:val="clear" w:color="auto" w:fill="FFFFFF" w:themeFill="background1"/>
-      </w:tcPr>
-    </w:tblStylePr>
-    <w:tblStylePr w:type="firstCol">
-      <w:pPr>
-        <w:jc w:val="right"/>
-      </w:pPr>
-      <w:rPr>
-        <w:i/>
-        <w:iCs/>
-      </w:rPr>
-      <w:tblPr/>
-      <w:tcPr>
-        <w:tcBorders>
-          <w:top w:val="nil"/>
-          <w:left w:val="nil"/>
-          <w:bottom w:val="nil"/>
-          <w:insideH w:val="nil"/>
-          <w:insideV w:val="nil"/>
-        </w:tcBorders>
-        <w:shd w:val="clear" w:color="auto" w:fill="FFFFFF" w:themeFill="background1"/>
-      </w:tcPr>
-    </w:tblStylePr>
-    <w:tblStylePr w:type="lastCol">
-      <w:rPr>
-        <w:i/>
-        <w:iCs/>
-      </w:rPr>
-      <w:tblPr/>
-      <w:tcPr>
-        <w:tcBorders>
-          <w:top w:val="nil"/>
-          <w:bottom w:val="nil"/>
-          <w:right w:val="nil"/>
-          <w:insideH w:val="nil"/>
-          <w:insideV w:val="nil"/>
-        </w:tcBorders>
-        <w:shd w:val="clear" w:color="auto" w:fill="FFFFFF" w:themeFill="background1"/>
-      </w:tcPr>
-    </w:tblStylePr>
-    <w:tblStylePr w:type="band1Vert">
-      <w:tblPr/>
-      <w:tcPr>
-        <w:shd w:val="clear" w:color="auto" w:fill="D1EEF9" w:themeFill="accent1" w:themeFillTint="33"/>
-      </w:tcPr>
-    </w:tblStylePr>
-    <w:tblStylePr w:type="band1Horz">
-      <w:tblPr/>
-      <w:tcPr>
-        <w:shd w:val="clear" w:color="auto" w:fill="D1EEF9" w:themeFill="accent1" w:themeFillTint="33"/>
-      </w:tcPr>
-    </w:tblStylePr>
-    <w:tblStylePr w:type="neCell">
-      <w:tblPr/>
-      <w:tcPr>
-        <w:tcBorders>
-          <w:bottom w:val="single" w:sz="4" w:space="0" w:color="76CDEE" w:themeColor="accent1" w:themeTint="99"/>
-        </w:tcBorders>
-      </w:tcPr>
-    </w:tblStylePr>
-    <w:tblStylePr w:type="nwCell">
-      <w:tblPr/>
-      <w:tcPr>
-        <w:tcBorders>
-          <w:bottom w:val="single" w:sz="4" w:space="0" w:color="76CDEE" w:themeColor="accent1" w:themeTint="99"/>
-        </w:tcBorders>
-      </w:tcPr>
-    </w:tblStylePr>
-    <w:tblStylePr w:type="seCell">
-      <w:tblPr/>
-      <w:tcPr>
-        <w:tcBorders>
-          <w:top w:val="single" w:sz="4" w:space="0" w:color="76CDEE" w:themeColor="accent1" w:themeTint="99"/>
-        </w:tcBorders>
-      </w:tcPr>
-    </w:tblStylePr>
-    <w:tblStylePr w:type="swCell">
-      <w:tblPr/>
-      <w:tcPr>
-        <w:tcBorders>
-          <w:top w:val="single" w:sz="4" w:space="0" w:color="76CDEE" w:themeColor="accent1" w:themeTint="99"/>
-        </w:tcBorders>
-      </w:tcPr>
-    </w:tblStylePr>
-  </w:style>
-  <w:style w:type="table" w:customStyle="1" w:styleId="GridTable5Dark-Accent11">
-    <w:name w:val="Grid Table 5 Dark - Accent 11"/>
-    <w:basedOn w:val="NormaleTabelle"/>
-    <w:uiPriority w:val="50"/>
-    <w:rsid w:val="00F14297"/>
-    <w:pPr>
-      <w:spacing w:after="0" w:line="240" w:lineRule="auto"/>
-    </w:pPr>
-    <w:tblPr>
-      <w:tblStyleRowBandSize w:val="1"/>
-      <w:tblStyleColBandSize w:val="1"/>
-      <w:tblBorders>
-        <w:top w:val="single" w:sz="4" w:space="0" w:color="FFFFFF" w:themeColor="background1"/>
-        <w:left w:val="single" w:sz="4" w:space="0" w:color="FFFFFF" w:themeColor="background1"/>
-        <w:bottom w:val="single" w:sz="4" w:space="0" w:color="FFFFFF" w:themeColor="background1"/>
-        <w:right w:val="single" w:sz="4" w:space="0" w:color="FFFFFF" w:themeColor="background1"/>
-        <w:insideH w:val="single" w:sz="4" w:space="0" w:color="FFFFFF" w:themeColor="background1"/>
-        <w:insideV w:val="single" w:sz="4" w:space="0" w:color="FFFFFF" w:themeColor="background1"/>
-      </w:tblBorders>
-    </w:tblPr>
-    <w:tcPr>
-      <w:shd w:val="clear" w:color="auto" w:fill="D1EEF9" w:themeFill="accent1" w:themeFillTint="33"/>
-    </w:tcPr>
-    <w:tblStylePr w:type="firstRow">
-      <w:rPr>
-        <w:b/>
-        <w:bCs/>
-        <w:color w:val="FFFFFF" w:themeColor="background1"/>
-      </w:rPr>
-      <w:tblPr/>
-      <w:tcPr>
-        <w:tcBorders>
-          <w:top w:val="single" w:sz="4" w:space="0" w:color="FFFFFF" w:themeColor="background1"/>
-          <w:left w:val="single" w:sz="4" w:space="0" w:color="FFFFFF" w:themeColor="background1"/>
-          <w:right w:val="single" w:sz="4" w:space="0" w:color="FFFFFF" w:themeColor="background1"/>
-          <w:insideH w:val="nil"/>
-          <w:insideV w:val="nil"/>
-        </w:tcBorders>
-        <w:shd w:val="clear" w:color="auto" w:fill="1CADE4" w:themeFill="accent1"/>
-      </w:tcPr>
-    </w:tblStylePr>
-    <w:tblStylePr w:type="lastRow">
-      <w:rPr>
-        <w:b/>
-        <w:bCs/>
-        <w:color w:val="FFFFFF" w:themeColor="background1"/>
-      </w:rPr>
-      <w:tblPr/>
-      <w:tcPr>
-        <w:tcBorders>
-          <w:left w:val="single" w:sz="4" w:space="0" w:color="FFFFFF" w:themeColor="background1"/>
-          <w:bottom w:val="single" w:sz="4" w:space="0" w:color="FFFFFF" w:themeColor="background1"/>
-          <w:right w:val="single" w:sz="4" w:space="0" w:color="FFFFFF" w:themeColor="background1"/>
-          <w:insideH w:val="nil"/>
-          <w:insideV w:val="nil"/>
-        </w:tcBorders>
-        <w:shd w:val="clear" w:color="auto" w:fill="1CADE4" w:themeFill="accent1"/>
-      </w:tcPr>
-    </w:tblStylePr>
-    <w:tblStylePr w:type="firstCol">
-      <w:rPr>
-        <w:b/>
-        <w:bCs/>
-        <w:color w:val="FFFFFF" w:themeColor="background1"/>
-      </w:rPr>
-      <w:tblPr/>
-      <w:tcPr>
-        <w:tcBorders>
-          <w:top w:val="single" w:sz="4" w:space="0" w:color="FFFFFF" w:themeColor="background1"/>
-          <w:left w:val="single" w:sz="4" w:space="0" w:color="FFFFFF" w:themeColor="background1"/>
-          <w:bottom w:val="single" w:sz="4" w:space="0" w:color="FFFFFF" w:themeColor="background1"/>
-          <w:insideV w:val="nil"/>
-        </w:tcBorders>
-        <w:shd w:val="clear" w:color="auto" w:fill="1CADE4" w:themeFill="accent1"/>
-      </w:tcPr>
-    </w:tblStylePr>
-    <w:tblStylePr w:type="lastCol">
-      <w:rPr>
-        <w:b/>
-        <w:bCs/>
-        <w:color w:val="FFFFFF" w:themeColor="background1"/>
-      </w:rPr>
-      <w:tblPr/>
-      <w:tcPr>
-        <w:tcBorders>
-          <w:top w:val="single" w:sz="4" w:space="0" w:color="FFFFFF" w:themeColor="background1"/>
-          <w:bottom w:val="single" w:sz="4" w:space="0" w:color="FFFFFF" w:themeColor="background1"/>
-          <w:right w:val="single" w:sz="4" w:space="0" w:color="FFFFFF" w:themeColor="background1"/>
-          <w:insideV w:val="nil"/>
-        </w:tcBorders>
-        <w:shd w:val="clear" w:color="auto" w:fill="1CADE4" w:themeFill="accent1"/>
-      </w:tcPr>
-    </w:tblStylePr>
-    <w:tblStylePr w:type="band1Vert">
-      <w:tblPr/>
-      <w:tcPr>
-        <w:shd w:val="clear" w:color="auto" w:fill="A4DDF4" w:themeFill="accent1" w:themeFillTint="66"/>
-      </w:tcPr>
-    </w:tblStylePr>
-    <w:tblStylePr w:type="band1Horz">
-      <w:tblPr/>
-      <w:tcPr>
-        <w:shd w:val="clear" w:color="auto" w:fill="A4DDF4" w:themeFill="accent1" w:themeFillTint="66"/>
-      </w:tcPr>
-    </w:tblStylePr>
-  </w:style>
-  <w:style w:type="paragraph" w:styleId="Sprechblasentext">
-    <w:name w:val="Balloon Text"/>
-    <w:basedOn w:val="Standard"/>
-    <w:link w:val="SprechblasentextZchn"/>
-    <w:uiPriority w:val="99"/>
-    <w:semiHidden/>
-    <w:unhideWhenUsed/>
-    <w:rsid w:val="003A2439"/>
-    <w:pPr>
-      <w:spacing w:after="0" w:line="240" w:lineRule="auto"/>
-    </w:pPr>
-    <w:rPr>
-      <w:rFonts w:ascii="Tahoma" w:hAnsi="Tahoma" w:cs="Tahoma"/>
-      <w:sz w:val="16"/>
-      <w:szCs w:val="16"/>
-    </w:rPr>
-  </w:style>
-  <w:style w:type="character" w:customStyle="1" w:styleId="SprechblasentextZchn">
-    <w:name w:val="Sprechblasentext Zchn"/>
-    <w:basedOn w:val="Absatz-Standardschriftart"/>
-    <w:link w:val="Sprechblasentext"/>
-    <w:uiPriority w:val="99"/>
-    <w:semiHidden/>
-    <w:rsid w:val="003A2439"/>
-    <w:rPr>
-      <w:rFonts w:ascii="Tahoma" w:hAnsi="Tahoma" w:cs="Tahoma"/>
-      <w:sz w:val="16"/>
-      <w:szCs w:val="16"/>
-    </w:rPr>
-  </w:style>
-  <w:style w:type="paragraph" w:styleId="Verzeichnis3">
-    <w:name w:val="toc 3"/>
-    <w:basedOn w:val="Standard"/>
-    <w:next w:val="Standard"/>
-    <w:autoRedefine/>
-    <w:uiPriority w:val="39"/>
-    <w:unhideWhenUsed/>
-    <w:rsid w:val="00AB139C"/>
-    <w:pPr>
-      <w:spacing w:after="100"/>
-      <w:ind w:left="400"/>
-    </w:pPr>
-  </w:style>
-  <w:style w:type="character" w:styleId="BesuchterHyperlink">
-    <w:name w:val="FollowedHyperlink"/>
-    <w:basedOn w:val="Absatz-Standardschriftart"/>
+    <w:basedOn w:val="DefaultParagraphFont"/>
     <w:uiPriority w:val="99"/>
     <w:semiHidden/>
     <w:unhideWhenUsed/>
@@ -11574,7 +10226,7 @@
   <a:extraClrSchemeLst/>
   <a:extLst>
     <a:ext uri="{05A4C25C-085E-4340-85A3-A5531E510DB2}">
-      <thm15:themeFamily xmlns="" xmlns:thm15="http://schemas.microsoft.com/office/thememl/2012/main" name="Office Theme" id="{62F939B6-93AF-4DB8-9C6B-D6C7DFDC589F}" vid="{4A3C46E8-61CC-4603-A589-7422A47A8E4A}"/>
+      <thm15:themeFamily xmlns:thm15="http://schemas.microsoft.com/office/thememl/2012/main" name="Office Theme" id="{62F939B6-93AF-4DB8-9C6B-D6C7DFDC589F}" vid="{4A3C46E8-61CC-4603-A589-7422A47A8E4A}"/>
     </a:ext>
   </a:extLst>
 </a:theme>
@@ -11604,7 +10256,7 @@
 </file>
 
 <file path=customXml/itemProps2.xml><?xml version="1.0" encoding="utf-8"?>
-<ds:datastoreItem xmlns:ds="http://schemas.openxmlformats.org/officeDocument/2006/customXml" ds:itemID="{DCB66403-5F5E-4222-8B55-B1BD9C481257}">
+<ds:datastoreItem xmlns:ds="http://schemas.openxmlformats.org/officeDocument/2006/customXml" ds:itemID="{2168720C-6BF4-4042-8E1A-B87558CDD541}">
   <ds:schemaRefs>
     <ds:schemaRef ds:uri="http://schemas.openxmlformats.org/officeDocument/2006/bibliography"/>
   </ds:schemaRefs>

</xml_diff>

<commit_message>
Minor bugfixes and improvements
</commit_message>
<xml_diff>
--- a/doc/User Manual.docx
+++ b/doc/User Manual.docx
@@ -18,7 +18,7 @@
       <w:sdtContent>
         <w:p>
           <w:pPr>
-            <w:pStyle w:val="NoSpacing"/>
+            <w:pStyle w:val="KeinLeerraum"/>
           </w:pPr>
           <w:r>
             <w:rPr>
@@ -158,7 +158,7 @@
                                   <w:sdtContent>
                                     <w:p>
                                       <w:pPr>
-                                        <w:pStyle w:val="NoSpacing"/>
+                                        <w:pStyle w:val="KeinLeerraum"/>
                                         <w:jc w:val="right"/>
                                         <w:rPr>
                                           <w:color w:val="FFFFFF" w:themeColor="background1"/>
@@ -3472,7 +3472,7 @@
                             <w:sdtContent>
                               <w:p>
                                 <w:pPr>
-                                  <w:pStyle w:val="NoSpacing"/>
+                                  <w:pStyle w:val="KeinLeerraum"/>
                                   <w:jc w:val="right"/>
                                   <w:rPr>
                                     <w:color w:val="FFFFFF" w:themeColor="background1"/>
@@ -3675,7 +3675,7 @@
                             <w:txbxContent>
                               <w:p>
                                 <w:pPr>
-                                  <w:pStyle w:val="NoSpacing"/>
+                                  <w:pStyle w:val="KeinLeerraum"/>
                                   <w:rPr>
                                     <w:color w:val="1CADE4" w:themeColor="accent1"/>
                                     <w:sz w:val="26"/>
@@ -3710,7 +3710,7 @@
                               </w:p>
                               <w:p>
                                 <w:pPr>
-                                  <w:pStyle w:val="NoSpacing"/>
+                                  <w:pStyle w:val="KeinLeerraum"/>
                                   <w:rPr>
                                     <w:color w:val="595959" w:themeColor="text1" w:themeTint="A6"/>
                                   </w:rPr>
@@ -3777,7 +3777,7 @@
                       <w:txbxContent>
                         <w:p>
                           <w:pPr>
-                            <w:pStyle w:val="NoSpacing"/>
+                            <w:pStyle w:val="KeinLeerraum"/>
                             <w:rPr>
                               <w:color w:val="1CADE4" w:themeColor="accent1"/>
                               <w:sz w:val="26"/>
@@ -3812,7 +3812,7 @@
                         </w:p>
                         <w:p>
                           <w:pPr>
-                            <w:pStyle w:val="NoSpacing"/>
+                            <w:pStyle w:val="KeinLeerraum"/>
                             <w:rPr>
                               <w:color w:val="595959" w:themeColor="text1" w:themeTint="A6"/>
                             </w:rPr>
@@ -3931,7 +3931,7 @@
                             <w:txbxContent>
                               <w:p>
                                 <w:pPr>
-                                  <w:pStyle w:val="NoSpacing"/>
+                                  <w:pStyle w:val="KeinLeerraum"/>
                                   <w:spacing w:before="120"/>
                                   <w:rPr>
                                     <w:rFonts w:asciiTheme="majorHAnsi" w:eastAsiaTheme="majorEastAsia" w:hAnsiTheme="majorHAnsi" w:cstheme="majorBidi"/>
@@ -4047,7 +4047,7 @@
                       <w:txbxContent>
                         <w:p>
                           <w:pPr>
-                            <w:pStyle w:val="NoSpacing"/>
+                            <w:pStyle w:val="KeinLeerraum"/>
                             <w:spacing w:before="120"/>
                             <w:rPr>
                               <w:rFonts w:asciiTheme="majorHAnsi" w:eastAsiaTheme="majorEastAsia" w:hAnsiTheme="majorHAnsi" w:cstheme="majorBidi"/>
@@ -4157,7 +4157,7 @@
     </w:sdt>
     <w:p>
       <w:pPr>
-        <w:pStyle w:val="Heading1"/>
+        <w:pStyle w:val="berschrift1"/>
       </w:pPr>
       <w:bookmarkStart w:id="0" w:name="_Toc414911946"/>
       <w:r>
@@ -4283,7 +4283,7 @@
       <w:sdtContent>
         <w:p>
           <w:pPr>
-            <w:pStyle w:val="Heading1"/>
+            <w:pStyle w:val="berschrift1"/>
           </w:pPr>
           <w:r>
             <w:t>Inhaltsverzeichnis</w:t>
@@ -4292,7 +4292,7 @@
         </w:p>
         <w:p>
           <w:pPr>
-            <w:pStyle w:val="TOC1"/>
+            <w:pStyle w:val="Verzeichnis1"/>
             <w:tabs>
               <w:tab w:val="right" w:leader="dot" w:pos="9062"/>
             </w:tabs>
@@ -4372,7 +4372,7 @@
         </w:p>
         <w:p>
           <w:pPr>
-            <w:pStyle w:val="TOC1"/>
+            <w:pStyle w:val="Verzeichnis1"/>
             <w:tabs>
               <w:tab w:val="right" w:leader="dot" w:pos="9062"/>
             </w:tabs>
@@ -4443,7 +4443,7 @@
         </w:p>
         <w:p>
           <w:pPr>
-            <w:pStyle w:val="TOC1"/>
+            <w:pStyle w:val="Verzeichnis1"/>
             <w:tabs>
               <w:tab w:val="right" w:leader="dot" w:pos="9062"/>
             </w:tabs>
@@ -4514,7 +4514,7 @@
         </w:p>
         <w:p>
           <w:pPr>
-            <w:pStyle w:val="TOC2"/>
+            <w:pStyle w:val="Verzeichnis2"/>
             <w:tabs>
               <w:tab w:val="right" w:leader="dot" w:pos="9062"/>
             </w:tabs>
@@ -4585,7 +4585,7 @@
         </w:p>
         <w:p>
           <w:pPr>
-            <w:pStyle w:val="TOC2"/>
+            <w:pStyle w:val="Verzeichnis2"/>
             <w:tabs>
               <w:tab w:val="right" w:leader="dot" w:pos="9062"/>
             </w:tabs>
@@ -4656,7 +4656,7 @@
         </w:p>
         <w:p>
           <w:pPr>
-            <w:pStyle w:val="TOC2"/>
+            <w:pStyle w:val="Verzeichnis2"/>
             <w:tabs>
               <w:tab w:val="right" w:leader="dot" w:pos="9062"/>
             </w:tabs>
@@ -4727,7 +4727,7 @@
         </w:p>
         <w:p>
           <w:pPr>
-            <w:pStyle w:val="TOC2"/>
+            <w:pStyle w:val="Verzeichnis2"/>
             <w:tabs>
               <w:tab w:val="right" w:leader="dot" w:pos="9062"/>
             </w:tabs>
@@ -4798,7 +4798,7 @@
         </w:p>
         <w:p>
           <w:pPr>
-            <w:pStyle w:val="TOC1"/>
+            <w:pStyle w:val="Verzeichnis1"/>
             <w:tabs>
               <w:tab w:val="right" w:leader="dot" w:pos="9062"/>
             </w:tabs>
@@ -4869,7 +4869,7 @@
         </w:p>
         <w:p>
           <w:pPr>
-            <w:pStyle w:val="TOC2"/>
+            <w:pStyle w:val="Verzeichnis2"/>
             <w:tabs>
               <w:tab w:val="right" w:leader="dot" w:pos="9062"/>
             </w:tabs>
@@ -4940,7 +4940,7 @@
         </w:p>
         <w:p>
           <w:pPr>
-            <w:pStyle w:val="TOC2"/>
+            <w:pStyle w:val="Verzeichnis2"/>
             <w:tabs>
               <w:tab w:val="right" w:leader="dot" w:pos="9062"/>
             </w:tabs>
@@ -5011,7 +5011,7 @@
         </w:p>
         <w:p>
           <w:pPr>
-            <w:pStyle w:val="TOC1"/>
+            <w:pStyle w:val="Verzeichnis1"/>
             <w:tabs>
               <w:tab w:val="right" w:leader="dot" w:pos="9062"/>
             </w:tabs>
@@ -5082,7 +5082,7 @@
         </w:p>
         <w:p>
           <w:pPr>
-            <w:pStyle w:val="TOC2"/>
+            <w:pStyle w:val="Verzeichnis2"/>
             <w:tabs>
               <w:tab w:val="right" w:leader="dot" w:pos="9062"/>
             </w:tabs>
@@ -5153,7 +5153,7 @@
         </w:p>
         <w:p>
           <w:pPr>
-            <w:pStyle w:val="TOC3"/>
+            <w:pStyle w:val="Verzeichnis3"/>
             <w:tabs>
               <w:tab w:val="right" w:leader="dot" w:pos="9062"/>
             </w:tabs>
@@ -5224,7 +5224,7 @@
         </w:p>
         <w:p>
           <w:pPr>
-            <w:pStyle w:val="TOC3"/>
+            <w:pStyle w:val="Verzeichnis3"/>
             <w:tabs>
               <w:tab w:val="right" w:leader="dot" w:pos="9062"/>
             </w:tabs>
@@ -5295,7 +5295,7 @@
         </w:p>
         <w:p>
           <w:pPr>
-            <w:pStyle w:val="TOC3"/>
+            <w:pStyle w:val="Verzeichnis3"/>
             <w:tabs>
               <w:tab w:val="right" w:leader="dot" w:pos="9062"/>
             </w:tabs>
@@ -5383,7 +5383,7 @@
     </w:p>
     <w:p>
       <w:pPr>
-        <w:pStyle w:val="Heading1"/>
+        <w:pStyle w:val="berschrift1"/>
       </w:pPr>
       <w:bookmarkStart w:id="2" w:name="_Toc414911948"/>
       <w:r>
@@ -5443,7 +5443,7 @@
     </w:p>
     <w:p>
       <w:pPr>
-        <w:pStyle w:val="Heading2"/>
+        <w:pStyle w:val="berschrift2"/>
       </w:pPr>
       <w:bookmarkStart w:id="3" w:name="_Toc414911949"/>
       <w:r>
@@ -5644,7 +5644,7 @@
     </w:p>
     <w:p>
       <w:pPr>
-        <w:pStyle w:val="Heading2"/>
+        <w:pStyle w:val="berschrift2"/>
       </w:pPr>
       <w:bookmarkStart w:id="4" w:name="_Toc414911950"/>
       <w:r>
@@ -5771,17 +5771,6 @@
       </w:r>
       <w:r>
         <w:t>at -f</w:t>
-      </w:r>
-    </w:p>
-    <w:p>
-      <w:r>
-        <w:t>[</w:t>
-      </w:r>
-      <w:r>
-        <w:t>_</w:t>
-      </w:r>
-      <w:r>
-        <w:t>Test example</w:t>
       </w:r>
     </w:p>
     <w:p>
@@ -5796,6 +5785,38 @@
         </w:rPr>
         <w:t>Die Erstellung eines Panoramabildes mithilfe des Scripts hinterlässt die Kamera möglicherweise nicht in derselben Position und mit den gleichen Einstellungen wie beim Start der Aufnahme zurück.</w:t>
       </w:r>
+      <w:r>
+        <w:rPr>
+          <w:i/>
+        </w:rPr>
+        <w:t xml:space="preserve"> E</w:t>
+      </w:r>
+      <w:r>
+        <w:rPr>
+          <w:i/>
+        </w:rPr>
+        <w:t>ine Aufnahme mit mehr als vier</w:t>
+      </w:r>
+      <w:r>
+        <w:rPr>
+          <w:i/>
+        </w:rPr>
+        <w:t xml:space="preserve"> </w:t>
+      </w:r>
+      <w:r>
+        <w:rPr>
+          <w:i/>
+        </w:rPr>
+        <w:t>Einzelb</w:t>
+      </w:r>
+      <w:bookmarkStart w:id="5" w:name="_GoBack"/>
+      <w:bookmarkEnd w:id="5"/>
+      <w:r>
+        <w:rPr>
+          <w:i/>
+        </w:rPr>
+        <w:t>ildern benötigt über 60 Sekunden.</w:t>
+      </w:r>
     </w:p>
     <w:p>
       <w:r>
@@ -5851,13 +5872,13 @@
     </w:p>
     <w:p>
       <w:pPr>
-        <w:pStyle w:val="Heading2"/>
+        <w:pStyle w:val="berschrift2"/>
       </w:pPr>
-      <w:bookmarkStart w:id="5" w:name="_Toc414911951"/>
+      <w:bookmarkStart w:id="6" w:name="_Toc414911951"/>
       <w:r>
         <w:t>Löschen-Script</w:t>
       </w:r>
-      <w:bookmarkEnd w:id="5"/>
+      <w:bookmarkEnd w:id="6"/>
     </w:p>
     <w:p>
       <w:r>
@@ -5965,13 +5986,13 @@
     </w:p>
     <w:p>
       <w:pPr>
-        <w:pStyle w:val="Heading2"/>
+        <w:pStyle w:val="berschrift2"/>
       </w:pPr>
-      <w:bookmarkStart w:id="6" w:name="_Toc414911952"/>
+      <w:bookmarkStart w:id="7" w:name="_Toc414911952"/>
       <w:r>
         <w:t>Website</w:t>
       </w:r>
-      <w:bookmarkEnd w:id="6"/>
+      <w:bookmarkEnd w:id="7"/>
     </w:p>
     <w:p>
       <w:r>
@@ -6020,14 +6041,14 @@
     </w:p>
     <w:p>
       <w:pPr>
-        <w:pStyle w:val="Heading1"/>
+        <w:pStyle w:val="berschrift1"/>
       </w:pPr>
-      <w:bookmarkStart w:id="7" w:name="_Toc414911953"/>
+      <w:bookmarkStart w:id="8" w:name="_Toc414911953"/>
       <w:r>
         <w:lastRenderedPageBreak/>
         <w:t>Konfiguration</w:t>
       </w:r>
-      <w:bookmarkEnd w:id="7"/>
+      <w:bookmarkEnd w:id="8"/>
     </w:p>
     <w:p>
       <w:r>
@@ -6048,13 +6069,13 @@
     </w:p>
     <w:p>
       <w:pPr>
-        <w:pStyle w:val="Heading2"/>
+        <w:pStyle w:val="berschrift2"/>
       </w:pPr>
-      <w:bookmarkStart w:id="8" w:name="_Toc414911954"/>
+      <w:bookmarkStart w:id="9" w:name="_Toc414911954"/>
       <w:r>
         <w:t>Panorama-Script</w:t>
       </w:r>
-      <w:bookmarkEnd w:id="8"/>
+      <w:bookmarkEnd w:id="9"/>
     </w:p>
     <w:p>
       <w:r>
@@ -6232,16 +6253,8 @@
               <w:spacing w:beforeLines="60" w:before="144" w:afterLines="60" w:after="144"/>
             </w:pPr>
             <w:r>
-              <w:t>[</w:t>
-            </w:r>
-            <w:r>
-              <w:t>_</w:t>
-            </w:r>
-            <w:r>
-              <w:t>Insert</w:t>
-            </w:r>
-            <w:bookmarkStart w:id="9" w:name="_GoBack"/>
-            <w:bookmarkEnd w:id="9"/>
+              <w:t>4</w:t>
+            </w:r>
           </w:p>
         </w:tc>
         <w:tc>
@@ -7119,7 +7132,7 @@
     </w:p>
     <w:p>
       <w:pPr>
-        <w:pStyle w:val="Heading2"/>
+        <w:pStyle w:val="berschrift2"/>
       </w:pPr>
       <w:bookmarkStart w:id="10" w:name="_Toc414911955"/>
       <w:r>
@@ -7627,7 +7640,7 @@
     </w:p>
     <w:p>
       <w:pPr>
-        <w:pStyle w:val="Heading1"/>
+        <w:pStyle w:val="berschrift1"/>
       </w:pPr>
       <w:bookmarkStart w:id="11" w:name="_Toc414911956"/>
       <w:r>
@@ -7638,7 +7651,7 @@
     </w:p>
     <w:p>
       <w:pPr>
-        <w:pStyle w:val="Heading2"/>
+        <w:pStyle w:val="berschrift2"/>
       </w:pPr>
       <w:bookmarkStart w:id="12" w:name="_Toc414911957"/>
       <w:r>
@@ -7659,7 +7672,7 @@
     </w:p>
     <w:p>
       <w:pPr>
-        <w:pStyle w:val="Heading3"/>
+        <w:pStyle w:val="berschrift3"/>
       </w:pPr>
       <w:bookmarkStart w:id="13" w:name="_Toc414911958"/>
       <w:r>
@@ -7741,7 +7754,7 @@
     </w:p>
     <w:p>
       <w:pPr>
-        <w:pStyle w:val="Heading3"/>
+        <w:pStyle w:val="berschrift3"/>
       </w:pPr>
       <w:bookmarkStart w:id="14" w:name="_Toc414911959"/>
       <w:r>
@@ -7835,7 +7848,7 @@
     </w:p>
     <w:p>
       <w:pPr>
-        <w:pStyle w:val="Heading3"/>
+        <w:pStyle w:val="berschrift3"/>
       </w:pPr>
       <w:bookmarkStart w:id="15" w:name="_Toc414911960"/>
       <w:r>
@@ -7964,7 +7977,7 @@
 <w:ftr xmlns:wpc="http://schemas.microsoft.com/office/word/2010/wordprocessingCanvas" xmlns:mc="http://schemas.openxmlformats.org/markup-compatibility/2006" xmlns:o="urn:schemas-microsoft-com:office:office" xmlns:r="http://schemas.openxmlformats.org/officeDocument/2006/relationships" xmlns:m="http://schemas.openxmlformats.org/officeDocument/2006/math" xmlns:v="urn:schemas-microsoft-com:vml" xmlns:wp14="http://schemas.microsoft.com/office/word/2010/wordprocessingDrawing" xmlns:wp="http://schemas.openxmlformats.org/drawingml/2006/wordprocessingDrawing" xmlns:w10="urn:schemas-microsoft-com:office:word" xmlns:w="http://schemas.openxmlformats.org/wordprocessingml/2006/main" xmlns:w14="http://schemas.microsoft.com/office/word/2010/wordml" xmlns:w15="http://schemas.microsoft.com/office/word/2012/wordml" xmlns:wpg="http://schemas.microsoft.com/office/word/2010/wordprocessingGroup" xmlns:wpi="http://schemas.microsoft.com/office/word/2010/wordprocessingInk" xmlns:wne="http://schemas.microsoft.com/office/word/2006/wordml" xmlns:wps="http://schemas.microsoft.com/office/word/2010/wordprocessingShape" mc:Ignorable="w14 w15 wp14">
   <w:p>
     <w:pPr>
-      <w:pStyle w:val="Footer"/>
+      <w:pStyle w:val="Fuzeile"/>
       <w:rPr>
         <w:rFonts w:ascii="Arial" w:hAnsi="Arial" w:cs="Arial"/>
         <w:sz w:val="16"/>
@@ -8078,7 +8091,7 @@
         <w:szCs w:val="16"/>
         <w:lang w:val="de-DE"/>
       </w:rPr>
-      <w:t>6</w:t>
+      <w:t>9</w:t>
     </w:r>
     <w:r>
       <w:rPr>
@@ -8184,7 +8197,7 @@
 <w:hdr xmlns:wpc="http://schemas.microsoft.com/office/word/2010/wordprocessingCanvas" xmlns:mc="http://schemas.openxmlformats.org/markup-compatibility/2006" xmlns:o="urn:schemas-microsoft-com:office:office" xmlns:r="http://schemas.openxmlformats.org/officeDocument/2006/relationships" xmlns:m="http://schemas.openxmlformats.org/officeDocument/2006/math" xmlns:v="urn:schemas-microsoft-com:vml" xmlns:wp14="http://schemas.microsoft.com/office/word/2010/wordprocessingDrawing" xmlns:wp="http://schemas.openxmlformats.org/drawingml/2006/wordprocessingDrawing" xmlns:w10="urn:schemas-microsoft-com:office:word" xmlns:w="http://schemas.openxmlformats.org/wordprocessingml/2006/main" xmlns:w14="http://schemas.microsoft.com/office/word/2010/wordml" xmlns:w15="http://schemas.microsoft.com/office/word/2012/wordml" xmlns:wpg="http://schemas.microsoft.com/office/word/2010/wordprocessingGroup" xmlns:wpi="http://schemas.microsoft.com/office/word/2010/wordprocessingInk" xmlns:wne="http://schemas.microsoft.com/office/word/2006/wordml" xmlns:wps="http://schemas.microsoft.com/office/word/2010/wordprocessingShape" mc:Ignorable="w14 w15 wp14">
   <w:p>
     <w:pPr>
-      <w:pStyle w:val="Header"/>
+      <w:pStyle w:val="Kopfzeile"/>
       <w:rPr>
         <w:rFonts w:ascii="Arial" w:hAnsi="Arial" w:cs="Arial"/>
         <w:sz w:val="16"/>
@@ -8886,16 +8899,16 @@
     <w:lsdException w:name="List Table 6 Colorful Accent 6" w:uiPriority="51"/>
     <w:lsdException w:name="List Table 7 Colorful Accent 6" w:uiPriority="52"/>
   </w:latentStyles>
-  <w:style w:type="paragraph" w:default="1" w:styleId="Normal">
+  <w:style w:type="paragraph" w:default="1" w:styleId="Standard">
     <w:name w:val="Normal"/>
     <w:qFormat/>
     <w:rsid w:val="004F02AE"/>
   </w:style>
-  <w:style w:type="paragraph" w:styleId="Heading1">
+  <w:style w:type="paragraph" w:styleId="berschrift1">
     <w:name w:val="heading 1"/>
-    <w:basedOn w:val="Normal"/>
-    <w:next w:val="Normal"/>
-    <w:link w:val="Heading1Char"/>
+    <w:basedOn w:val="Standard"/>
+    <w:next w:val="Standard"/>
+    <w:link w:val="berschrift1Zchn"/>
     <w:uiPriority w:val="9"/>
     <w:qFormat/>
     <w:rsid w:val="004F02AE"/>
@@ -8911,11 +8924,11 @@
       <w:szCs w:val="32"/>
     </w:rPr>
   </w:style>
-  <w:style w:type="paragraph" w:styleId="Heading2">
+  <w:style w:type="paragraph" w:styleId="berschrift2">
     <w:name w:val="heading 2"/>
-    <w:basedOn w:val="Normal"/>
-    <w:next w:val="Normal"/>
-    <w:link w:val="Heading2Char"/>
+    <w:basedOn w:val="Standard"/>
+    <w:next w:val="Standard"/>
+    <w:link w:val="berschrift2Zchn"/>
     <w:uiPriority w:val="9"/>
     <w:unhideWhenUsed/>
     <w:qFormat/>
@@ -8932,11 +8945,11 @@
       <w:szCs w:val="28"/>
     </w:rPr>
   </w:style>
-  <w:style w:type="paragraph" w:styleId="Heading3">
+  <w:style w:type="paragraph" w:styleId="berschrift3">
     <w:name w:val="heading 3"/>
-    <w:basedOn w:val="Normal"/>
-    <w:next w:val="Normal"/>
-    <w:link w:val="Heading3Char"/>
+    <w:basedOn w:val="Standard"/>
+    <w:next w:val="Standard"/>
+    <w:link w:val="berschrift3Zchn"/>
     <w:uiPriority w:val="9"/>
     <w:unhideWhenUsed/>
     <w:qFormat/>
@@ -8953,11 +8966,11 @@
       <w:szCs w:val="24"/>
     </w:rPr>
   </w:style>
-  <w:style w:type="paragraph" w:styleId="Heading4">
+  <w:style w:type="paragraph" w:styleId="berschrift4">
     <w:name w:val="heading 4"/>
-    <w:basedOn w:val="Normal"/>
-    <w:next w:val="Normal"/>
-    <w:link w:val="Heading4Char"/>
+    <w:basedOn w:val="Standard"/>
+    <w:next w:val="Standard"/>
+    <w:link w:val="berschrift4Zchn"/>
     <w:uiPriority w:val="9"/>
     <w:semiHidden/>
     <w:unhideWhenUsed/>
@@ -8977,11 +8990,11 @@
       <w:szCs w:val="22"/>
     </w:rPr>
   </w:style>
-  <w:style w:type="paragraph" w:styleId="Heading5">
+  <w:style w:type="paragraph" w:styleId="berschrift5">
     <w:name w:val="heading 5"/>
-    <w:basedOn w:val="Normal"/>
-    <w:next w:val="Normal"/>
-    <w:link w:val="Heading5Char"/>
+    <w:basedOn w:val="Standard"/>
+    <w:next w:val="Standard"/>
+    <w:link w:val="berschrift5Zchn"/>
     <w:uiPriority w:val="9"/>
     <w:semiHidden/>
     <w:unhideWhenUsed/>
@@ -9000,11 +9013,11 @@
       <w:szCs w:val="22"/>
     </w:rPr>
   </w:style>
-  <w:style w:type="paragraph" w:styleId="Heading6">
+  <w:style w:type="paragraph" w:styleId="berschrift6">
     <w:name w:val="heading 6"/>
-    <w:basedOn w:val="Normal"/>
-    <w:next w:val="Normal"/>
-    <w:link w:val="Heading6Char"/>
+    <w:basedOn w:val="Standard"/>
+    <w:next w:val="Standard"/>
+    <w:link w:val="berschrift6Zchn"/>
     <w:uiPriority w:val="9"/>
     <w:semiHidden/>
     <w:unhideWhenUsed/>
@@ -9023,11 +9036,11 @@
       <w:szCs w:val="22"/>
     </w:rPr>
   </w:style>
-  <w:style w:type="paragraph" w:styleId="Heading7">
+  <w:style w:type="paragraph" w:styleId="berschrift7">
     <w:name w:val="heading 7"/>
-    <w:basedOn w:val="Normal"/>
-    <w:next w:val="Normal"/>
-    <w:link w:val="Heading7Char"/>
+    <w:basedOn w:val="Standard"/>
+    <w:next w:val="Standard"/>
+    <w:link w:val="berschrift7Zchn"/>
     <w:uiPriority w:val="9"/>
     <w:semiHidden/>
     <w:unhideWhenUsed/>
@@ -9046,11 +9059,11 @@
       <w:spacing w:val="10"/>
     </w:rPr>
   </w:style>
-  <w:style w:type="paragraph" w:styleId="Heading8">
+  <w:style w:type="paragraph" w:styleId="berschrift8">
     <w:name w:val="heading 8"/>
-    <w:basedOn w:val="Normal"/>
-    <w:next w:val="Normal"/>
-    <w:link w:val="Heading8Char"/>
+    <w:basedOn w:val="Standard"/>
+    <w:next w:val="Standard"/>
+    <w:link w:val="berschrift8Zchn"/>
     <w:uiPriority w:val="9"/>
     <w:semiHidden/>
     <w:unhideWhenUsed/>
@@ -9070,11 +9083,11 @@
       <w:color w:val="487B77" w:themeColor="accent6" w:themeShade="BF"/>
     </w:rPr>
   </w:style>
-  <w:style w:type="paragraph" w:styleId="Heading9">
+  <w:style w:type="paragraph" w:styleId="berschrift9">
     <w:name w:val="heading 9"/>
-    <w:basedOn w:val="Normal"/>
-    <w:next w:val="Normal"/>
-    <w:link w:val="Heading9Char"/>
+    <w:basedOn w:val="Standard"/>
+    <w:next w:val="Standard"/>
+    <w:link w:val="berschrift9Zchn"/>
     <w:uiPriority w:val="9"/>
     <w:semiHidden/>
     <w:unhideWhenUsed/>
@@ -9094,13 +9107,13 @@
       <w:color w:val="305250" w:themeColor="accent6" w:themeShade="80"/>
     </w:rPr>
   </w:style>
-  <w:style w:type="character" w:default="1" w:styleId="DefaultParagraphFont">
+  <w:style w:type="character" w:default="1" w:styleId="Absatz-Standardschriftart">
     <w:name w:val="Default Paragraph Font"/>
     <w:uiPriority w:val="1"/>
     <w:semiHidden/>
     <w:unhideWhenUsed/>
   </w:style>
-  <w:style w:type="table" w:default="1" w:styleId="TableNormal">
+  <w:style w:type="table" w:default="1" w:styleId="NormaleTabelle">
     <w:name w:val="Normal Table"/>
     <w:uiPriority w:val="99"/>
     <w:semiHidden/>
@@ -9115,16 +9128,16 @@
       </w:tblCellMar>
     </w:tblPr>
   </w:style>
-  <w:style w:type="numbering" w:default="1" w:styleId="NoList">
+  <w:style w:type="numbering" w:default="1" w:styleId="KeineListe">
     <w:name w:val="No List"/>
     <w:uiPriority w:val="99"/>
     <w:semiHidden/>
     <w:unhideWhenUsed/>
   </w:style>
-  <w:style w:type="paragraph" w:styleId="Header">
+  <w:style w:type="paragraph" w:styleId="Kopfzeile">
     <w:name w:val="header"/>
-    <w:basedOn w:val="Normal"/>
-    <w:link w:val="HeaderChar"/>
+    <w:basedOn w:val="Standard"/>
+    <w:link w:val="KopfzeileZchn"/>
     <w:uiPriority w:val="99"/>
     <w:unhideWhenUsed/>
     <w:rsid w:val="004F02AE"/>
@@ -9136,17 +9149,17 @@
       <w:spacing w:after="0" w:line="240" w:lineRule="auto"/>
     </w:pPr>
   </w:style>
-  <w:style w:type="character" w:customStyle="1" w:styleId="HeaderChar">
-    <w:name w:val="Header Char"/>
-    <w:basedOn w:val="DefaultParagraphFont"/>
-    <w:link w:val="Header"/>
+  <w:style w:type="character" w:customStyle="1" w:styleId="KopfzeileZchn">
+    <w:name w:val="Kopfzeile Zchn"/>
+    <w:basedOn w:val="Absatz-Standardschriftart"/>
+    <w:link w:val="Kopfzeile"/>
     <w:uiPriority w:val="99"/>
     <w:rsid w:val="004F02AE"/>
   </w:style>
-  <w:style w:type="paragraph" w:styleId="Footer">
+  <w:style w:type="paragraph" w:styleId="Fuzeile">
     <w:name w:val="footer"/>
-    <w:basedOn w:val="Normal"/>
-    <w:link w:val="FooterChar"/>
+    <w:basedOn w:val="Standard"/>
+    <w:link w:val="FuzeileZchn"/>
     <w:uiPriority w:val="99"/>
     <w:unhideWhenUsed/>
     <w:rsid w:val="004F02AE"/>
@@ -9158,17 +9171,17 @@
       <w:spacing w:after="0" w:line="240" w:lineRule="auto"/>
     </w:pPr>
   </w:style>
-  <w:style w:type="character" w:customStyle="1" w:styleId="FooterChar">
-    <w:name w:val="Footer Char"/>
-    <w:basedOn w:val="DefaultParagraphFont"/>
-    <w:link w:val="Footer"/>
+  <w:style w:type="character" w:customStyle="1" w:styleId="FuzeileZchn">
+    <w:name w:val="Fußzeile Zchn"/>
+    <w:basedOn w:val="Absatz-Standardschriftart"/>
+    <w:link w:val="Fuzeile"/>
     <w:uiPriority w:val="99"/>
     <w:rsid w:val="004F02AE"/>
   </w:style>
-  <w:style w:type="character" w:customStyle="1" w:styleId="Heading1Char">
-    <w:name w:val="Heading 1 Char"/>
-    <w:basedOn w:val="DefaultParagraphFont"/>
-    <w:link w:val="Heading1"/>
+  <w:style w:type="character" w:customStyle="1" w:styleId="berschrift1Zchn">
+    <w:name w:val="Überschrift 1 Zchn"/>
+    <w:basedOn w:val="Absatz-Standardschriftart"/>
+    <w:link w:val="berschrift1"/>
     <w:uiPriority w:val="9"/>
     <w:rsid w:val="004F02AE"/>
     <w:rPr>
@@ -9178,10 +9191,10 @@
       <w:szCs w:val="32"/>
     </w:rPr>
   </w:style>
-  <w:style w:type="character" w:customStyle="1" w:styleId="Heading2Char">
-    <w:name w:val="Heading 2 Char"/>
-    <w:basedOn w:val="DefaultParagraphFont"/>
-    <w:link w:val="Heading2"/>
+  <w:style w:type="character" w:customStyle="1" w:styleId="berschrift2Zchn">
+    <w:name w:val="Überschrift 2 Zchn"/>
+    <w:basedOn w:val="Absatz-Standardschriftart"/>
+    <w:link w:val="berschrift2"/>
     <w:uiPriority w:val="9"/>
     <w:rsid w:val="004F02AE"/>
     <w:rPr>
@@ -9191,10 +9204,10 @@
       <w:szCs w:val="28"/>
     </w:rPr>
   </w:style>
-  <w:style w:type="character" w:customStyle="1" w:styleId="Heading3Char">
-    <w:name w:val="Heading 3 Char"/>
-    <w:basedOn w:val="DefaultParagraphFont"/>
-    <w:link w:val="Heading3"/>
+  <w:style w:type="character" w:customStyle="1" w:styleId="berschrift3Zchn">
+    <w:name w:val="Überschrift 3 Zchn"/>
+    <w:basedOn w:val="Absatz-Standardschriftart"/>
+    <w:link w:val="berschrift3"/>
     <w:uiPriority w:val="9"/>
     <w:rsid w:val="004F02AE"/>
     <w:rPr>
@@ -9204,10 +9217,10 @@
       <w:szCs w:val="24"/>
     </w:rPr>
   </w:style>
-  <w:style w:type="character" w:customStyle="1" w:styleId="Heading4Char">
-    <w:name w:val="Heading 4 Char"/>
-    <w:basedOn w:val="DefaultParagraphFont"/>
-    <w:link w:val="Heading4"/>
+  <w:style w:type="character" w:customStyle="1" w:styleId="berschrift4Zchn">
+    <w:name w:val="Überschrift 4 Zchn"/>
+    <w:basedOn w:val="Absatz-Standardschriftart"/>
+    <w:link w:val="berschrift4"/>
     <w:uiPriority w:val="9"/>
     <w:semiHidden/>
     <w:rsid w:val="004F02AE"/>
@@ -9220,10 +9233,10 @@
       <w:szCs w:val="22"/>
     </w:rPr>
   </w:style>
-  <w:style w:type="character" w:customStyle="1" w:styleId="Heading5Char">
-    <w:name w:val="Heading 5 Char"/>
-    <w:basedOn w:val="DefaultParagraphFont"/>
-    <w:link w:val="Heading5"/>
+  <w:style w:type="character" w:customStyle="1" w:styleId="berschrift5Zchn">
+    <w:name w:val="Überschrift 5 Zchn"/>
+    <w:basedOn w:val="Absatz-Standardschriftart"/>
+    <w:link w:val="berschrift5"/>
     <w:uiPriority w:val="9"/>
     <w:semiHidden/>
     <w:rsid w:val="004F02AE"/>
@@ -9235,10 +9248,10 @@
       <w:szCs w:val="22"/>
     </w:rPr>
   </w:style>
-  <w:style w:type="character" w:customStyle="1" w:styleId="Heading6Char">
-    <w:name w:val="Heading 6 Char"/>
-    <w:basedOn w:val="DefaultParagraphFont"/>
-    <w:link w:val="Heading6"/>
+  <w:style w:type="character" w:customStyle="1" w:styleId="berschrift6Zchn">
+    <w:name w:val="Überschrift 6 Zchn"/>
+    <w:basedOn w:val="Absatz-Standardschriftart"/>
+    <w:link w:val="berschrift6"/>
     <w:uiPriority w:val="9"/>
     <w:semiHidden/>
     <w:rsid w:val="004F02AE"/>
@@ -9250,10 +9263,10 @@
       <w:szCs w:val="22"/>
     </w:rPr>
   </w:style>
-  <w:style w:type="character" w:customStyle="1" w:styleId="Heading7Char">
-    <w:name w:val="Heading 7 Char"/>
-    <w:basedOn w:val="DefaultParagraphFont"/>
-    <w:link w:val="Heading7"/>
+  <w:style w:type="character" w:customStyle="1" w:styleId="berschrift7Zchn">
+    <w:name w:val="Überschrift 7 Zchn"/>
+    <w:basedOn w:val="Absatz-Standardschriftart"/>
+    <w:link w:val="berschrift7"/>
     <w:uiPriority w:val="9"/>
     <w:semiHidden/>
     <w:rsid w:val="004F02AE"/>
@@ -9265,10 +9278,10 @@
       <w:spacing w:val="10"/>
     </w:rPr>
   </w:style>
-  <w:style w:type="character" w:customStyle="1" w:styleId="Heading8Char">
-    <w:name w:val="Heading 8 Char"/>
-    <w:basedOn w:val="DefaultParagraphFont"/>
-    <w:link w:val="Heading8"/>
+  <w:style w:type="character" w:customStyle="1" w:styleId="berschrift8Zchn">
+    <w:name w:val="Überschrift 8 Zchn"/>
+    <w:basedOn w:val="Absatz-Standardschriftart"/>
+    <w:link w:val="berschrift8"/>
     <w:uiPriority w:val="9"/>
     <w:semiHidden/>
     <w:rsid w:val="004F02AE"/>
@@ -9281,10 +9294,10 @@
       <w:color w:val="487B77" w:themeColor="accent6" w:themeShade="BF"/>
     </w:rPr>
   </w:style>
-  <w:style w:type="character" w:customStyle="1" w:styleId="Heading9Char">
-    <w:name w:val="Heading 9 Char"/>
-    <w:basedOn w:val="DefaultParagraphFont"/>
-    <w:link w:val="Heading9"/>
+  <w:style w:type="character" w:customStyle="1" w:styleId="berschrift9Zchn">
+    <w:name w:val="Überschrift 9 Zchn"/>
+    <w:basedOn w:val="Absatz-Standardschriftart"/>
+    <w:link w:val="berschrift9"/>
     <w:uiPriority w:val="9"/>
     <w:semiHidden/>
     <w:rsid w:val="004F02AE"/>
@@ -9297,10 +9310,10 @@
       <w:color w:val="305250" w:themeColor="accent6" w:themeShade="80"/>
     </w:rPr>
   </w:style>
-  <w:style w:type="paragraph" w:styleId="Caption">
+  <w:style w:type="paragraph" w:styleId="Beschriftung">
     <w:name w:val="caption"/>
-    <w:basedOn w:val="Normal"/>
-    <w:next w:val="Normal"/>
+    <w:basedOn w:val="Standard"/>
+    <w:next w:val="Standard"/>
     <w:uiPriority w:val="35"/>
     <w:unhideWhenUsed/>
     <w:qFormat/>
@@ -9313,11 +9326,11 @@
       <w:szCs w:val="16"/>
     </w:rPr>
   </w:style>
-  <w:style w:type="paragraph" w:styleId="Title">
+  <w:style w:type="paragraph" w:styleId="Titel">
     <w:name w:val="Title"/>
-    <w:basedOn w:val="Normal"/>
-    <w:next w:val="Normal"/>
-    <w:link w:val="TitleChar"/>
+    <w:basedOn w:val="Standard"/>
+    <w:next w:val="Standard"/>
+    <w:link w:val="TitelZchn"/>
     <w:uiPriority w:val="10"/>
     <w:qFormat/>
     <w:rsid w:val="004F02AE"/>
@@ -9335,10 +9348,10 @@
       <w:szCs w:val="52"/>
     </w:rPr>
   </w:style>
-  <w:style w:type="character" w:customStyle="1" w:styleId="TitleChar">
-    <w:name w:val="Title Char"/>
-    <w:basedOn w:val="DefaultParagraphFont"/>
-    <w:link w:val="Title"/>
+  <w:style w:type="character" w:customStyle="1" w:styleId="TitelZchn">
+    <w:name w:val="Titel Zchn"/>
+    <w:basedOn w:val="Absatz-Standardschriftart"/>
+    <w:link w:val="Titel"/>
     <w:uiPriority w:val="10"/>
     <w:rsid w:val="004F02AE"/>
     <w:rPr>
@@ -9348,11 +9361,11 @@
       <w:szCs w:val="52"/>
     </w:rPr>
   </w:style>
-  <w:style w:type="paragraph" w:styleId="Subtitle">
+  <w:style w:type="paragraph" w:styleId="Untertitel">
     <w:name w:val="Subtitle"/>
-    <w:basedOn w:val="Normal"/>
-    <w:next w:val="Normal"/>
-    <w:link w:val="SubtitleChar"/>
+    <w:basedOn w:val="Standard"/>
+    <w:next w:val="Standard"/>
+    <w:link w:val="UntertitelZchn"/>
     <w:uiPriority w:val="11"/>
     <w:qFormat/>
     <w:rsid w:val="004F02AE"/>
@@ -9364,17 +9377,17 @@
       <w:rFonts w:asciiTheme="majorHAnsi" w:eastAsiaTheme="majorEastAsia" w:hAnsiTheme="majorHAnsi" w:cstheme="majorBidi"/>
     </w:rPr>
   </w:style>
-  <w:style w:type="character" w:customStyle="1" w:styleId="SubtitleChar">
-    <w:name w:val="Subtitle Char"/>
-    <w:basedOn w:val="DefaultParagraphFont"/>
-    <w:link w:val="Subtitle"/>
+  <w:style w:type="character" w:customStyle="1" w:styleId="UntertitelZchn">
+    <w:name w:val="Untertitel Zchn"/>
+    <w:basedOn w:val="Absatz-Standardschriftart"/>
+    <w:link w:val="Untertitel"/>
     <w:uiPriority w:val="11"/>
     <w:rsid w:val="004F02AE"/>
     <w:rPr>
       <w:rFonts w:asciiTheme="majorHAnsi" w:eastAsiaTheme="majorEastAsia" w:hAnsiTheme="majorHAnsi" w:cstheme="majorBidi"/>
     </w:rPr>
   </w:style>
-  <w:style w:type="character" w:styleId="Strong">
+  <w:style w:type="character" w:styleId="Fett">
     <w:name w:val="Strong"/>
     <w:uiPriority w:val="22"/>
     <w:qFormat/>
@@ -9385,7 +9398,7 @@
       <w:color w:val="62A39F" w:themeColor="accent6"/>
     </w:rPr>
   </w:style>
-  <w:style w:type="character" w:styleId="Emphasis">
+  <w:style w:type="character" w:styleId="Hervorhebung">
     <w:name w:val="Emphasis"/>
     <w:uiPriority w:val="20"/>
     <w:qFormat/>
@@ -9398,9 +9411,9 @@
       <w:spacing w:val="10"/>
     </w:rPr>
   </w:style>
-  <w:style w:type="paragraph" w:styleId="NoSpacing">
+  <w:style w:type="paragraph" w:styleId="KeinLeerraum">
     <w:name w:val="No Spacing"/>
-    <w:link w:val="NoSpacingChar"/>
+    <w:link w:val="KeinLeerraumZchn"/>
     <w:uiPriority w:val="1"/>
     <w:qFormat/>
     <w:rsid w:val="004F02AE"/>
@@ -9408,11 +9421,11 @@
       <w:spacing w:after="0" w:line="240" w:lineRule="auto"/>
     </w:pPr>
   </w:style>
-  <w:style w:type="paragraph" w:styleId="Quote">
+  <w:style w:type="paragraph" w:styleId="Zitat">
     <w:name w:val="Quote"/>
-    <w:basedOn w:val="Normal"/>
-    <w:next w:val="Normal"/>
-    <w:link w:val="QuoteChar"/>
+    <w:basedOn w:val="Standard"/>
+    <w:next w:val="Standard"/>
+    <w:link w:val="ZitatZchn"/>
     <w:uiPriority w:val="29"/>
     <w:qFormat/>
     <w:rsid w:val="004F02AE"/>
@@ -9421,10 +9434,10 @@
       <w:iCs/>
     </w:rPr>
   </w:style>
-  <w:style w:type="character" w:customStyle="1" w:styleId="QuoteChar">
-    <w:name w:val="Quote Char"/>
-    <w:basedOn w:val="DefaultParagraphFont"/>
-    <w:link w:val="Quote"/>
+  <w:style w:type="character" w:customStyle="1" w:styleId="ZitatZchn">
+    <w:name w:val="Zitat Zchn"/>
+    <w:basedOn w:val="Absatz-Standardschriftart"/>
+    <w:link w:val="Zitat"/>
     <w:uiPriority w:val="29"/>
     <w:rsid w:val="004F02AE"/>
     <w:rPr>
@@ -9432,11 +9445,11 @@
       <w:iCs/>
     </w:rPr>
   </w:style>
-  <w:style w:type="paragraph" w:styleId="IntenseQuote">
+  <w:style w:type="paragraph" w:styleId="IntensivesZitat">
     <w:name w:val="Intense Quote"/>
-    <w:basedOn w:val="Normal"/>
-    <w:next w:val="Normal"/>
-    <w:link w:val="IntenseQuoteChar"/>
+    <w:basedOn w:val="Standard"/>
+    <w:next w:val="Standard"/>
+    <w:link w:val="IntensivesZitatZchn"/>
     <w:uiPriority w:val="30"/>
     <w:qFormat/>
     <w:rsid w:val="004F02AE"/>
@@ -9454,10 +9467,10 @@
       <w:iCs/>
     </w:rPr>
   </w:style>
-  <w:style w:type="character" w:customStyle="1" w:styleId="IntenseQuoteChar">
-    <w:name w:val="Intense Quote Char"/>
-    <w:basedOn w:val="DefaultParagraphFont"/>
-    <w:link w:val="IntenseQuote"/>
+  <w:style w:type="character" w:customStyle="1" w:styleId="IntensivesZitatZchn">
+    <w:name w:val="Intensives Zitat Zchn"/>
+    <w:basedOn w:val="Absatz-Standardschriftart"/>
+    <w:link w:val="IntensivesZitat"/>
     <w:uiPriority w:val="30"/>
     <w:rsid w:val="004F02AE"/>
     <w:rPr>
@@ -9467,7 +9480,7 @@
       <w:iCs/>
     </w:rPr>
   </w:style>
-  <w:style w:type="character" w:styleId="SubtleEmphasis">
+  <w:style w:type="character" w:styleId="SchwacheHervorhebung">
     <w:name w:val="Subtle Emphasis"/>
     <w:uiPriority w:val="19"/>
     <w:qFormat/>
@@ -9477,7 +9490,7 @@
       <w:iCs/>
     </w:rPr>
   </w:style>
-  <w:style w:type="character" w:styleId="IntenseEmphasis">
+  <w:style w:type="character" w:styleId="IntensiveHervorhebung">
     <w:name w:val="Intense Emphasis"/>
     <w:uiPriority w:val="21"/>
     <w:qFormat/>
@@ -9491,7 +9504,7 @@
       <w:spacing w:val="10"/>
     </w:rPr>
   </w:style>
-  <w:style w:type="character" w:styleId="SubtleReference">
+  <w:style w:type="character" w:styleId="SchwacherVerweis">
     <w:name w:val="Subtle Reference"/>
     <w:uiPriority w:val="31"/>
     <w:qFormat/>
@@ -9501,7 +9514,7 @@
       <w:bCs/>
     </w:rPr>
   </w:style>
-  <w:style w:type="character" w:styleId="IntenseReference">
+  <w:style w:type="character" w:styleId="IntensiverVerweis">
     <w:name w:val="Intense Reference"/>
     <w:uiPriority w:val="32"/>
     <w:qFormat/>
@@ -9516,7 +9529,7 @@
       <w:u w:val="single"/>
     </w:rPr>
   </w:style>
-  <w:style w:type="character" w:styleId="BookTitle">
+  <w:style w:type="character" w:styleId="Buchtitel">
     <w:name w:val="Book Title"/>
     <w:uiPriority w:val="33"/>
     <w:qFormat/>
@@ -9529,10 +9542,10 @@
       <w:szCs w:val="20"/>
     </w:rPr>
   </w:style>
-  <w:style w:type="paragraph" w:styleId="TOCHeading">
+  <w:style w:type="paragraph" w:styleId="Inhaltsverzeichnisberschrift">
     <w:name w:val="TOC Heading"/>
-    <w:basedOn w:val="Heading1"/>
-    <w:next w:val="Normal"/>
+    <w:basedOn w:val="berschrift1"/>
+    <w:next w:val="Standard"/>
     <w:uiPriority w:val="39"/>
     <w:unhideWhenUsed/>
     <w:qFormat/>
@@ -9541,16 +9554,16 @@
       <w:outlineLvl w:val="9"/>
     </w:pPr>
   </w:style>
-  <w:style w:type="character" w:customStyle="1" w:styleId="NoSpacingChar">
-    <w:name w:val="No Spacing Char"/>
-    <w:basedOn w:val="DefaultParagraphFont"/>
-    <w:link w:val="NoSpacing"/>
+  <w:style w:type="character" w:customStyle="1" w:styleId="KeinLeerraumZchn">
+    <w:name w:val="Kein Leerraum Zchn"/>
+    <w:basedOn w:val="Absatz-Standardschriftart"/>
+    <w:link w:val="KeinLeerraum"/>
     <w:uiPriority w:val="1"/>
     <w:rsid w:val="004A4901"/>
   </w:style>
-  <w:style w:type="table" w:styleId="TableGrid">
+  <w:style w:type="table" w:styleId="Tabellenraster">
     <w:name w:val="Table Grid"/>
-    <w:basedOn w:val="TableNormal"/>
+    <w:basedOn w:val="NormaleTabelle"/>
     <w:uiPriority w:val="39"/>
     <w:rsid w:val="00F36A2C"/>
     <w:pPr>
@@ -9569,7 +9582,7 @@
   </w:style>
   <w:style w:type="character" w:styleId="Hyperlink">
     <w:name w:val="Hyperlink"/>
-    <w:basedOn w:val="DefaultParagraphFont"/>
+    <w:basedOn w:val="Absatz-Standardschriftart"/>
     <w:uiPriority w:val="99"/>
     <w:unhideWhenUsed/>
     <w:rsid w:val="00F834E6"/>
@@ -9578,9 +9591,9 @@
       <w:u w:val="single"/>
     </w:rPr>
   </w:style>
-  <w:style w:type="paragraph" w:styleId="ListParagraph">
+  <w:style w:type="paragraph" w:styleId="Listenabsatz">
     <w:name w:val="List Paragraph"/>
-    <w:basedOn w:val="Normal"/>
+    <w:basedOn w:val="Standard"/>
     <w:uiPriority w:val="34"/>
     <w:qFormat/>
     <w:rsid w:val="00DC494C"/>
@@ -9589,10 +9602,10 @@
       <w:contextualSpacing/>
     </w:pPr>
   </w:style>
-  <w:style w:type="paragraph" w:styleId="TOC1">
+  <w:style w:type="paragraph" w:styleId="Verzeichnis1">
     <w:name w:val="toc 1"/>
-    <w:basedOn w:val="Normal"/>
-    <w:next w:val="Normal"/>
+    <w:basedOn w:val="Standard"/>
+    <w:next w:val="Standard"/>
     <w:autoRedefine/>
     <w:uiPriority w:val="39"/>
     <w:unhideWhenUsed/>
@@ -9601,10 +9614,10 @@
       <w:spacing w:after="100"/>
     </w:pPr>
   </w:style>
-  <w:style w:type="paragraph" w:styleId="TOC2">
+  <w:style w:type="paragraph" w:styleId="Verzeichnis2">
     <w:name w:val="toc 2"/>
-    <w:basedOn w:val="Normal"/>
-    <w:next w:val="Normal"/>
+    <w:basedOn w:val="Standard"/>
+    <w:next w:val="Standard"/>
     <w:autoRedefine/>
     <w:uiPriority w:val="39"/>
     <w:unhideWhenUsed/>
@@ -9616,7 +9629,7 @@
   </w:style>
   <w:style w:type="table" w:customStyle="1" w:styleId="GridTable1Light-Accent11">
     <w:name w:val="Grid Table 1 Light - Accent 11"/>
-    <w:basedOn w:val="TableNormal"/>
+    <w:basedOn w:val="NormaleTabelle"/>
     <w:uiPriority w:val="46"/>
     <w:rsid w:val="00F14297"/>
     <w:pPr>
@@ -9673,7 +9686,7 @@
   </w:style>
   <w:style w:type="table" w:customStyle="1" w:styleId="GridTable3-Accent11">
     <w:name w:val="Grid Table 3 - Accent 11"/>
-    <w:basedOn w:val="TableNormal"/>
+    <w:basedOn w:val="NormaleTabelle"/>
     <w:uiPriority w:val="48"/>
     <w:rsid w:val="00F14297"/>
     <w:pPr>
@@ -9809,7 +9822,7 @@
   </w:style>
   <w:style w:type="table" w:customStyle="1" w:styleId="GridTable5Dark-Accent11">
     <w:name w:val="Grid Table 5 Dark - Accent 11"/>
-    <w:basedOn w:val="TableNormal"/>
+    <w:basedOn w:val="NormaleTabelle"/>
     <w:uiPriority w:val="50"/>
     <w:rsid w:val="00F14297"/>
     <w:pPr>
@@ -9913,10 +9926,10 @@
       </w:tcPr>
     </w:tblStylePr>
   </w:style>
-  <w:style w:type="paragraph" w:styleId="BalloonText">
+  <w:style w:type="paragraph" w:styleId="Sprechblasentext">
     <w:name w:val="Balloon Text"/>
-    <w:basedOn w:val="Normal"/>
-    <w:link w:val="BalloonTextChar"/>
+    <w:basedOn w:val="Standard"/>
+    <w:link w:val="SprechblasentextZchn"/>
     <w:uiPriority w:val="99"/>
     <w:semiHidden/>
     <w:unhideWhenUsed/>
@@ -9930,10 +9943,10 @@
       <w:szCs w:val="16"/>
     </w:rPr>
   </w:style>
-  <w:style w:type="character" w:customStyle="1" w:styleId="BalloonTextChar">
-    <w:name w:val="Balloon Text Char"/>
-    <w:basedOn w:val="DefaultParagraphFont"/>
-    <w:link w:val="BalloonText"/>
+  <w:style w:type="character" w:customStyle="1" w:styleId="SprechblasentextZchn">
+    <w:name w:val="Sprechblasentext Zchn"/>
+    <w:basedOn w:val="Absatz-Standardschriftart"/>
+    <w:link w:val="Sprechblasentext"/>
     <w:uiPriority w:val="99"/>
     <w:semiHidden/>
     <w:rsid w:val="003A2439"/>
@@ -9943,10 +9956,10 @@
       <w:szCs w:val="16"/>
     </w:rPr>
   </w:style>
-  <w:style w:type="paragraph" w:styleId="TOC3">
+  <w:style w:type="paragraph" w:styleId="Verzeichnis3">
     <w:name w:val="toc 3"/>
-    <w:basedOn w:val="Normal"/>
-    <w:next w:val="Normal"/>
+    <w:basedOn w:val="Standard"/>
+    <w:next w:val="Standard"/>
     <w:autoRedefine/>
     <w:uiPriority w:val="39"/>
     <w:unhideWhenUsed/>
@@ -9956,9 +9969,9 @@
       <w:ind w:left="400"/>
     </w:pPr>
   </w:style>
-  <w:style w:type="character" w:styleId="FollowedHyperlink">
+  <w:style w:type="character" w:styleId="BesuchterHyperlink">
     <w:name w:val="FollowedHyperlink"/>
-    <w:basedOn w:val="DefaultParagraphFont"/>
+    <w:basedOn w:val="Absatz-Standardschriftart"/>
     <w:uiPriority w:val="99"/>
     <w:semiHidden/>
     <w:unhideWhenUsed/>
@@ -10256,7 +10269,7 @@
 </file>
 
 <file path=customXml/itemProps2.xml><?xml version="1.0" encoding="utf-8"?>
-<ds:datastoreItem xmlns:ds="http://schemas.openxmlformats.org/officeDocument/2006/customXml" ds:itemID="{2168720C-6BF4-4042-8E1A-B87558CDD541}">
+<ds:datastoreItem xmlns:ds="http://schemas.openxmlformats.org/officeDocument/2006/customXml" ds:itemID="{4964F523-9624-422E-8469-F96CD33D81DC}">
   <ds:schemaRefs>
     <ds:schemaRef ds:uri="http://schemas.openxmlformats.org/officeDocument/2006/bibliography"/>
   </ds:schemaRefs>

</xml_diff>